<commit_message>
Fixed most content errors to my knowledge. Starting references
</commit_message>
<xml_diff>
--- a/Preliminary Thesis.docx
+++ b/Preliminary Thesis.docx
@@ -29,8 +29,13 @@
             <w:pStyle w:val="NoSpacing"/>
             <w:jc w:val="center"/>
           </w:pPr>
+          <w:proofErr w:type="gramStart"/>
           <w:r>
-            <w:t>a thesis written at</w:t>
+            <w:t>a</w:t>
+          </w:r>
+          <w:proofErr w:type="gramEnd"/>
+          <w:r>
+            <w:t xml:space="preserve"> thesis written at</w:t>
           </w:r>
         </w:p>
         <w:p>
@@ -56,8 +61,13 @@
             <w:pStyle w:val="NoSpacing"/>
             <w:jc w:val="center"/>
           </w:pPr>
+          <w:proofErr w:type="gramStart"/>
           <w:r>
-            <w:t>and submitted to</w:t>
+            <w:t>and</w:t>
+          </w:r>
+          <w:proofErr w:type="gramEnd"/>
+          <w:r>
+            <w:t xml:space="preserve"> submitted to</w:t>
           </w:r>
         </w:p>
         <w:p>
@@ -78,8 +88,13 @@
             <w:pStyle w:val="NoSpacing"/>
             <w:jc w:val="center"/>
           </w:pPr>
+          <w:proofErr w:type="gramStart"/>
           <w:r>
-            <w:t>in partial fulfillment</w:t>
+            <w:t>in</w:t>
+          </w:r>
+          <w:proofErr w:type="gramEnd"/>
+          <w:r>
+            <w:t xml:space="preserve"> partial fulfillment</w:t>
           </w:r>
         </w:p>
         <w:p>
@@ -93,8 +108,13 @@
             <w:pStyle w:val="NoSpacing"/>
             <w:jc w:val="center"/>
           </w:pPr>
+          <w:proofErr w:type="gramStart"/>
           <w:r>
-            <w:t>of the requirements for the</w:t>
+            <w:t>of</w:t>
+          </w:r>
+          <w:proofErr w:type="gramEnd"/>
+          <w:r>
+            <w:t xml:space="preserve"> the requirements for the</w:t>
           </w:r>
         </w:p>
         <w:p>
@@ -108,8 +128,13 @@
             <w:pStyle w:val="NoSpacing"/>
             <w:jc w:val="center"/>
           </w:pPr>
+          <w:proofErr w:type="gramStart"/>
           <w:r>
-            <w:t>degree of</w:t>
+            <w:t>degree</w:t>
+          </w:r>
+          <w:proofErr w:type="gramEnd"/>
+          <w:r>
+            <w:t xml:space="preserve"> of</w:t>
           </w:r>
         </w:p>
         <w:p>
@@ -148,9 +173,11 @@
             <w:pStyle w:val="NoSpacing"/>
             <w:jc w:val="center"/>
           </w:pPr>
+          <w:proofErr w:type="gramStart"/>
           <w:r>
             <w:t>by</w:t>
           </w:r>
+          <w:proofErr w:type="gramEnd"/>
         </w:p>
         <w:p>
           <w:pPr>
@@ -564,7 +591,15 @@
         <w:ind w:firstLine="720"/>
       </w:pPr>
       <w:r>
-        <w:t>This thesis is submitted as partial and final fulfillment of the cooperative work experience requirements of Kettering University needed to obtain a Bachelor of Science in Computer Engineering Degree.</w:t>
+        <w:t xml:space="preserve">This thesis is </w:t>
+      </w:r>
+      <w:proofErr w:type="gramStart"/>
+      <w:r>
+        <w:t>submitted</w:t>
+      </w:r>
+      <w:proofErr w:type="gramEnd"/>
+      <w:r>
+        <w:t xml:space="preserve"> as partial and final fulfillment of the cooperative work experience requirements of Kettering University needed to obtain a Bachelor of Science in Computer Engineering Degree.</w:t>
       </w:r>
     </w:p>
     <w:p>
@@ -4165,7 +4200,15 @@
         <w:ind w:firstLine="720"/>
       </w:pPr>
       <w:r>
-        <w:t>Each task order has a Task Order Manager (TOM). The TOM meets with all evaluators of the contractor survey for an internal review meeting. During the review, the TOM reviews each spreadsheet from the branch chiefs and generate an average score and a collective comment that represents each branch, for each criterion. This time consuming process repeats for each active survey of the quarter.</w:t>
+        <w:t xml:space="preserve">Each task order has a Task Order Manager (TOM). The TOM meets with all evaluators of the contractor survey for an internal review meeting. During the review, the TOM reviews each spreadsheet from the branch chiefs and </w:t>
+      </w:r>
+      <w:proofErr w:type="gramStart"/>
+      <w:r>
+        <w:t>generate</w:t>
+      </w:r>
+      <w:proofErr w:type="gramEnd"/>
+      <w:r>
+        <w:t xml:space="preserve"> an average score and a collective comment that represents each branch, for each criterion. This time consuming process repeats for each active survey of the quarter.</w:t>
       </w:r>
     </w:p>
     <w:p>
@@ -4261,7 +4304,15 @@
     <w:p>
       <w:r>
         <w:tab/>
-        <w:t>The approach of this thesis project started with researching the Ruby on Rails web application framework. This entailed going through tutorials and developing a practice application that functioned like a blog. Utilizing the information learned from multiple sources, a prototype web application was developed that contained the bare minimum specifications, and satisfied all initial requirements. This application did not have a specialized style sheet and was not running on the latest version of the Rails framework.</w:t>
+        <w:t xml:space="preserve">The approach of this thesis project started with researching the Ruby on Rails web application framework. This entailed going through tutorials and developing a practice application that functioned like a blog. Utilizing the information learned from multiple sources, a prototype web application was developed that contained the </w:t>
+      </w:r>
+      <w:proofErr w:type="gramStart"/>
+      <w:r>
+        <w:t>bare</w:t>
+      </w:r>
+      <w:proofErr w:type="gramEnd"/>
+      <w:r>
+        <w:t xml:space="preserve"> minimum specifications, and satisfied all initial requirements. This application did not have a specialized style sheet and was not running on the latest version of the Rails framework.</w:t>
       </w:r>
     </w:p>
     <w:p>
@@ -4365,12 +4416,14 @@
       </w:pPr>
       <w:bookmarkStart w:id="27" w:name="_Toc207115263"/>
       <w:bookmarkStart w:id="28" w:name="_Ref207115351"/>
+      <w:proofErr w:type="gramStart"/>
       <w:r>
         <w:rPr>
           <w:u w:val="single"/>
         </w:rPr>
         <w:t xml:space="preserve">Figure </w:t>
       </w:r>
+      <w:proofErr w:type="gramEnd"/>
       <w:r>
         <w:rPr>
           <w:u w:val="single"/>
@@ -4404,12 +4457,14 @@
         <w:fldChar w:fldCharType="end"/>
       </w:r>
       <w:bookmarkEnd w:id="28"/>
+      <w:proofErr w:type="gramStart"/>
       <w:r>
         <w:rPr>
           <w:u w:val="single"/>
         </w:rPr>
         <w:t>.</w:t>
       </w:r>
+      <w:proofErr w:type="gramEnd"/>
       <w:r>
         <w:t xml:space="preserve"> Methodology.</w:t>
       </w:r>
@@ -4486,7 +4541,15 @@
         <w:ind w:firstLine="720"/>
       </w:pPr>
       <w:r>
-        <w:t>This project has gone through many phases, all of which have been successful. The end-goal has been achieved, and a massive amount of time is being saved by allowing professionals to use the provided web application instead of a Microsoft Excel Spreadsheet.</w:t>
+        <w:t xml:space="preserve">This project has gone through many phases, all of which have been successful. The end-goal has been achieved, and </w:t>
+      </w:r>
+      <w:proofErr w:type="gramStart"/>
+      <w:r>
+        <w:t>a massive amount of time is being saved by allowing professionals to use the provided web application instead of a Microsoft Excel Spreadsheet</w:t>
+      </w:r>
+      <w:proofErr w:type="gramEnd"/>
+      <w:r>
+        <w:t>.</w:t>
       </w:r>
     </w:p>
     <w:p>
@@ -5033,7 +5096,11 @@
         <w:ind w:firstLine="720"/>
       </w:pPr>
       <w:r>
-        <w:t xml:space="preserve">There are many new objects that provide the extra features throughout the entire application. The </w:t>
+        <w:t xml:space="preserve">There are many new objects that provide the extra features throughout the entire application. </w:t>
+      </w:r>
+      <w:proofErr w:type="gramStart"/>
+      <w:r>
+        <w:t xml:space="preserve">The </w:t>
       </w:r>
       <w:r>
         <w:rPr>
@@ -5042,7 +5109,11 @@
         <w:t>Ability</w:t>
       </w:r>
       <w:r>
-        <w:t xml:space="preserve"> model manages what content can be authorized by specific users who have different roles. The pre-defined </w:t>
+        <w:t xml:space="preserve"> model manages what content can be authorized by specific users who have different roles</w:t>
+      </w:r>
+      <w:proofErr w:type="gramEnd"/>
+      <w:r>
+        <w:t xml:space="preserve">. The pre-defined </w:t>
       </w:r>
       <w:r>
         <w:rPr>
@@ -5107,12 +5178,14 @@
       <w:r>
         <w:t xml:space="preserve"> are used to represent which users and groups have completed their evaluations for a given quarter. The </w:t>
       </w:r>
+      <w:proofErr w:type="spellStart"/>
       <w:r>
         <w:rPr>
           <w:i/>
         </w:rPr>
         <w:t>Evauation</w:t>
       </w:r>
+      <w:proofErr w:type="spellEnd"/>
       <w:r>
         <w:t xml:space="preserve">, </w:t>
       </w:r>
@@ -5244,7 +5317,15 @@
         <w:ind w:firstLine="720"/>
       </w:pPr>
       <w:r>
-        <w:t>Utilizing the knowledge that the Author has gained from this Thesis Project, the application could outperform the existing application and has the potential of being more modular. There are many advanced Ruby on Rails techniques that are still being learned that, if implemented in a new version, could allow a much cleaner code repository for multiple developers to work with.</w:t>
+        <w:t xml:space="preserve">Utilizing the knowledge that the Author has gained from this Thesis Project, the application could outperform the existing application and has the potential of being more modular. There are </w:t>
+      </w:r>
+      <w:proofErr w:type="gramStart"/>
+      <w:r>
+        <w:t>many advanced</w:t>
+      </w:r>
+      <w:proofErr w:type="gramEnd"/>
+      <w:r>
+        <w:t xml:space="preserve"> Ruby on Rails techniques that are still being learned that, if implemented in a new version, could allow a much cleaner code repository for multiple developers to work with.</w:t>
       </w:r>
     </w:p>
     <w:p>
@@ -5278,7 +5359,15 @@
         <w:ind w:firstLine="720"/>
       </w:pPr>
       <w:r>
-        <w:t>This entire Thesis Project was dependent on the technology available at the time of its creation. This project would not have been possible, in a timely manner, without the use of Ruby on Rails, testing, deployment, source control, and the wonderful community to assist with development issues and provide suggestions. The following sections of this chapter will discuss each of these in detail and provide a brief understanding of how the topic relates to the thesis directly.</w:t>
+        <w:t xml:space="preserve">This entire Thesis Project was dependent on the technology available at the time of its creation. This project would not have been possible, in a timely manner, without the use of Ruby on Rails, testing, deployment, source control, and the wonderful </w:t>
+      </w:r>
+      <w:proofErr w:type="gramStart"/>
+      <w:r>
+        <w:t>community to assist with development issues and provide</w:t>
+      </w:r>
+      <w:proofErr w:type="gramEnd"/>
+      <w:r>
+        <w:t xml:space="preserve"> suggestions. The following sections of this chapter will discuss each of these in detail and provide a brief understanding of how the topic relates to the thesis directly.</w:t>
       </w:r>
     </w:p>
     <w:p>
@@ -5300,13 +5389,29 @@
         <w:ind w:firstLine="720"/>
       </w:pPr>
       <w:r>
-        <w:t xml:space="preserve">"Ruby on Rails is an open-source web framework that's optimized for programmer happiness and sustainable productivity. It lets you write beautiful code by favoring convention over configuration." This is a quote from the official Ruby on Rails web page. The Rails framework was developed by David </w:t>
+        <w:t xml:space="preserve">"Ruby on Rails is an open-source web framework that's optimized for programmer happiness and sustainable productivity. It lets you write beautiful code by favoring convention over configuration." This is a quote from the official Ruby on Rails web page. </w:t>
+      </w:r>
+      <w:proofErr w:type="gramStart"/>
+      <w:r>
+        <w:t xml:space="preserve">The Rails framework was developed by David </w:t>
       </w:r>
       <w:r>
         <w:t>Heinemeier</w:t>
       </w:r>
       <w:r>
-        <w:t xml:space="preserve"> Hansson (mentioned in the Community section). Rails was extracted from a large scale commercial project, and was released as open source in 2004.</w:t>
+        <w:t xml:space="preserve"> Hansson</w:t>
+      </w:r>
+      <w:proofErr w:type="gramEnd"/>
+      <w:r>
+        <w:t xml:space="preserve"> (mentioned in the Community section). </w:t>
+      </w:r>
+      <w:proofErr w:type="gramStart"/>
+      <w:r>
+        <w:t>Rails was</w:t>
+      </w:r>
+      <w:proofErr w:type="gramEnd"/>
+      <w:r>
+        <w:t xml:space="preserve"> extracted from a large scale commercial project, and was released as open source in 2004.</w:t>
       </w:r>
     </w:p>
     <w:p>
@@ -5332,7 +5437,15 @@
         <w:ind w:firstLine="720"/>
       </w:pPr>
       <w:r>
-        <w:t>Ruby on Rails uses the Model, View, Controller (MVC) architecture. It is a way of organizing files and the way in which these files interact with the client. The official Rails guides mention the following benefits:</w:t>
+        <w:t xml:space="preserve">Ruby on Rails uses the Model, View, </w:t>
+      </w:r>
+      <w:proofErr w:type="gramStart"/>
+      <w:r>
+        <w:t>Controller</w:t>
+      </w:r>
+      <w:proofErr w:type="gramEnd"/>
+      <w:r>
+        <w:t xml:space="preserve"> (MVC) architecture. It is a way of organizing files and the way in which these files interact with the client. The official Rails guides mention the following benefits:</w:t>
       </w:r>
     </w:p>
     <w:p>
@@ -5388,7 +5501,15 @@
         <w:t>Models</w:t>
       </w:r>
       <w:r>
-        <w:t xml:space="preserve"> are basically objects, that represent data in the database. A _User_ model might have attributes such as an email and encrypted password that is stored in the database. Most of the application logic belongs in the model files. </w:t>
+        <w:t xml:space="preserve"> are basically </w:t>
+      </w:r>
+      <w:proofErr w:type="gramStart"/>
+      <w:r>
+        <w:t>objects, that</w:t>
+      </w:r>
+      <w:proofErr w:type="gramEnd"/>
+      <w:r>
+        <w:t xml:space="preserve"> represent data in the database. A _User_ model might have attributes such as an email and encrypted password that is stored in the database. Most of the application logic belongs in the model files. </w:t>
       </w:r>
       <w:r>
         <w:rPr>
@@ -5397,7 +5518,15 @@
         <w:t>Views</w:t>
       </w:r>
       <w:r>
-        <w:t xml:space="preserve"> act as the user interface for the application. In Ruby on Rails, views are typically written in HTML with embedded ruby inside (.html.erb). It is the job of the views to provide information to the browser that is making requests to the application. </w:t>
+        <w:t xml:space="preserve"> act as the user interface for the application. In Ruby on Rails, views are typically written in HTML with embedded ruby inside (.</w:t>
+      </w:r>
+      <w:proofErr w:type="spellStart"/>
+      <w:r>
+        <w:t>html.erb</w:t>
+      </w:r>
+      <w:proofErr w:type="spellEnd"/>
+      <w:r>
+        <w:t xml:space="preserve">). It is the job of the views to provide information to the browser that is making requests to the application. </w:t>
       </w:r>
       <w:r>
         <w:rPr>
@@ -5406,7 +5535,15 @@
         <w:t>Controllers</w:t>
       </w:r>
       <w:r>
-        <w:t xml:space="preserve"> are the central brain of the application, they connect the models and the views. Ruby on Rails uses the controllers to processing requests from the browser, ask the appropriate models for data, and give the newly attained information to the views to be presented to the user.</w:t>
+        <w:t xml:space="preserve"> are the central brain of the </w:t>
+      </w:r>
+      <w:proofErr w:type="gramStart"/>
+      <w:r>
+        <w:t>application,</w:t>
+      </w:r>
+      <w:proofErr w:type="gramEnd"/>
+      <w:r>
+        <w:t xml:space="preserve"> they connect the models and the views. Ruby on Rails uses the controllers to processing requests from the browser, ask the appropriate models for data, and give the newly attained information to the views to be presented to the user.</w:t>
       </w:r>
     </w:p>
     <w:p>
@@ -5518,12 +5655,14 @@
         </w:rPr>
       </w:pPr>
       <w:bookmarkStart w:id="58" w:name="_Ref207126153"/>
+      <w:proofErr w:type="gramStart"/>
       <w:r>
         <w:rPr>
           <w:u w:val="single"/>
         </w:rPr>
         <w:t xml:space="preserve">Figure </w:t>
       </w:r>
+      <w:proofErr w:type="gramEnd"/>
       <w:r>
         <w:rPr>
           <w:u w:val="single"/>
@@ -5557,6 +5696,7 @@
         <w:fldChar w:fldCharType="end"/>
       </w:r>
       <w:bookmarkEnd w:id="58"/>
+      <w:proofErr w:type="gramStart"/>
       <w:r>
         <w:rPr>
           <w:noProof/>
@@ -5564,6 +5704,7 @@
         </w:rPr>
         <w:t>.</w:t>
       </w:r>
+      <w:proofErr w:type="gramEnd"/>
       <w:r>
         <w:rPr>
           <w:noProof/>
@@ -5690,10 +5831,10 @@
             <v:path o:extrusionok="f" gradientshapeok="t" o:connecttype="rect"/>
             <o:lock v:ext="edit" aspectratio="t"/>
           </v:shapetype>
-          <v:shape id="_x0000_i1062" type="#_x0000_t75" style="width:6in;height:13pt" o:ole="">
+          <v:shape id="_x0000_i1613" type="#_x0000_t75" style="width:6in;height:13pt" o:ole="">
             <v:imagedata r:id="rId14" o:title=""/>
           </v:shape>
-          <o:OLEObject Type="Embed" ProgID="Word.Document.12" ShapeID="_x0000_i1062" DrawAspect="Content" ObjectID="_1280873743" r:id="rId15">
+          <o:OLEObject Type="Embed" ProgID="Word.Document.12" ShapeID="_x0000_i1613" DrawAspect="Content" ObjectID="_1280876490" r:id="rId15">
             <o:FieldCodes>\s</o:FieldCodes>
           </o:OLEObject>
         </w:object>
@@ -5704,12 +5845,14 @@
         <w:pStyle w:val="Caption"/>
       </w:pPr>
       <w:bookmarkStart w:id="60" w:name="_Ref207127387"/>
+      <w:proofErr w:type="gramStart"/>
       <w:r>
         <w:rPr>
           <w:u w:val="single"/>
         </w:rPr>
         <w:t xml:space="preserve">Figure </w:t>
       </w:r>
+      <w:proofErr w:type="gramEnd"/>
       <w:r>
         <w:rPr>
           <w:u w:val="single"/>
@@ -5742,12 +5885,14 @@
         <w:fldChar w:fldCharType="end"/>
       </w:r>
       <w:bookmarkEnd w:id="60"/>
+      <w:proofErr w:type="gramStart"/>
       <w:r>
         <w:rPr>
           <w:u w:val="single"/>
         </w:rPr>
         <w:t>.</w:t>
       </w:r>
+      <w:proofErr w:type="gramEnd"/>
       <w:r>
         <w:t xml:space="preserve"> Groups index action route.</w:t>
       </w:r>
@@ -5822,12 +5967,14 @@
         <w:pStyle w:val="Caption"/>
       </w:pPr>
       <w:bookmarkStart w:id="61" w:name="_Ref207127374"/>
+      <w:proofErr w:type="gramStart"/>
       <w:r>
         <w:rPr>
           <w:u w:val="single"/>
         </w:rPr>
         <w:t xml:space="preserve">Figure </w:t>
       </w:r>
+      <w:proofErr w:type="gramEnd"/>
       <w:r>
         <w:rPr>
           <w:u w:val="single"/>
@@ -5861,6 +6008,7 @@
         <w:fldChar w:fldCharType="end"/>
       </w:r>
       <w:bookmarkEnd w:id="61"/>
+      <w:proofErr w:type="gramStart"/>
       <w:r>
         <w:rPr>
           <w:noProof/>
@@ -5868,6 +6016,7 @@
         </w:rPr>
         <w:t>.</w:t>
       </w:r>
+      <w:proofErr w:type="gramEnd"/>
       <w:r>
         <w:rPr>
           <w:noProof/>
@@ -6001,12 +6150,14 @@
         <w:pStyle w:val="Caption"/>
       </w:pPr>
       <w:bookmarkStart w:id="62" w:name="_Ref207127993"/>
+      <w:proofErr w:type="gramStart"/>
       <w:r>
         <w:rPr>
           <w:u w:val="single"/>
         </w:rPr>
         <w:t xml:space="preserve">Figure </w:t>
       </w:r>
+      <w:proofErr w:type="gramEnd"/>
       <w:r>
         <w:rPr>
           <w:u w:val="single"/>
@@ -6040,6 +6191,7 @@
         <w:fldChar w:fldCharType="end"/>
       </w:r>
       <w:bookmarkEnd w:id="62"/>
+      <w:proofErr w:type="gramStart"/>
       <w:r>
         <w:rPr>
           <w:noProof/>
@@ -6047,6 +6199,7 @@
         </w:rPr>
         <w:t>.</w:t>
       </w:r>
+      <w:proofErr w:type="gramEnd"/>
       <w:r>
         <w:rPr>
           <w:noProof/>
@@ -6062,14 +6215,24 @@
       <w:r>
         <w:t xml:space="preserve">Similar to the new action, when the user chooses to edit an existing group, the controller will go to the edit action. This will display the </w:t>
       </w:r>
+      <w:proofErr w:type="spellStart"/>
       <w:r>
         <w:rPr>
           <w:i/>
         </w:rPr>
         <w:t>edit.html.erb</w:t>
       </w:r>
-      <w:r>
-        <w:t xml:space="preserve"> view, when the user clicks to submit the form to edit the group, the update action will be called which will use an HTTP PUT request </w:t>
+      <w:proofErr w:type="spellEnd"/>
+      <w:r>
+        <w:t xml:space="preserve"> view, when the user clicks to submit the form to edit the </w:t>
+      </w:r>
+      <w:proofErr w:type="gramStart"/>
+      <w:r>
+        <w:t>group,</w:t>
+      </w:r>
+      <w:proofErr w:type="gramEnd"/>
+      <w:r>
+        <w:t xml:space="preserve"> the update action will be called which will use an HTTP PUT request </w:t>
       </w:r>
       <w:r>
         <w:t xml:space="preserve">to update the database. </w:t>
@@ -6177,12 +6340,14 @@
         <w:pStyle w:val="Caption"/>
       </w:pPr>
       <w:bookmarkStart w:id="63" w:name="_Ref207128253"/>
+      <w:proofErr w:type="gramStart"/>
       <w:r>
         <w:rPr>
           <w:u w:val="single"/>
         </w:rPr>
         <w:t xml:space="preserve">Figure </w:t>
       </w:r>
+      <w:proofErr w:type="gramEnd"/>
       <w:r>
         <w:rPr>
           <w:u w:val="single"/>
@@ -6216,6 +6381,7 @@
         <w:fldChar w:fldCharType="end"/>
       </w:r>
       <w:bookmarkEnd w:id="63"/>
+      <w:proofErr w:type="gramStart"/>
       <w:r>
         <w:rPr>
           <w:noProof/>
@@ -6223,6 +6389,7 @@
         </w:rPr>
         <w:t>.</w:t>
       </w:r>
+      <w:proofErr w:type="gramEnd"/>
       <w:r>
         <w:rPr>
           <w:noProof/>
@@ -6292,7 +6459,21 @@
         <w:rPr>
           <w:i/>
         </w:rPr>
-        <w:t>ActiveRecord::Base</w:t>
+        <w:t>ActiveRecord</w:t>
+      </w:r>
+      <w:proofErr w:type="gramStart"/>
+      <w:r>
+        <w:rPr>
+          <w:i/>
+        </w:rPr>
+        <w:t>::</w:t>
+      </w:r>
+      <w:proofErr w:type="gramEnd"/>
+      <w:r>
+        <w:rPr>
+          <w:i/>
+        </w:rPr>
+        <w:t>Base</w:t>
       </w:r>
       <w:r>
         <w:t xml:space="preserve"> will be mapped.</w:t>
@@ -6367,10 +6548,10 @@
       </w:pPr>
       <w:r>
         <w:object w:dxaOrig="7200" w:dyaOrig="3020" w14:anchorId="607CD713">
-          <v:shape id="_x0000_i1074" type="#_x0000_t75" style="width:5in;height:151pt" o:ole="">
+          <v:shape id="_x0000_i1614" type="#_x0000_t75" style="width:5in;height:151pt" o:ole="">
             <v:imagedata r:id="rId19" o:title=""/>
           </v:shape>
-          <o:OLEObject Type="Embed" ProgID="Word.Document.12" ShapeID="_x0000_i1074" DrawAspect="Content" ObjectID="_1280873744" r:id="rId20">
+          <o:OLEObject Type="Embed" ProgID="Word.Document.12" ShapeID="_x0000_i1614" DrawAspect="Content" ObjectID="_1280876491" r:id="rId20">
             <o:FieldCodes>\s</o:FieldCodes>
           </o:OLEObject>
         </w:object>
@@ -6382,12 +6563,14 @@
       </w:pPr>
       <w:bookmarkStart w:id="72" w:name="_Ref207076978"/>
       <w:bookmarkStart w:id="73" w:name="_Toc207115264"/>
+      <w:proofErr w:type="gramStart"/>
       <w:r>
         <w:rPr>
           <w:u w:val="single"/>
         </w:rPr>
         <w:t xml:space="preserve">Figure </w:t>
       </w:r>
+      <w:proofErr w:type="gramEnd"/>
       <w:r>
         <w:rPr>
           <w:u w:val="single"/>
@@ -6420,12 +6603,14 @@
         <w:fldChar w:fldCharType="end"/>
       </w:r>
       <w:bookmarkEnd w:id="72"/>
+      <w:proofErr w:type="gramStart"/>
       <w:r>
         <w:rPr>
           <w:u w:val="single"/>
         </w:rPr>
         <w:t>.</w:t>
       </w:r>
+      <w:proofErr w:type="gramEnd"/>
       <w:r>
         <w:t xml:space="preserve"> </w:t>
       </w:r>
@@ -6543,10 +6728,10 @@
       <w:bookmarkEnd w:id="78"/>
       <w:r>
         <w:object w:dxaOrig="5580" w:dyaOrig="1000" w14:anchorId="7A68852A">
-          <v:shape id="_x0000_i1077" type="#_x0000_t75" style="width:279pt;height:50pt" o:ole="">
+          <v:shape id="_x0000_i1615" type="#_x0000_t75" style="width:279pt;height:50pt" o:ole="">
             <v:imagedata r:id="rId21" o:title=""/>
           </v:shape>
-          <o:OLEObject Type="Embed" ProgID="Word.Document.12" ShapeID="_x0000_i1077" DrawAspect="Content" ObjectID="_1280873745" r:id="rId22">
+          <o:OLEObject Type="Embed" ProgID="Word.Document.12" ShapeID="_x0000_i1615" DrawAspect="Content" ObjectID="_1280876492" r:id="rId22">
             <o:FieldCodes>\s</o:FieldCodes>
           </o:OLEObject>
         </w:object>
@@ -6558,12 +6743,14 @@
       </w:pPr>
       <w:bookmarkStart w:id="79" w:name="_Ref207077270"/>
       <w:bookmarkStart w:id="80" w:name="_Toc207115265"/>
+      <w:proofErr w:type="gramStart"/>
       <w:r>
         <w:rPr>
           <w:u w:val="single"/>
         </w:rPr>
         <w:t xml:space="preserve">Figure </w:t>
       </w:r>
+      <w:proofErr w:type="gramEnd"/>
       <w:r>
         <w:rPr>
           <w:u w:val="single"/>
@@ -6596,12 +6783,14 @@
         <w:fldChar w:fldCharType="end"/>
       </w:r>
       <w:bookmarkEnd w:id="79"/>
+      <w:proofErr w:type="gramStart"/>
       <w:r>
         <w:rPr>
           <w:u w:val="single"/>
         </w:rPr>
         <w:t>.</w:t>
       </w:r>
+      <w:proofErr w:type="gramEnd"/>
       <w:r>
         <w:t xml:space="preserve"> Evaluation m</w:t>
       </w:r>
@@ -6627,7 +6816,21 @@
         <w:rPr>
           <w:i/>
         </w:rPr>
-        <w:t>ActiveRecord::Base</w:t>
+        <w:t>ActiveRecord</w:t>
+      </w:r>
+      <w:proofErr w:type="gramStart"/>
+      <w:r>
+        <w:rPr>
+          <w:i/>
+        </w:rPr>
+        <w:t>::</w:t>
+      </w:r>
+      <w:proofErr w:type="gramEnd"/>
+      <w:r>
+        <w:rPr>
+          <w:i/>
+        </w:rPr>
+        <w:t>Base</w:t>
       </w:r>
       <w:r>
         <w:t xml:space="preserve">, the ability to make calls to the attributes in the table are now seamlessly possible. If the comment of a particular evaluation needs to be displayed in the view, the call to </w:t>
@@ -6741,12 +6944,14 @@
       <w:r>
         <w:t xml:space="preserve">hey needed to be related so that a task order can have many surveys, so the Author added a </w:t>
       </w:r>
+      <w:proofErr w:type="spellStart"/>
       <w:r>
         <w:rPr>
           <w:i/>
         </w:rPr>
         <w:t>task_order_id</w:t>
       </w:r>
+      <w:proofErr w:type="spellEnd"/>
       <w:r>
         <w:t xml:space="preserve"> to the </w:t>
       </w:r>
@@ -6759,6 +6964,7 @@
       <w:r>
         <w:t xml:space="preserve"> table. A survey can belong to a task order using simple Structured Query Language (SQL) queries if the </w:t>
       </w:r>
+      <w:proofErr w:type="spellStart"/>
       <w:r>
         <w:rPr>
           <w:i/>
@@ -6777,6 +6983,7 @@
         </w:rPr>
         <w:t>_id</w:t>
       </w:r>
+      <w:proofErr w:type="spellEnd"/>
       <w:r>
         <w:t xml:space="preserve"> was set correctly. However, this can also be more work, as it would require that identifier to be set explicitly with each creation of a </w:t>
       </w:r>
@@ -6836,10 +7043,10 @@
       </w:pPr>
       <w:r>
         <w:object w:dxaOrig="5400" w:dyaOrig="1680" w14:anchorId="3B7C59DB">
-          <v:shape id="_x0000_i1079" type="#_x0000_t75" style="width:270pt;height:84pt" o:ole="">
+          <v:shape id="_x0000_i1616" type="#_x0000_t75" style="width:270pt;height:84pt" o:ole="">
             <v:imagedata r:id="rId23" o:title=""/>
           </v:shape>
-          <o:OLEObject Type="Embed" ProgID="Word.Document.12" ShapeID="_x0000_i1079" DrawAspect="Content" ObjectID="_1280873746" r:id="rId24">
+          <o:OLEObject Type="Embed" ProgID="Word.Document.12" ShapeID="_x0000_i1616" DrawAspect="Content" ObjectID="_1280876493" r:id="rId24">
             <o:FieldCodes>\s</o:FieldCodes>
           </o:OLEObject>
         </w:object>
@@ -6852,12 +7059,14 @@
       </w:pPr>
       <w:bookmarkStart w:id="85" w:name="_Ref207078610"/>
       <w:bookmarkStart w:id="86" w:name="_Toc207115266"/>
+      <w:proofErr w:type="gramStart"/>
       <w:r>
         <w:rPr>
           <w:u w:val="single"/>
         </w:rPr>
         <w:t xml:space="preserve">Figure </w:t>
       </w:r>
+      <w:proofErr w:type="gramEnd"/>
       <w:r>
         <w:rPr>
           <w:u w:val="single"/>
@@ -6890,11 +7099,19 @@
         <w:fldChar w:fldCharType="end"/>
       </w:r>
       <w:bookmarkEnd w:id="85"/>
-      <w:r>
-        <w:rPr>
-          <w:u w:val="single"/>
-        </w:rPr>
-        <w:t xml:space="preserve">. </w:t>
+      <w:proofErr w:type="gramStart"/>
+      <w:r>
+        <w:rPr>
+          <w:u w:val="single"/>
+        </w:rPr>
+        <w:t>.</w:t>
+      </w:r>
+      <w:proofErr w:type="gramEnd"/>
+      <w:r>
+        <w:rPr>
+          <w:u w:val="single"/>
+        </w:rPr>
+        <w:t xml:space="preserve"> </w:t>
       </w:r>
       <w:r>
         <w:t>TaskOrder &amp; Survey models without a</w:t>
@@ -6917,10 +7134,10 @@
       </w:pPr>
       <w:r>
         <w:object w:dxaOrig="5500" w:dyaOrig="2360" w14:anchorId="34B0FF2E">
-          <v:shape id="_x0000_i1081" type="#_x0000_t75" style="width:275pt;height:118pt" o:ole="">
+          <v:shape id="_x0000_i1617" type="#_x0000_t75" style="width:275pt;height:118pt" o:ole="">
             <v:imagedata r:id="rId25" o:title=""/>
           </v:shape>
-          <o:OLEObject Type="Embed" ProgID="Word.Document.12" ShapeID="_x0000_i1081" DrawAspect="Content" ObjectID="_1280873747" r:id="rId26">
+          <o:OLEObject Type="Embed" ProgID="Word.Document.12" ShapeID="_x0000_i1617" DrawAspect="Content" ObjectID="_1280876494" r:id="rId26">
             <o:FieldCodes>\s</o:FieldCodes>
           </o:OLEObject>
         </w:object>
@@ -6932,12 +7149,14 @@
       </w:pPr>
       <w:bookmarkStart w:id="90" w:name="_Ref207078879"/>
       <w:bookmarkStart w:id="91" w:name="_Toc207115267"/>
+      <w:proofErr w:type="gramStart"/>
       <w:r>
         <w:rPr>
           <w:u w:val="single"/>
         </w:rPr>
         <w:t xml:space="preserve">Figure </w:t>
       </w:r>
+      <w:proofErr w:type="gramEnd"/>
       <w:r>
         <w:rPr>
           <w:u w:val="single"/>
@@ -6970,12 +7189,14 @@
         <w:fldChar w:fldCharType="end"/>
       </w:r>
       <w:bookmarkEnd w:id="90"/>
+      <w:proofErr w:type="gramStart"/>
       <w:r>
         <w:rPr>
           <w:u w:val="single"/>
         </w:rPr>
         <w:t>.</w:t>
       </w:r>
+      <w:proofErr w:type="gramEnd"/>
       <w:r>
         <w:t xml:space="preserve"> </w:t>
       </w:r>
@@ -7019,8 +7240,16 @@
         <w:rPr>
           <w:i/>
         </w:rPr>
-        <w:t>@task_order</w:t>
-      </w:r>
+        <w:t>@</w:t>
+      </w:r>
+      <w:proofErr w:type="spellStart"/>
+      <w:r>
+        <w:rPr>
+          <w:i/>
+        </w:rPr>
+        <w:t>task_order</w:t>
+      </w:r>
+      <w:proofErr w:type="spellEnd"/>
       <w:r>
         <w:t xml:space="preserve">, a call to </w:t>
       </w:r>
@@ -7028,17 +7257,26 @@
         <w:rPr>
           <w:i/>
         </w:rPr>
-        <w:t>@task_order.survey</w:t>
-      </w:r>
+        <w:t>@</w:t>
+      </w:r>
+      <w:proofErr w:type="spellStart"/>
       <w:r>
         <w:rPr>
           <w:i/>
         </w:rPr>
+        <w:t>task_order.survey</w:t>
+      </w:r>
+      <w:r>
+        <w:rPr>
+          <w:i/>
+        </w:rPr>
         <w:t>s</w:t>
       </w:r>
+      <w:proofErr w:type="spellEnd"/>
       <w:r>
         <w:t xml:space="preserve"> will perform the correct database call to retrieve an array of all surveys that have the </w:t>
       </w:r>
+      <w:proofErr w:type="spellStart"/>
       <w:r>
         <w:rPr>
           <w:i/>
@@ -7057,6 +7295,7 @@
         </w:rPr>
         <w:t>_id</w:t>
       </w:r>
+      <w:proofErr w:type="spellEnd"/>
       <w:r>
         <w:t xml:space="preserve"> set to the ID of the current instance. The reverse is also opposite, when calling </w:t>
       </w:r>
@@ -7064,14 +7303,22 @@
         <w:rPr>
           <w:i/>
         </w:rPr>
-        <w:t>@survey.task_orde</w:t>
-      </w:r>
+        <w:t>@</w:t>
+      </w:r>
+      <w:proofErr w:type="spellStart"/>
       <w:r>
         <w:rPr>
           <w:i/>
         </w:rPr>
+        <w:t>survey.task_orde</w:t>
+      </w:r>
+      <w:r>
+        <w:rPr>
+          <w:i/>
+        </w:rPr>
         <w:t>r</w:t>
       </w:r>
+      <w:proofErr w:type="spellEnd"/>
       <w:r>
         <w:t xml:space="preserve">, Rails will find and return the </w:t>
       </w:r>
@@ -7273,12 +7520,14 @@
         <w:pStyle w:val="Caption"/>
       </w:pPr>
       <w:bookmarkStart w:id="92" w:name="_Ref207129342"/>
+      <w:proofErr w:type="gramStart"/>
       <w:r>
         <w:rPr>
           <w:u w:val="single"/>
         </w:rPr>
         <w:t xml:space="preserve">Figure </w:t>
       </w:r>
+      <w:proofErr w:type="gramEnd"/>
       <w:r>
         <w:rPr>
           <w:u w:val="single"/>
@@ -7311,12 +7560,14 @@
         <w:fldChar w:fldCharType="end"/>
       </w:r>
       <w:bookmarkEnd w:id="92"/>
+      <w:proofErr w:type="gramStart"/>
       <w:r>
         <w:rPr>
           <w:u w:val="single"/>
         </w:rPr>
         <w:t>.</w:t>
       </w:r>
+      <w:proofErr w:type="gramEnd"/>
       <w:r>
         <w:t xml:space="preserve"> Rails associations</w:t>
       </w:r>
@@ -7365,30 +7616,50 @@
       <w:r>
         <w:t xml:space="preserve"> that are executed on request, these actions will typically render a view or redirect to another action. The Rails convention is to have one controller, </w:t>
       </w:r>
+      <w:proofErr w:type="spellStart"/>
       <w:r>
         <w:rPr>
           <w:i/>
         </w:rPr>
         <w:t>ApplicationController</w:t>
       </w:r>
+      <w:proofErr w:type="spellEnd"/>
       <w:r>
         <w:t xml:space="preserve"> that inherits from </w:t>
       </w:r>
+      <w:proofErr w:type="spellStart"/>
       <w:r>
         <w:rPr>
           <w:i/>
         </w:rPr>
-        <w:t>ActionController::Base</w:t>
+        <w:t>ActionController</w:t>
+      </w:r>
+      <w:proofErr w:type="spellEnd"/>
+      <w:proofErr w:type="gramStart"/>
+      <w:r>
+        <w:rPr>
+          <w:i/>
+        </w:rPr>
+        <w:t>::</w:t>
+      </w:r>
+      <w:proofErr w:type="gramEnd"/>
+      <w:r>
+        <w:rPr>
+          <w:i/>
+        </w:rPr>
+        <w:t>Base</w:t>
       </w:r>
       <w:r>
         <w:t xml:space="preserve">, and all other controllers will inherit from </w:t>
       </w:r>
+      <w:proofErr w:type="spellStart"/>
       <w:r>
         <w:rPr>
           <w:i/>
         </w:rPr>
         <w:t>ApplicationController</w:t>
       </w:r>
+      <w:proofErr w:type="spellEnd"/>
       <w:r>
         <w:t xml:space="preserve">, giving the developers the flexibility to define application-wide configurations. An example used in this project is the controller that manages the </w:t>
       </w:r>
@@ -7445,10 +7716,10 @@
       </w:pPr>
       <w:r>
         <w:object w:dxaOrig="6760" w:dyaOrig="2020" w14:anchorId="79130357">
-          <v:shape id="_x0000_i1136" type="#_x0000_t75" style="width:338pt;height:101pt" o:ole="">
+          <v:shape id="_x0000_i1618" type="#_x0000_t75" style="width:338pt;height:101pt" o:ole="">
             <v:imagedata r:id="rId28" o:title=""/>
           </v:shape>
-          <o:OLEObject Type="Embed" ProgID="Word.Document.12" ShapeID="_x0000_i1136" DrawAspect="Content" ObjectID="_1280873748" r:id="rId29">
+          <o:OLEObject Type="Embed" ProgID="Word.Document.12" ShapeID="_x0000_i1618" DrawAspect="Content" ObjectID="_1280876495" r:id="rId29">
             <o:FieldCodes>\s</o:FieldCodes>
           </o:OLEObject>
         </w:object>
@@ -7459,12 +7730,14 @@
         <w:pStyle w:val="Caption"/>
       </w:pPr>
       <w:bookmarkStart w:id="96" w:name="_Ref207129563"/>
+      <w:proofErr w:type="gramStart"/>
       <w:r>
         <w:rPr>
           <w:u w:val="single"/>
         </w:rPr>
         <w:t xml:space="preserve">Figure </w:t>
       </w:r>
+      <w:proofErr w:type="gramEnd"/>
       <w:r>
         <w:rPr>
           <w:u w:val="single"/>
@@ -7497,12 +7770,14 @@
         <w:fldChar w:fldCharType="end"/>
       </w:r>
       <w:bookmarkEnd w:id="96"/>
+      <w:proofErr w:type="gramStart"/>
       <w:r>
         <w:rPr>
           <w:u w:val="single"/>
         </w:rPr>
         <w:t>.</w:t>
       </w:r>
+      <w:proofErr w:type="gramEnd"/>
       <w:r>
         <w:t xml:space="preserve"> Groups Controller: index action</w:t>
       </w:r>
@@ -7532,6 +7807,7 @@
       <w:r>
         <w:t xml:space="preserve"> action on the </w:t>
       </w:r>
+      <w:proofErr w:type="spellStart"/>
       <w:r>
         <w:rPr>
           <w:i/>
@@ -7544,6 +7820,7 @@
         </w:rPr>
         <w:t>r</w:t>
       </w:r>
+      <w:proofErr w:type="spellEnd"/>
       <w:r>
         <w:t xml:space="preserve">. This action makes a call to ActiveRecord to return an array of all of the </w:t>
       </w:r>
@@ -7580,12 +7857,14 @@
       <w:r>
         <w:t xml:space="preserve">called </w:t>
       </w:r>
+      <w:proofErr w:type="spellStart"/>
       <w:r>
         <w:rPr>
           <w:i/>
         </w:rPr>
         <w:t>index.html.erb</w:t>
       </w:r>
+      <w:proofErr w:type="spellEnd"/>
       <w:r>
         <w:t xml:space="preserve">. This view will be displayed to the user in the browser, and most likely will iterate through the </w:t>
       </w:r>
@@ -7604,20 +7883,69 @@
         <w:pStyle w:val="Heading3"/>
       </w:pPr>
       <w:bookmarkStart w:id="97" w:name="_Toc207118424"/>
-      <w:r>
-        <w:t>erb vs. haml</w:t>
+      <w:proofErr w:type="spellStart"/>
+      <w:proofErr w:type="gramStart"/>
+      <w:r>
+        <w:t>erb</w:t>
+      </w:r>
+      <w:proofErr w:type="spellEnd"/>
+      <w:proofErr w:type="gramEnd"/>
+      <w:r>
+        <w:t xml:space="preserve"> vs. </w:t>
+      </w:r>
+      <w:proofErr w:type="spellStart"/>
+      <w:r>
+        <w:t>haml</w:t>
       </w:r>
       <w:bookmarkEnd w:id="97"/>
+      <w:proofErr w:type="spellEnd"/>
     </w:p>
     <w:p>
       <w:pPr>
         <w:ind w:firstLine="720"/>
       </w:pPr>
       <w:r>
-        <w:t xml:space="preserve">Ruby on Rails has two standard ways of developing the page views. The code can be written using the Embedded Ruby (.erb) format, or HTML Abstraction Markup Language (.haml). Many tutorials and training tools teach users how to use the erb format when developing, so that is what the Author decided to use during development. Both erb and </w:t>
-      </w:r>
-      <w:r>
-        <w:t>haml convert into the same HTML; and</w:t>
+        <w:t>Ruby on Rails has two standard ways of developing the page views. The code can be written using the Embedded Ruby (.</w:t>
+      </w:r>
+      <w:proofErr w:type="spellStart"/>
+      <w:r>
+        <w:t>erb</w:t>
+      </w:r>
+      <w:proofErr w:type="spellEnd"/>
+      <w:r>
+        <w:t>) format, or HTML Abstraction Markup Language (.</w:t>
+      </w:r>
+      <w:proofErr w:type="spellStart"/>
+      <w:r>
+        <w:t>haml</w:t>
+      </w:r>
+      <w:proofErr w:type="spellEnd"/>
+      <w:r>
+        <w:t xml:space="preserve">). Many tutorials and training tools teach users how to use the </w:t>
+      </w:r>
+      <w:proofErr w:type="spellStart"/>
+      <w:r>
+        <w:t>erb</w:t>
+      </w:r>
+      <w:proofErr w:type="spellEnd"/>
+      <w:r>
+        <w:t xml:space="preserve"> format when developing, so that is what the Author decided to use during development. Both </w:t>
+      </w:r>
+      <w:proofErr w:type="spellStart"/>
+      <w:r>
+        <w:t>erb</w:t>
+      </w:r>
+      <w:proofErr w:type="spellEnd"/>
+      <w:r>
+        <w:t xml:space="preserve"> and </w:t>
+      </w:r>
+      <w:proofErr w:type="spellStart"/>
+      <w:r>
+        <w:t>haml</w:t>
+      </w:r>
+      <w:proofErr w:type="spellEnd"/>
+      <w:r>
+        <w:t xml:space="preserve"> convert into the same HTML; and</w:t>
       </w:r>
       <w:r>
         <w:t xml:space="preserve"> there is no difference in the outcome. The reason to use one over the other is for the developers to have a better understanding during development.</w:t>
@@ -7688,25 +8016,43 @@
         </w:drawing>
       </w:r>
       <w:r>
-        <w:t xml:space="preserve">If the application were to be redesigned again using new technology, the Author would certainly choose to develop in haml since it is a more condensed and </w:t>
+        <w:t xml:space="preserve">If the application were to be redesigned again using new technology, the Author would certainly choose to develop in </w:t>
+      </w:r>
+      <w:proofErr w:type="spellStart"/>
+      <w:r>
+        <w:t>haml</w:t>
+      </w:r>
+      <w:proofErr w:type="spellEnd"/>
+      <w:r>
+        <w:t xml:space="preserve"> since it is a more condensed and </w:t>
       </w:r>
       <w:r>
         <w:t xml:space="preserve">has a </w:t>
       </w:r>
       <w:r>
-        <w:t>cleaner look to the code than erb. An example of the differences in technology is shown in Figure 7.</w:t>
+        <w:t xml:space="preserve">cleaner look to the code than </w:t>
+      </w:r>
+      <w:proofErr w:type="spellStart"/>
+      <w:r>
+        <w:t>erb</w:t>
+      </w:r>
+      <w:proofErr w:type="spellEnd"/>
+      <w:r>
+        <w:t>. An example of the differences in technology is shown in Figure 7.</w:t>
       </w:r>
     </w:p>
     <w:p>
       <w:pPr>
         <w:pStyle w:val="Caption"/>
       </w:pPr>
+      <w:proofErr w:type="gramStart"/>
       <w:r>
         <w:rPr>
           <w:u w:val="single"/>
         </w:rPr>
         <w:t xml:space="preserve">Figure </w:t>
       </w:r>
+      <w:proofErr w:type="gramEnd"/>
       <w:r>
         <w:rPr>
           <w:u w:val="single"/>
@@ -7738,14 +8084,34 @@
         </w:rPr>
         <w:fldChar w:fldCharType="end"/>
       </w:r>
+      <w:proofErr w:type="gramStart"/>
       <w:r>
         <w:rPr>
           <w:u w:val="single"/>
         </w:rPr>
         <w:t>.</w:t>
       </w:r>
-      <w:r>
-        <w:t xml:space="preserve"> erb vs. haml. </w:t>
+      <w:proofErr w:type="gramEnd"/>
+      <w:r>
+        <w:t xml:space="preserve"> </w:t>
+      </w:r>
+      <w:proofErr w:type="spellStart"/>
+      <w:proofErr w:type="gramStart"/>
+      <w:r>
+        <w:t>erb</w:t>
+      </w:r>
+      <w:proofErr w:type="spellEnd"/>
+      <w:proofErr w:type="gramEnd"/>
+      <w:r>
+        <w:t xml:space="preserve"> vs. </w:t>
+      </w:r>
+      <w:proofErr w:type="spellStart"/>
+      <w:r>
+        <w:t>haml</w:t>
+      </w:r>
+      <w:proofErr w:type="spellEnd"/>
+      <w:r>
+        <w:t xml:space="preserve">. </w:t>
       </w:r>
       <w:r>
         <w:rPr>
@@ -7754,7 +8120,15 @@
         <w:t>Note.</w:t>
       </w:r>
       <w:r>
-        <w:t xml:space="preserve"> From The Haml Team.</w:t>
+        <w:t xml:space="preserve"> From The </w:t>
+      </w:r>
+      <w:proofErr w:type="spellStart"/>
+      <w:r>
+        <w:t>Haml</w:t>
+      </w:r>
+      <w:proofErr w:type="spellEnd"/>
+      <w:r>
+        <w:t xml:space="preserve"> Team.</w:t>
       </w:r>
     </w:p>
     <w:p>
@@ -7845,12 +8219,14 @@
       <w:r>
         <w:t xml:space="preserve">. The Author spent a good deal of time implementing existing code into the application to make features work. When the Author needed a pagination feature, he looked to a gem called </w:t>
       </w:r>
+      <w:proofErr w:type="spellStart"/>
       <w:r>
         <w:rPr>
           <w:i/>
         </w:rPr>
         <w:t>will_paginate</w:t>
       </w:r>
+      <w:proofErr w:type="spellEnd"/>
       <w:r>
         <w:t xml:space="preserve">. When needing to manage all of the gem dependencies, there is a gem called </w:t>
       </w:r>
@@ -7951,9 +8327,13 @@
           <w:numId w:val="2"/>
         </w:numPr>
       </w:pPr>
+      <w:proofErr w:type="spellStart"/>
+      <w:proofErr w:type="gramStart"/>
       <w:r>
         <w:t>gemspec</w:t>
       </w:r>
+      <w:proofErr w:type="spellEnd"/>
+      <w:proofErr w:type="gramEnd"/>
     </w:p>
     <w:p>
       <w:pPr>
@@ -7974,12 +8354,14 @@
       <w:r>
         <w:t xml:space="preserve"> and the tests to prove that they work as desired. The documentation is designed to inform all users of the gem how it functions, any known issues, and different ways of using it. The </w:t>
       </w:r>
+      <w:proofErr w:type="spellStart"/>
       <w:r>
         <w:rPr>
           <w:i/>
         </w:rPr>
         <w:t>gemspec</w:t>
       </w:r>
+      <w:proofErr w:type="spellEnd"/>
       <w:r>
         <w:t xml:space="preserve"> is a file that details the name of the gem, the current version, author, and many more details about the gem itself.</w:t>
       </w:r>
@@ -8116,7 +8498,15 @@
         </w:numPr>
       </w:pPr>
       <w:r>
-        <w:t>Rememberable - This module is important for keeping users happy, it allows a cookie to be created to allow users to remain logged in. If this module was not active, a user would need to log in again after each time he or she closed the browser.</w:t>
+        <w:t xml:space="preserve">Rememberable - This module is important for keeping users happy, it allows a cookie to be created to allow users to remain logged in. If this module </w:t>
+      </w:r>
+      <w:proofErr w:type="gramStart"/>
+      <w:r>
+        <w:t>was</w:t>
+      </w:r>
+      <w:proofErr w:type="gramEnd"/>
+      <w:r>
+        <w:t xml:space="preserve"> not active, a user would need to log in again after each time he or she closed the browser.</w:t>
       </w:r>
     </w:p>
     <w:p>
@@ -8236,10 +8626,10 @@
       </w:pPr>
       <w:r>
         <w:object w:dxaOrig="7920" w:dyaOrig="540" w14:anchorId="24DE77F9">
-          <v:shape id="_x0000_i1170" type="#_x0000_t75" style="width:396pt;height:27pt" o:ole="">
+          <v:shape id="_x0000_i1619" type="#_x0000_t75" style="width:396pt;height:27pt" o:ole="">
             <v:imagedata r:id="rId31" o:title=""/>
           </v:shape>
-          <o:OLEObject Type="Embed" ProgID="Word.Document.12" ShapeID="_x0000_i1170" DrawAspect="Content" ObjectID="_1280873749" r:id="rId32">
+          <o:OLEObject Type="Embed" ProgID="Word.Document.12" ShapeID="_x0000_i1619" DrawAspect="Content" ObjectID="_1280876496" r:id="rId32">
             <o:FieldCodes>\s</o:FieldCodes>
           </o:OLEObject>
         </w:object>
@@ -8449,10 +8839,10 @@
       </w:pPr>
       <w:r>
         <w:object w:dxaOrig="4860" w:dyaOrig="3020" w14:anchorId="0E8FAE41">
-          <v:shape id="_x0000_i1174" type="#_x0000_t75" style="width:243pt;height:151pt" o:ole="">
+          <v:shape id="_x0000_i1620" type="#_x0000_t75" style="width:243pt;height:151pt" o:ole="">
             <v:imagedata r:id="rId33" o:title=""/>
           </v:shape>
-          <o:OLEObject Type="Embed" ProgID="Word.Document.12" ShapeID="_x0000_i1174" DrawAspect="Content" ObjectID="_1280873750" r:id="rId34">
+          <o:OLEObject Type="Embed" ProgID="Word.Document.12" ShapeID="_x0000_i1620" DrawAspect="Content" ObjectID="_1280876497" r:id="rId34">
             <o:FieldCodes>\s</o:FieldCodes>
           </o:OLEObject>
         </w:object>
@@ -8464,12 +8854,14 @@
       </w:pPr>
       <w:bookmarkStart w:id="111" w:name="_Toc207115270"/>
       <w:bookmarkStart w:id="112" w:name="_Ref207130469"/>
+      <w:proofErr w:type="gramStart"/>
       <w:r>
         <w:rPr>
           <w:u w:val="single"/>
         </w:rPr>
         <w:t xml:space="preserve">Figure </w:t>
       </w:r>
+      <w:proofErr w:type="gramEnd"/>
       <w:r>
         <w:rPr>
           <w:u w:val="single"/>
@@ -8504,6 +8896,7 @@
         <w:fldChar w:fldCharType="end"/>
       </w:r>
       <w:bookmarkEnd w:id="112"/>
+      <w:proofErr w:type="gramStart"/>
       <w:r>
         <w:rPr>
           <w:noProof/>
@@ -8511,6 +8904,7 @@
         </w:rPr>
         <w:t>.</w:t>
       </w:r>
+      <w:proofErr w:type="gramEnd"/>
       <w:r>
         <w:rPr>
           <w:noProof/>
@@ -8715,10 +9109,10 @@
       </w:pPr>
       <w:r>
         <w:object w:dxaOrig="4680" w:dyaOrig="7400" w14:anchorId="2985F219">
-          <v:shape id="_x0000_i1178" type="#_x0000_t75" style="width:234pt;height:370pt" o:ole="">
+          <v:shape id="_x0000_i1621" type="#_x0000_t75" style="width:234pt;height:370pt" o:ole="">
             <v:imagedata r:id="rId35" o:title=""/>
           </v:shape>
-          <o:OLEObject Type="Embed" ProgID="Word.Document.12" ShapeID="_x0000_i1178" DrawAspect="Content" ObjectID="_1280873751" r:id="rId36">
+          <o:OLEObject Type="Embed" ProgID="Word.Document.12" ShapeID="_x0000_i1621" DrawAspect="Content" ObjectID="_1280876498" r:id="rId36">
             <o:FieldCodes>\s</o:FieldCodes>
           </o:OLEObject>
         </w:object>
@@ -8733,12 +9127,14 @@
       </w:pPr>
       <w:bookmarkStart w:id="116" w:name="_Toc207115271"/>
       <w:bookmarkStart w:id="117" w:name="_Ref207130983"/>
+      <w:proofErr w:type="gramStart"/>
       <w:r>
         <w:rPr>
           <w:u w:val="single"/>
         </w:rPr>
         <w:t xml:space="preserve">Figure </w:t>
       </w:r>
+      <w:proofErr w:type="gramEnd"/>
       <w:r>
         <w:rPr>
           <w:u w:val="single"/>
@@ -8773,6 +9169,7 @@
         <w:fldChar w:fldCharType="end"/>
       </w:r>
       <w:bookmarkEnd w:id="117"/>
+      <w:proofErr w:type="gramStart"/>
       <w:r>
         <w:rPr>
           <w:noProof/>
@@ -8780,6 +9177,7 @@
         </w:rPr>
         <w:t>.</w:t>
       </w:r>
+      <w:proofErr w:type="gramEnd"/>
       <w:r>
         <w:rPr>
           <w:noProof/>
@@ -8855,12 +9253,14 @@
       <w:r>
         <w:t xml:space="preserve">Adding JavaScript to an application can greatly increase the usability of the application. An example of some JavaScript that is implemented in the Contractor Survey application allows supervisors to append an employee's comments to their own. Simply clicking on a button that has the class </w:t>
       </w:r>
+      <w:proofErr w:type="spellStart"/>
       <w:r>
         <w:rPr>
           <w:i/>
         </w:rPr>
         <w:t>append_eval_btn</w:t>
       </w:r>
+      <w:proofErr w:type="spellEnd"/>
       <w:r>
         <w:t xml:space="preserve"> will call a function the Author wrote to take the comments from one user, and append it to the textbox that the supervisor is currently typing in</w:t>
       </w:r>
@@ -8905,10 +9305,10 @@
       </w:pPr>
       <w:r>
         <w:object w:dxaOrig="7380" w:dyaOrig="4360" w14:anchorId="7438432B">
-          <v:shape id="_x0000_i1184" type="#_x0000_t75" style="width:369pt;height:218pt" o:ole="">
+          <v:shape id="_x0000_i1622" type="#_x0000_t75" style="width:369pt;height:218pt" o:ole="">
             <v:imagedata r:id="rId37" o:title=""/>
           </v:shape>
-          <o:OLEObject Type="Embed" ProgID="Word.Document.12" ShapeID="_x0000_i1184" DrawAspect="Content" ObjectID="_1280873752" r:id="rId38">
+          <o:OLEObject Type="Embed" ProgID="Word.Document.12" ShapeID="_x0000_i1622" DrawAspect="Content" ObjectID="_1280876499" r:id="rId38">
             <o:FieldCodes>\s</o:FieldCodes>
           </o:OLEObject>
         </w:object>
@@ -8923,12 +9323,14 @@
       </w:pPr>
       <w:bookmarkStart w:id="121" w:name="_Toc207115272"/>
       <w:bookmarkStart w:id="122" w:name="_Ref207131063"/>
+      <w:proofErr w:type="gramStart"/>
       <w:r>
         <w:rPr>
           <w:u w:val="single"/>
         </w:rPr>
         <w:t xml:space="preserve">Figure </w:t>
       </w:r>
+      <w:proofErr w:type="gramEnd"/>
       <w:r>
         <w:rPr>
           <w:u w:val="single"/>
@@ -8963,6 +9365,7 @@
         <w:fldChar w:fldCharType="end"/>
       </w:r>
       <w:bookmarkEnd w:id="122"/>
+      <w:proofErr w:type="gramStart"/>
       <w:r>
         <w:rPr>
           <w:noProof/>
@@ -8970,6 +9373,7 @@
         </w:rPr>
         <w:t>.</w:t>
       </w:r>
+      <w:proofErr w:type="gramEnd"/>
       <w:r>
         <w:rPr>
           <w:noProof/>
@@ -9040,13 +9444,17 @@
         <w:fldChar w:fldCharType="separate"/>
       </w:r>
       <w:r>
+        <w:rPr>
+          <w:u w:val="single"/>
+        </w:rPr>
         <w:t xml:space="preserve">Figure </w:t>
       </w:r>
       <w:r>
         <w:rPr>
           <w:noProof/>
-        </w:rPr>
-        <w:t>10</w:t>
+          <w:u w:val="single"/>
+        </w:rPr>
+        <w:t>18</w:t>
       </w:r>
       <w:r>
         <w:fldChar w:fldCharType="end"/>
@@ -9068,10 +9476,10 @@
       </w:pPr>
       <w:r>
         <w:object w:dxaOrig="7660" w:dyaOrig="2680" w14:anchorId="0A623977">
-          <v:shape id="_x0000_i1186" type="#_x0000_t75" style="width:383pt;height:134pt" o:ole="">
+          <v:shape id="_x0000_i1623" type="#_x0000_t75" style="width:383pt;height:134pt" o:ole="">
             <v:imagedata r:id="rId39" o:title=""/>
           </v:shape>
-          <o:OLEObject Type="Embed" ProgID="Word.Document.12" ShapeID="_x0000_i1186" DrawAspect="Content" ObjectID="_1280873753" r:id="rId40">
+          <o:OLEObject Type="Embed" ProgID="Word.Document.12" ShapeID="_x0000_i1623" DrawAspect="Content" ObjectID="_1280876500" r:id="rId40">
             <o:FieldCodes>\s</o:FieldCodes>
           </o:OLEObject>
         </w:object>
@@ -9080,15 +9488,20 @@
     <w:p>
       <w:pPr>
         <w:pStyle w:val="Caption"/>
+        <w:rPr>
+          <w:noProof/>
+        </w:rPr>
       </w:pPr>
       <w:bookmarkStart w:id="126" w:name="_Toc207115273"/>
       <w:bookmarkStart w:id="127" w:name="_Ref207108329"/>
+      <w:proofErr w:type="gramStart"/>
       <w:r>
         <w:rPr>
           <w:u w:val="single"/>
         </w:rPr>
         <w:t xml:space="preserve">Figure </w:t>
       </w:r>
+      <w:proofErr w:type="gramEnd"/>
       <w:r>
         <w:rPr>
           <w:u w:val="single"/>
@@ -9123,6 +9536,7 @@
         <w:fldChar w:fldCharType="end"/>
       </w:r>
       <w:bookmarkEnd w:id="127"/>
+      <w:proofErr w:type="gramStart"/>
       <w:r>
         <w:rPr>
           <w:noProof/>
@@ -9130,13 +9544,65 @@
         </w:rPr>
         <w:t>.</w:t>
       </w:r>
+      <w:proofErr w:type="gramEnd"/>
       <w:r>
         <w:rPr>
           <w:noProof/>
         </w:rPr>
         <w:t xml:space="preserve"> Coffeescript append function</w:t>
       </w:r>
-      <w:bookmarkStart w:id="128" w:name="_GoBack"/>
+    </w:p>
+    <w:p/>
+    <w:p>
+      <w:pPr>
+        <w:ind w:firstLine="720"/>
+      </w:pPr>
+      <w:r>
+        <w:t>The snippet of CoffeeScript above compiles to be the exact JavaScript in the section above, but the CoffeeScript is</w:t>
+      </w:r>
+      <w:r>
+        <w:t xml:space="preserve"> </w:t>
+      </w:r>
+      <w:r>
+        <w:t xml:space="preserve">written in a cleaner syntax. The CoffeeScript website says, "The golden rule of CoffeeScript is: It's just JavaScript". It is important for developers to try not to confuse the </w:t>
+      </w:r>
+      <w:r>
+        <w:t>two;</w:t>
+      </w:r>
+      <w:r>
+        <w:t xml:space="preserve"> CoffeeScript is just a simpler way for the JavaScript to be written.</w:t>
+      </w:r>
+    </w:p>
+    <w:p>
+      <w:pPr>
+        <w:pStyle w:val="Heading4"/>
+      </w:pPr>
+      <w:r>
+        <w:t>Images</w:t>
+      </w:r>
+    </w:p>
+    <w:p>
+      <w:pPr>
+        <w:ind w:firstLine="720"/>
+      </w:pPr>
+      <w:r>
+        <w:t>In order to design a natural looking web application, it is necessary for images to be included. Many of the images were provided with the style sheet that was purchased. Others, like the NASA logo, were manually included. Images were not a main</w:t>
+      </w:r>
+      <w:r>
+        <w:t xml:space="preserve"> research point in this Project</w:t>
+      </w:r>
+      <w:r>
+        <w:t xml:space="preserve"> but were still necessary in order to create a user-friendly layout.</w:t>
+      </w:r>
+    </w:p>
+    <w:p>
+      <w:pPr>
+        <w:pStyle w:val="Heading3"/>
+      </w:pPr>
+      <w:bookmarkStart w:id="128" w:name="_Toc207118429"/>
+      <w:r>
+        <w:t>Database authentication vs. Single sign on</w:t>
+      </w:r>
       <w:bookmarkEnd w:id="128"/>
     </w:p>
     <w:p>
@@ -9144,21 +9610,13 @@
         <w:ind w:firstLine="720"/>
       </w:pPr>
       <w:r>
-        <w:t>The snippet of CoffeeScript above compiles to be the exact JavaScript in the section above, but the CoffeeScript is</w:t>
-      </w:r>
-      <w:r>
-        <w:t xml:space="preserve"> </w:t>
-      </w:r>
-      <w:r>
-        <w:t>written in a cleaner syntax. The CoffeeScript website says, "The golden rule of CoffeeScript is: It's just JavaScript". It is important for developers to try not to confuse the two, CoffeeScript is just a simpler way for the JavaScript to be written.</w:t>
-      </w:r>
-    </w:p>
-    <w:p>
-      <w:pPr>
-        <w:pStyle w:val="Heading4"/>
-      </w:pPr>
-      <w:r>
-        <w:t>Images</w:t>
+        <w:t xml:space="preserve">Before allowing users to use the Contractor Survey application, an authentication method needed to be decided on. </w:t>
+      </w:r>
+      <w:r>
+        <w:t>There</w:t>
+      </w:r>
+      <w:r>
+        <w:t xml:space="preserve"> are two authentication methods that were carefully researched and considered: database authentication or single sign-on.</w:t>
       </w:r>
     </w:p>
     <w:p>
@@ -9166,88 +9624,47 @@
         <w:ind w:firstLine="720"/>
       </w:pPr>
       <w:r>
-        <w:t>In order to design a natural looking web application, it is necessary for images to be included. Many of the images were provided with the style sheet that was purchased. Others, like the NASA logo, were manually included. Images were not a main research point in this Project, but were still necessary in order to create a user-friendly layout.</w:t>
-      </w:r>
-    </w:p>
-    <w:p>
-      <w:pPr>
-        <w:pStyle w:val="Heading3"/>
-      </w:pPr>
-      <w:bookmarkStart w:id="129" w:name="_Toc207118429"/>
-      <w:r>
-        <w:t>Database authentication vs. Single sign on</w:t>
-      </w:r>
-      <w:bookmarkEnd w:id="129"/>
+        <w:t xml:space="preserve">Database authentication can be defined as users logging into the application with a separate username and password than that of their NASA computer credentials. The devise gem was used for this method. During the prototype session of this </w:t>
+      </w:r>
+      <w:r>
+        <w:t>Project</w:t>
+      </w:r>
+      <w:r>
+        <w:t xml:space="preserve">, users </w:t>
+      </w:r>
+      <w:r>
+        <w:t>could log</w:t>
+      </w:r>
+      <w:r>
+        <w:t xml:space="preserve"> into the application using their NASA emails and </w:t>
+      </w:r>
+      <w:r>
+        <w:t xml:space="preserve">with </w:t>
+      </w:r>
+      <w:r>
+        <w:t>passwords that they defined. Devise encrypted the passwords before storing them into the database.</w:t>
+      </w:r>
     </w:p>
     <w:p>
       <w:pPr>
         <w:ind w:firstLine="720"/>
       </w:pPr>
       <w:r>
-        <w:t>Before allowing users to use the Contractor Survey application, an authentication method needed to be decided on. there are two authentication methods that were carefully researched and considered: database authentication or single sign-on.</w:t>
-      </w:r>
-    </w:p>
-    <w:p>
-      <w:pPr>
-        <w:ind w:firstLine="720"/>
-      </w:pPr>
-      <w:r>
-        <w:t>Database authentication can be defined as users logging into the application with a separate username and password than that of their NASA computer credentials. The devise gem was used for this method. During the prototype session of this Thesis Project, the users logged into the application using their NASA emails and passwords that they defined. Devise encrypted the passwords before storing them into the database.</w:t>
-      </w:r>
-    </w:p>
-    <w:p>
-      <w:pPr>
-        <w:ind w:firstLine="720"/>
-      </w:pPr>
-      <w:r>
-        <w:t>Single sign-on would be ideal for allowing the NASA users to authenticate into the application without the need to remember yet another password. This process achieves a better end-result, but takes more time. In order to allow the</w:t>
-      </w:r>
-    </w:p>
-    <w:p>
-      <w:r>
-        <w:t>Project to gain access to authenticating with NASA credentials, an administrator needed to be contacted to request a certificate to store in the appl</w:t>
-      </w:r>
-      <w:r>
-        <w:t xml:space="preserve">ication file structure. </w:t>
-      </w:r>
-      <w:r>
-        <w:fldChar w:fldCharType="begin"/>
-      </w:r>
-      <w:r>
-        <w:instrText xml:space="preserve"> REF _Ref207108358 \h </w:instrText>
-      </w:r>
-      <w:r>
-        <w:fldChar w:fldCharType="separate"/>
-      </w:r>
-      <w:r>
-        <w:t xml:space="preserve">Figure </w:t>
-      </w:r>
-      <w:r>
-        <w:rPr>
-          <w:noProof/>
-        </w:rPr>
-        <w:t>11</w:t>
-      </w:r>
-      <w:r>
-        <w:fldChar w:fldCharType="end"/>
-      </w:r>
-      <w:r>
-        <w:t xml:space="preserve"> illustrates the sign-in page of the Contractor Survey using database authentication.</w:t>
-      </w:r>
-    </w:p>
-    <w:p/>
-    <w:p>
-      <w:pPr>
-        <w:keepNext/>
-      </w:pPr>
-      <w:r>
         <w:rPr>
           <w:noProof/>
         </w:rPr>
         <w:drawing>
-          <wp:inline distT="0" distB="0" distL="0" distR="0" wp14:anchorId="23FBFF26" wp14:editId="3C8B99AB">
-            <wp:extent cx="5486400" cy="3745865"/>
-            <wp:effectExtent l="0" t="0" r="0" b="0"/>
+          <wp:anchor distT="0" distB="0" distL="114300" distR="114300" simplePos="0" relativeHeight="251671552" behindDoc="0" locked="0" layoutInCell="1" allowOverlap="1" wp14:anchorId="13B9B8F9" wp14:editId="72324D3F">
+            <wp:simplePos x="0" y="0"/>
+            <wp:positionH relativeFrom="margin">
+              <wp:align>center</wp:align>
+            </wp:positionH>
+            <wp:positionV relativeFrom="paragraph">
+              <wp:posOffset>2446020</wp:posOffset>
+            </wp:positionV>
+            <wp:extent cx="3013075" cy="2057400"/>
+            <wp:effectExtent l="0" t="0" r="9525" b="0"/>
+            <wp:wrapTopAndBottom/>
             <wp:docPr id="8" name="Picture 8"/>
             <wp:cNvGraphicFramePr>
               <a:graphicFrameLocks xmlns:a="http://schemas.openxmlformats.org/drawingml/2006/main" noChangeAspect="1"/>
@@ -9274,7 +9691,7 @@
                   <pic:spPr>
                     <a:xfrm>
                       <a:off x="0" y="0"/>
-                      <a:ext cx="5486400" cy="3745865"/>
+                      <a:ext cx="3013075" cy="2057400"/>
                     </a:xfrm>
                     <a:prstGeom prst="rect">
                       <a:avLst/>
@@ -9283,42 +9700,191 @@
                 </pic:pic>
               </a:graphicData>
             </a:graphic>
-          </wp:inline>
+            <wp14:sizeRelH relativeFrom="page">
+              <wp14:pctWidth>0</wp14:pctWidth>
+            </wp14:sizeRelH>
+            <wp14:sizeRelV relativeFrom="page">
+              <wp14:pctHeight>0</wp14:pctHeight>
+            </wp14:sizeRelV>
+          </wp:anchor>
         </w:drawing>
       </w:r>
+      <w:r>
+        <w:t>Single sign-on would be ideal for allowing the NASA users to authenticate into the application without the need to remember yet another password. This proce</w:t>
+      </w:r>
+      <w:r>
+        <w:t>ss achieves a better end-result</w:t>
+      </w:r>
+      <w:r>
+        <w:t xml:space="preserve"> but takes more time. In order to allow the</w:t>
+      </w:r>
+      <w:r>
+        <w:t xml:space="preserve"> </w:t>
+      </w:r>
+      <w:r>
+        <w:t>Project to gain access to authenticating with NASA credentials, an administrator needed to be contacted to request a certificate to store in the appl</w:t>
+      </w:r>
+      <w:r>
+        <w:t xml:space="preserve">ication file structure. </w:t>
+      </w:r>
+      <w:r>
+        <w:fldChar w:fldCharType="begin"/>
+      </w:r>
+      <w:r>
+        <w:instrText xml:space="preserve"> REF _Ref207108358 \h </w:instrText>
+      </w:r>
+      <w:r>
+        <w:fldChar w:fldCharType="separate"/>
+      </w:r>
+      <w:r>
+        <w:rPr>
+          <w:u w:val="single"/>
+        </w:rPr>
+        <w:t xml:space="preserve">Figure </w:t>
+      </w:r>
+      <w:r>
+        <w:rPr>
+          <w:noProof/>
+          <w:u w:val="single"/>
+        </w:rPr>
+        <w:t>19</w:t>
+      </w:r>
+      <w:r>
+        <w:fldChar w:fldCharType="end"/>
+      </w:r>
+      <w:r>
+        <w:t xml:space="preserve"> illustrates the sign-in page of the Contractor Survey using database authentication.</w:t>
+      </w:r>
+    </w:p>
+    <w:p>
+      <w:pPr>
+        <w:keepNext/>
+      </w:pPr>
     </w:p>
     <w:p>
       <w:pPr>
         <w:pStyle w:val="Caption"/>
       </w:pPr>
-      <w:bookmarkStart w:id="130" w:name="_Toc207115274"/>
-      <w:bookmarkStart w:id="131" w:name="_Ref207108358"/>
-      <w:r>
+      <w:bookmarkStart w:id="129" w:name="_Toc207115274"/>
+      <w:bookmarkStart w:id="130" w:name="_Ref207108358"/>
+      <w:proofErr w:type="gramStart"/>
+      <w:r>
+        <w:rPr>
+          <w:u w:val="single"/>
+        </w:rPr>
         <w:t xml:space="preserve">Figure </w:t>
       </w:r>
-      <w:fldSimple w:instr=" SEQ Figure \* ARABIC ">
-        <w:r>
-          <w:rPr>
-            <w:noProof/>
-          </w:rPr>
-          <w:t>19</w:t>
-        </w:r>
-        <w:bookmarkEnd w:id="130"/>
-      </w:fldSimple>
+      <w:proofErr w:type="gramEnd"/>
+      <w:r>
+        <w:rPr>
+          <w:u w:val="single"/>
+        </w:rPr>
+        <w:fldChar w:fldCharType="begin"/>
+      </w:r>
+      <w:r>
+        <w:rPr>
+          <w:u w:val="single"/>
+        </w:rPr>
+        <w:instrText xml:space="preserve"> SEQ Figure \* ARABIC </w:instrText>
+      </w:r>
+      <w:r>
+        <w:rPr>
+          <w:u w:val="single"/>
+        </w:rPr>
+        <w:fldChar w:fldCharType="separate"/>
+      </w:r>
+      <w:r>
+        <w:rPr>
+          <w:noProof/>
+          <w:u w:val="single"/>
+        </w:rPr>
+        <w:t>19</w:t>
+      </w:r>
+      <w:bookmarkEnd w:id="129"/>
+      <w:r>
+        <w:rPr>
+          <w:noProof/>
+          <w:u w:val="single"/>
+        </w:rPr>
+        <w:fldChar w:fldCharType="end"/>
+      </w:r>
+      <w:bookmarkEnd w:id="130"/>
+      <w:proofErr w:type="gramStart"/>
+      <w:r>
+        <w:rPr>
+          <w:noProof/>
+          <w:u w:val="single"/>
+        </w:rPr>
+        <w:t>.</w:t>
+      </w:r>
+      <w:proofErr w:type="gramEnd"/>
+      <w:r>
+        <w:rPr>
+          <w:noProof/>
+        </w:rPr>
+        <w:t xml:space="preserve"> Database authentication with devise.</w:t>
+      </w:r>
+    </w:p>
+    <w:p>
+      <w:pPr>
+        <w:pStyle w:val="Heading2"/>
+      </w:pPr>
+      <w:bookmarkStart w:id="131" w:name="_Toc207021635"/>
+      <w:bookmarkStart w:id="132" w:name="_Toc207118430"/>
+      <w:bookmarkStart w:id="133" w:name="_Toc207124151"/>
+      <w:r>
+        <w:t>Testing</w:t>
+      </w:r>
       <w:bookmarkEnd w:id="131"/>
-    </w:p>
-    <w:p>
-      <w:pPr>
-        <w:pStyle w:val="Heading2"/>
-      </w:pPr>
-      <w:bookmarkStart w:id="132" w:name="_Toc207021635"/>
-      <w:bookmarkStart w:id="133" w:name="_Toc207118430"/>
-      <w:bookmarkStart w:id="134" w:name="_Toc207124151"/>
-      <w:r>
-        <w:t>Testing</w:t>
-      </w:r>
       <w:bookmarkEnd w:id="132"/>
       <w:bookmarkEnd w:id="133"/>
+    </w:p>
+    <w:p>
+      <w:pPr>
+        <w:ind w:firstLine="720"/>
+      </w:pPr>
+      <w:r>
+        <w:t>Ruby on Rails gives the developers multiple ways of testing web applications. It is important to test web applications during development since after making</w:t>
+      </w:r>
+      <w:r>
+        <w:t xml:space="preserve"> major changes, an</w:t>
+      </w:r>
+      <w:r>
+        <w:t xml:space="preserve"> automated test suite </w:t>
+      </w:r>
+      <w:r>
+        <w:t xml:space="preserve">can be run </w:t>
+      </w:r>
+      <w:r>
+        <w:t xml:space="preserve">to </w:t>
+      </w:r>
+      <w:r>
+        <w:t xml:space="preserve">help </w:t>
+      </w:r>
+      <w:r>
+        <w:t xml:space="preserve">ensure that </w:t>
+      </w:r>
+      <w:r>
+        <w:t>the</w:t>
+      </w:r>
+      <w:r>
+        <w:t xml:space="preserve"> application is functioning as it was before the</w:t>
+      </w:r>
+      <w:r>
+        <w:t xml:space="preserve"> change. It gives the developer</w:t>
+      </w:r>
+      <w:r>
+        <w:t xml:space="preserve"> and the stakeholders a realization that everything is working as it should be. Two of the major types of testing that are normally involved in the development of a Ruby on Rails application are Acceptance (also called Integration) Testing and Unit Testing.</w:t>
+      </w:r>
+    </w:p>
+    <w:p>
+      <w:pPr>
+        <w:pStyle w:val="Heading3"/>
+      </w:pPr>
+      <w:bookmarkStart w:id="134" w:name="_Toc207118431"/>
+      <w:r>
+        <w:t>Acceptance Testing</w:t>
+      </w:r>
       <w:bookmarkEnd w:id="134"/>
     </w:p>
     <w:p>
@@ -9326,25 +9892,19 @@
         <w:ind w:firstLine="720"/>
       </w:pPr>
       <w:r>
-        <w:t>Ruby on Rails gives the developers multiple ways of testing web applications. It is important to test web applications during development since after making major changes, you can run your automated test suite to ensure that your application is functioning as it was before the change. It gives the developer, and the stakeholders a realization that everything is working as it should be. Two of the major types of testing that are normally involved in the development of a Ruby on Rails application are Acceptance (also called Integration) Testing and Unit Testing.</w:t>
-      </w:r>
-    </w:p>
-    <w:p>
-      <w:pPr>
-        <w:pStyle w:val="Heading3"/>
-      </w:pPr>
-      <w:bookmarkStart w:id="135" w:name="_Toc207118431"/>
-      <w:r>
-        <w:t>Acceptance Testing</w:t>
-      </w:r>
-      <w:bookmarkEnd w:id="135"/>
-    </w:p>
-    <w:p>
-      <w:pPr>
-        <w:ind w:firstLine="720"/>
-      </w:pPr>
-      <w:r>
-        <w:t>Acceptance Tests are named as so because the tests express what the software must be able to do for the stakeholders to find it _acceptable_. This definition comes from The Cucumber Book. Cucumber is a framework designed to allow developers easily interact with the stakeholders involved on the project. The stakeholders can write actual tests that look like plain English, but are written in a specific format that can be exe</w:t>
+        <w:t>Acceptance Tests are named as so because the tests express what the software must be able to do f</w:t>
+      </w:r>
+      <w:r>
+        <w:t xml:space="preserve">or the stakeholders to find it </w:t>
+      </w:r>
+      <w:r>
+        <w:rPr>
+          <w:i/>
+        </w:rPr>
+        <w:t>acceptable</w:t>
+      </w:r>
+      <w:r>
+        <w:t>. This definition comes from The Cucumber Book. Cucumber is a framework designed to allow developers easily interact with the stakeholders involved on the project. The stakeholders can write actual tests that look like plain English, but are written in a specific format that can be exe</w:t>
       </w:r>
       <w:r>
         <w:t xml:space="preserve">cuted. An example is shown in </w:t>
@@ -9365,7 +9925,7 @@
         <w:rPr>
           <w:noProof/>
         </w:rPr>
-        <w:t>12</w:t>
+        <w:t>20</w:t>
       </w:r>
       <w:r>
         <w:fldChar w:fldCharType="end"/>
@@ -9374,18 +9934,23 @@
         <w:t>.</w:t>
       </w:r>
     </w:p>
-    <w:bookmarkStart w:id="136" w:name="_MON_1280850282"/>
+    <w:bookmarkStart w:id="135" w:name="_MON_1280850282"/>
+    <w:bookmarkStart w:id="136" w:name="_MON_1280874177"/>
+    <w:bookmarkStart w:id="137" w:name="_MON_1280874196"/>
+    <w:bookmarkEnd w:id="135"/>
     <w:bookmarkEnd w:id="136"/>
+    <w:bookmarkEnd w:id="137"/>
     <w:p>
       <w:pPr>
         <w:keepNext/>
-      </w:pPr>
-      <w:r>
-        <w:object w:dxaOrig="8640" w:dyaOrig="6000" w14:anchorId="2967582A">
-          <v:shape id="_x0000_i1035" type="#_x0000_t75" style="width:6in;height:300pt" o:ole="">
+        <w:jc w:val="center"/>
+      </w:pPr>
+      <w:r>
+        <w:object w:dxaOrig="7380" w:dyaOrig="6000" w14:anchorId="2967582A">
+          <v:shape id="_x0000_i1624" type="#_x0000_t75" style="width:369pt;height:300pt" o:ole="">
             <v:imagedata r:id="rId42" o:title=""/>
           </v:shape>
-          <o:OLEObject Type="Embed" ProgID="Word.Document.12" ShapeID="_x0000_i1035" DrawAspect="Content" ObjectID="_1280873754" r:id="rId43">
+          <o:OLEObject Type="Embed" ProgID="Word.Document.12" ShapeID="_x0000_i1624" DrawAspect="Content" ObjectID="_1280876501" r:id="rId43">
             <o:FieldCodes>\s</o:FieldCodes>
           </o:OLEObject>
         </w:object>
@@ -9394,93 +9959,165 @@
     <w:p>
       <w:pPr>
         <w:pStyle w:val="Caption"/>
-      </w:pPr>
-      <w:bookmarkStart w:id="137" w:name="_Toc207115275"/>
-      <w:bookmarkStart w:id="138" w:name="_Ref207108430"/>
-      <w:r>
+        <w:rPr>
+          <w:noProof/>
+        </w:rPr>
+      </w:pPr>
+      <w:bookmarkStart w:id="138" w:name="_Toc207115275"/>
+      <w:bookmarkStart w:id="139" w:name="_Ref207108430"/>
+      <w:proofErr w:type="gramStart"/>
+      <w:r>
+        <w:rPr>
+          <w:u w:val="single"/>
+        </w:rPr>
         <w:t xml:space="preserve">Figure </w:t>
       </w:r>
-      <w:fldSimple w:instr=" SEQ Figure \* ARABIC ">
-        <w:r>
-          <w:rPr>
-            <w:noProof/>
-          </w:rPr>
-          <w:t>20</w:t>
-        </w:r>
-        <w:bookmarkEnd w:id="137"/>
-      </w:fldSimple>
+      <w:proofErr w:type="gramEnd"/>
+      <w:r>
+        <w:rPr>
+          <w:u w:val="single"/>
+        </w:rPr>
+        <w:fldChar w:fldCharType="begin"/>
+      </w:r>
+      <w:r>
+        <w:rPr>
+          <w:u w:val="single"/>
+        </w:rPr>
+        <w:instrText xml:space="preserve"> SEQ Figure \* ARABIC </w:instrText>
+      </w:r>
+      <w:r>
+        <w:rPr>
+          <w:u w:val="single"/>
+        </w:rPr>
+        <w:fldChar w:fldCharType="separate"/>
+      </w:r>
+      <w:r>
+        <w:rPr>
+          <w:noProof/>
+          <w:u w:val="single"/>
+        </w:rPr>
+        <w:t>20</w:t>
+      </w:r>
       <w:bookmarkEnd w:id="138"/>
-    </w:p>
+      <w:r>
+        <w:rPr>
+          <w:noProof/>
+          <w:u w:val="single"/>
+        </w:rPr>
+        <w:fldChar w:fldCharType="end"/>
+      </w:r>
+      <w:bookmarkEnd w:id="139"/>
+      <w:proofErr w:type="gramStart"/>
+      <w:r>
+        <w:rPr>
+          <w:noProof/>
+          <w:u w:val="single"/>
+        </w:rPr>
+        <w:t>.</w:t>
+      </w:r>
+      <w:proofErr w:type="gramEnd"/>
+      <w:r>
+        <w:rPr>
+          <w:noProof/>
+        </w:rPr>
+        <w:t xml:space="preserve"> Cucumber Task Order scenarios</w:t>
+      </w:r>
+    </w:p>
+    <w:p/>
     <w:p>
       <w:pPr>
         <w:ind w:firstLine="720"/>
       </w:pPr>
       <w:r>
-        <w:t>The code snippet above is an example of Cucumber. Cucumber will take each of those lines, and compare it against a regular expression. When it finds the appropriate step definition, shown below, code is executed that simulates the web browser and the user. This allows you to automate testing your application to ensure all of your features are working as desired.</w:t>
+        <w:fldChar w:fldCharType="begin"/>
+      </w:r>
+      <w:r>
+        <w:instrText xml:space="preserve"> REF _Ref207108430 \h </w:instrText>
+      </w:r>
+      <w:r>
+        <w:fldChar w:fldCharType="separate"/>
+      </w:r>
+      <w:r>
+        <w:rPr>
+          <w:u w:val="single"/>
+        </w:rPr>
+        <w:t xml:space="preserve">Figure </w:t>
+      </w:r>
+      <w:r>
+        <w:rPr>
+          <w:noProof/>
+          <w:u w:val="single"/>
+        </w:rPr>
+        <w:t>20</w:t>
+      </w:r>
+      <w:r>
+        <w:fldChar w:fldCharType="end"/>
+      </w:r>
+      <w:r>
+        <w:t xml:space="preserve"> </w:t>
+      </w:r>
+      <w:r>
+        <w:t>is an example of Cucumber. Cucumber will take each of those lines, and compare it against a regular expression. When it finds t</w:t>
+      </w:r>
+      <w:r>
+        <w:t>he appropriate step definition</w:t>
+      </w:r>
+      <w:r>
+        <w:t>,</w:t>
+      </w:r>
+      <w:r>
+        <w:t xml:space="preserve"> shown in </w:t>
+      </w:r>
+      <w:r>
+        <w:fldChar w:fldCharType="begin"/>
+      </w:r>
+      <w:r>
+        <w:instrText xml:space="preserve"> REF _Ref207108530 \h </w:instrText>
+      </w:r>
+      <w:r>
+        <w:fldChar w:fldCharType="separate"/>
+      </w:r>
+      <w:r>
+        <w:t xml:space="preserve">Figure </w:t>
+      </w:r>
+      <w:r>
+        <w:rPr>
+          <w:noProof/>
+        </w:rPr>
+        <w:t>21</w:t>
+      </w:r>
+      <w:r>
+        <w:fldChar w:fldCharType="end"/>
+      </w:r>
+      <w:r>
+        <w:t>,</w:t>
+      </w:r>
+      <w:r>
+        <w:t xml:space="preserve"> code is executed that simulates the web browser and the user. This allows you to automate testing your application to ensure all of your features are working as desired.</w:t>
       </w:r>
     </w:p>
     <w:p>
       <w:pPr>
         <w:ind w:firstLine="720"/>
       </w:pPr>
-      <w:r>
-        <w:fldChar w:fldCharType="begin"/>
-      </w:r>
-      <w:r>
-        <w:instrText xml:space="preserve"> REF _Ref207108530 \h </w:instrText>
-      </w:r>
-      <w:r>
-        <w:fldChar w:fldCharType="separate"/>
-      </w:r>
-      <w:r>
-        <w:t xml:space="preserve">Figure </w:t>
-      </w:r>
-      <w:r>
-        <w:rPr>
-          <w:noProof/>
-        </w:rPr>
-        <w:t>13</w:t>
-      </w:r>
-      <w:r>
-        <w:fldChar w:fldCharType="end"/>
-      </w:r>
-      <w:r>
-        <w:t xml:space="preserve"> matches one of the lines in the feature using Regular Expressions, and it captures the words "Super Task Order" into the variable </w:t>
-      </w:r>
-      <w:r>
-        <w:rPr>
-          <w:i/>
-        </w:rPr>
-        <w:t>task_order_name</w:t>
-      </w:r>
-      <w:r>
-        <w:t>. Then it will use the web browser, fill in the text box with</w:t>
-      </w:r>
-      <w:r>
-        <w:t xml:space="preserve"> </w:t>
-      </w:r>
-      <w:r>
-        <w:t xml:space="preserve">"Super Task Order", </w:t>
-      </w:r>
-      <w:r>
-        <w:t>and then</w:t>
-      </w:r>
-      <w:r>
-        <w:t xml:space="preserve"> click the "Create Task order" button. The final line does a test to ensure that the database now has a single TaskOrder instance. If this test runs fully, the test passes and it will move onto the next scenario or feature.</w:t>
-      </w:r>
-    </w:p>
-    <w:bookmarkStart w:id="139" w:name="_MON_1280850385"/>
-    <w:bookmarkEnd w:id="139"/>
+    </w:p>
+    <w:bookmarkStart w:id="140" w:name="_MON_1280850385"/>
+    <w:bookmarkStart w:id="141" w:name="_MON_1280874371"/>
+    <w:bookmarkStart w:id="142" w:name="_MON_1280874383"/>
+    <w:bookmarkEnd w:id="140"/>
+    <w:bookmarkEnd w:id="141"/>
+    <w:bookmarkEnd w:id="142"/>
     <w:p>
       <w:pPr>
         <w:keepNext/>
-      </w:pPr>
-      <w:r>
-        <w:object w:dxaOrig="8640" w:dyaOrig="1680" w14:anchorId="767A4180">
-          <v:shape id="_x0000_i1036" type="#_x0000_t75" style="width:6in;height:84pt" o:ole="">
+        <w:ind w:firstLine="720"/>
+      </w:pPr>
+      <w:r>
+        <w:object w:dxaOrig="7560" w:dyaOrig="1680" w14:anchorId="71333B19">
+          <v:shape id="_x0000_i1625" type="#_x0000_t75" style="width:378pt;height:84pt" o:ole="">
             <v:imagedata r:id="rId44" o:title=""/>
           </v:shape>
-          <o:OLEObject Type="Embed" ProgID="Word.Document.12" ShapeID="_x0000_i1036" DrawAspect="Content" ObjectID="_1280873755" r:id="rId45">
+          <o:OLEObject Type="Embed" ProgID="Word.Document.12" ShapeID="_x0000_i1625" DrawAspect="Content" ObjectID="_1280876502" r:id="rId45">
             <o:FieldCodes>\s</o:FieldCodes>
           </o:OLEObject>
         </w:object>
@@ -9490,31 +10127,130 @@
       <w:pPr>
         <w:pStyle w:val="Caption"/>
       </w:pPr>
-      <w:bookmarkStart w:id="140" w:name="_Toc207115276"/>
-      <w:bookmarkStart w:id="141" w:name="_Ref207108530"/>
-      <w:r>
+      <w:proofErr w:type="gramStart"/>
+      <w:r>
+        <w:rPr>
+          <w:u w:val="single"/>
+        </w:rPr>
         <w:t xml:space="preserve">Figure </w:t>
       </w:r>
-      <w:fldSimple w:instr=" SEQ Figure \* ARABIC ">
-        <w:r>
-          <w:rPr>
-            <w:noProof/>
-          </w:rPr>
-          <w:t>21</w:t>
-        </w:r>
-        <w:bookmarkEnd w:id="140"/>
-      </w:fldSimple>
-      <w:bookmarkEnd w:id="141"/>
+      <w:proofErr w:type="gramEnd"/>
+      <w:r>
+        <w:rPr>
+          <w:u w:val="single"/>
+        </w:rPr>
+        <w:fldChar w:fldCharType="begin"/>
+      </w:r>
+      <w:r>
+        <w:rPr>
+          <w:u w:val="single"/>
+        </w:rPr>
+        <w:instrText xml:space="preserve"> SEQ Figure \* ARABIC </w:instrText>
+      </w:r>
+      <w:r>
+        <w:rPr>
+          <w:u w:val="single"/>
+        </w:rPr>
+        <w:fldChar w:fldCharType="separate"/>
+      </w:r>
+      <w:r>
+        <w:rPr>
+          <w:noProof/>
+          <w:u w:val="single"/>
+        </w:rPr>
+        <w:t>21</w:t>
+      </w:r>
+      <w:r>
+        <w:rPr>
+          <w:u w:val="single"/>
+        </w:rPr>
+        <w:fldChar w:fldCharType="end"/>
+      </w:r>
+      <w:proofErr w:type="gramStart"/>
+      <w:r>
+        <w:rPr>
+          <w:u w:val="single"/>
+        </w:rPr>
+        <w:t>.</w:t>
+      </w:r>
+      <w:proofErr w:type="gramEnd"/>
+      <w:r>
+        <w:t xml:space="preserve"> Create Task Order step definition</w:t>
+      </w:r>
+    </w:p>
+    <w:p>
+      <w:pPr>
+        <w:ind w:firstLine="720"/>
+      </w:pPr>
+      <w:r>
+        <w:rPr>
+          <w:u w:val="single"/>
+        </w:rPr>
+        <w:fldChar w:fldCharType="begin"/>
+      </w:r>
+      <w:r>
+        <w:rPr>
+          <w:u w:val="single"/>
+        </w:rPr>
+        <w:instrText xml:space="preserve"> REF _Ref207108530 \h </w:instrText>
+      </w:r>
+      <w:r>
+        <w:rPr>
+          <w:u w:val="single"/>
+        </w:rPr>
+      </w:r>
+      <w:r>
+        <w:rPr>
+          <w:u w:val="single"/>
+        </w:rPr>
+        <w:fldChar w:fldCharType="separate"/>
+      </w:r>
+      <w:r>
+        <w:t xml:space="preserve">Figure </w:t>
+      </w:r>
+      <w:r>
+        <w:rPr>
+          <w:noProof/>
+        </w:rPr>
+        <w:t>21</w:t>
+      </w:r>
+      <w:r>
+        <w:fldChar w:fldCharType="end"/>
+      </w:r>
+      <w:r>
+        <w:t xml:space="preserve"> matches one of the lines in the feature using Regular Expressions, and it captures the words "Super Task Order" into the variable </w:t>
+      </w:r>
+      <w:r>
+        <w:rPr>
+          <w:i/>
+        </w:rPr>
+        <w:t>task_order_name</w:t>
+      </w:r>
+      <w:r>
+        <w:t>. Then it will use the web browser, fill in the text box with</w:t>
+      </w:r>
+      <w:r>
+        <w:t xml:space="preserve"> </w:t>
+      </w:r>
+      <w:r>
+        <w:t xml:space="preserve">"Super Task Order", </w:t>
+      </w:r>
+      <w:r>
+        <w:t>and then</w:t>
+      </w:r>
+      <w:r>
+        <w:t xml:space="preserve"> click the "Create Task order" button. The final line does a test to ensure that the database now has a single TaskOrder instance. If this test runs fully, the test passes and it will move onto the next scenario or feature.</w:t>
+      </w:r>
     </w:p>
     <w:p>
       <w:pPr>
         <w:pStyle w:val="Heading3"/>
       </w:pPr>
-      <w:bookmarkStart w:id="142" w:name="_Toc207118432"/>
+      <w:bookmarkStart w:id="143" w:name="_Toc207118432"/>
       <w:r>
         <w:t>Unit Testing</w:t>
       </w:r>
-      <w:bookmarkEnd w:id="142"/>
+      <w:bookmarkEnd w:id="143"/>
     </w:p>
     <w:p>
       <w:pPr>
@@ -9538,13 +10274,17 @@
         <w:fldChar w:fldCharType="separate"/>
       </w:r>
       <w:r>
+        <w:rPr>
+          <w:u w:val="single"/>
+        </w:rPr>
         <w:t xml:space="preserve">Figure </w:t>
       </w:r>
       <w:r>
         <w:rPr>
           <w:noProof/>
-        </w:rPr>
-        <w:t>14</w:t>
+          <w:u w:val="single"/>
+        </w:rPr>
+        <w:t>23</w:t>
       </w:r>
       <w:r>
         <w:fldChar w:fldCharType="end"/>
@@ -9559,23 +10299,38 @@
         <w:t xml:space="preserve"> </w:t>
       </w:r>
       <w:r>
-        <w:t>There are three unit tests in this section, starting with the words "it should". Unit tests are written in a descriptive context, but then Ruby code is applied to execute it. The first test validates that a Criterion can be created, given the attributes defined in the pre-built factory. The second and third tests are validating that the _weight_ attribute of a Criterion cannot be above 100, or below 0.</w:t>
-      </w:r>
-    </w:p>
-    <w:bookmarkStart w:id="143" w:name="_MON_1280850469"/>
-    <w:bookmarkEnd w:id="143"/>
-    <w:bookmarkStart w:id="144" w:name="_MON_1280850595"/>
+        <w:t>There are three unit tests in this section, starting with the words "it should". Unit tests are written in a descriptive context, but then Ruby code is applied to execute it. The first test validates that a Criterion can be created, given the attributes defined in the pre-built factory. The second and third</w:t>
+      </w:r>
+      <w:r>
+        <w:t xml:space="preserve"> tests are validating that the </w:t>
+      </w:r>
+      <w:r>
+        <w:rPr>
+          <w:i/>
+        </w:rPr>
+        <w:t>weight</w:t>
+      </w:r>
+      <w:r>
+        <w:t xml:space="preserve"> attribute of a Criterion cannot be above 100, or below 0.</w:t>
+      </w:r>
+    </w:p>
+    <w:bookmarkStart w:id="144" w:name="_MON_1280850469"/>
     <w:bookmarkEnd w:id="144"/>
+    <w:bookmarkStart w:id="145" w:name="_MON_1280850595"/>
+    <w:bookmarkStart w:id="146" w:name="_MON_1280874688"/>
+    <w:bookmarkEnd w:id="145"/>
+    <w:bookmarkEnd w:id="146"/>
     <w:p>
       <w:pPr>
         <w:keepNext/>
-      </w:pPr>
-      <w:r>
-        <w:object w:dxaOrig="8640" w:dyaOrig="7720" w14:anchorId="320DBC1E">
-          <v:shape id="_x0000_i1037" type="#_x0000_t75" style="width:6in;height:386pt" o:ole="">
+        <w:jc w:val="center"/>
+      </w:pPr>
+      <w:r>
+        <w:object w:dxaOrig="8200" w:dyaOrig="7720" w14:anchorId="320DBC1E">
+          <v:shape id="_x0000_i1626" type="#_x0000_t75" style="width:410pt;height:386pt" o:ole="">
             <v:imagedata r:id="rId46" o:title=""/>
           </v:shape>
-          <o:OLEObject Type="Embed" ProgID="Word.Document.12" ShapeID="_x0000_i1037" DrawAspect="Content" ObjectID="_1280873756" r:id="rId47">
+          <o:OLEObject Type="Embed" ProgID="Word.Document.12" ShapeID="_x0000_i1626" DrawAspect="Content" ObjectID="_1280876503" r:id="rId47">
             <o:FieldCodes>\s</o:FieldCodes>
           </o:OLEObject>
         </w:object>
@@ -9585,35 +10340,79 @@
       <w:pPr>
         <w:pStyle w:val="Caption"/>
       </w:pPr>
-      <w:bookmarkStart w:id="145" w:name="_Toc207115277"/>
-      <w:bookmarkStart w:id="146" w:name="_Ref207108693"/>
-      <w:r>
+      <w:bookmarkStart w:id="147" w:name="_Toc207115277"/>
+      <w:bookmarkStart w:id="148" w:name="_Ref207108693"/>
+      <w:proofErr w:type="gramStart"/>
+      <w:r>
+        <w:rPr>
+          <w:u w:val="single"/>
+        </w:rPr>
         <w:t xml:space="preserve">Figure </w:t>
       </w:r>
-      <w:fldSimple w:instr=" SEQ Figure \* ARABIC ">
-        <w:r>
-          <w:rPr>
-            <w:noProof/>
-          </w:rPr>
-          <w:t>22</w:t>
-        </w:r>
-        <w:bookmarkEnd w:id="145"/>
-      </w:fldSimple>
-      <w:bookmarkEnd w:id="146"/>
+      <w:proofErr w:type="gramEnd"/>
+      <w:r>
+        <w:rPr>
+          <w:u w:val="single"/>
+        </w:rPr>
+        <w:fldChar w:fldCharType="begin"/>
+      </w:r>
+      <w:r>
+        <w:rPr>
+          <w:u w:val="single"/>
+        </w:rPr>
+        <w:instrText xml:space="preserve"> SEQ Figure \* ARABIC </w:instrText>
+      </w:r>
+      <w:r>
+        <w:rPr>
+          <w:u w:val="single"/>
+        </w:rPr>
+        <w:fldChar w:fldCharType="separate"/>
+      </w:r>
+      <w:r>
+        <w:rPr>
+          <w:noProof/>
+          <w:u w:val="single"/>
+        </w:rPr>
+        <w:t>22</w:t>
+      </w:r>
+      <w:bookmarkEnd w:id="147"/>
+      <w:r>
+        <w:rPr>
+          <w:noProof/>
+          <w:u w:val="single"/>
+        </w:rPr>
+        <w:fldChar w:fldCharType="end"/>
+      </w:r>
+      <w:bookmarkEnd w:id="148"/>
+      <w:proofErr w:type="gramStart"/>
+      <w:r>
+        <w:rPr>
+          <w:noProof/>
+          <w:u w:val="single"/>
+        </w:rPr>
+        <w:t>.</w:t>
+      </w:r>
+      <w:proofErr w:type="gramEnd"/>
+      <w:r>
+        <w:rPr>
+          <w:noProof/>
+        </w:rPr>
+        <w:t xml:space="preserve"> Criterion model unit tests</w:t>
+      </w:r>
     </w:p>
     <w:p>
       <w:pPr>
         <w:pStyle w:val="Heading2"/>
       </w:pPr>
-      <w:bookmarkStart w:id="147" w:name="_Toc207021636"/>
-      <w:bookmarkStart w:id="148" w:name="_Toc207118433"/>
-      <w:bookmarkStart w:id="149" w:name="_Toc207124152"/>
+      <w:bookmarkStart w:id="149" w:name="_Toc207021636"/>
+      <w:bookmarkStart w:id="150" w:name="_Toc207118433"/>
+      <w:bookmarkStart w:id="151" w:name="_Toc207124152"/>
       <w:r>
         <w:t>Deployment</w:t>
       </w:r>
-      <w:bookmarkEnd w:id="147"/>
-      <w:bookmarkEnd w:id="148"/>
       <w:bookmarkEnd w:id="149"/>
+      <w:bookmarkEnd w:id="150"/>
+      <w:bookmarkEnd w:id="151"/>
     </w:p>
     <w:p>
       <w:pPr>
@@ -9627,11 +10426,11 @@
       <w:pPr>
         <w:pStyle w:val="Heading3"/>
       </w:pPr>
-      <w:bookmarkStart w:id="150" w:name="_Toc207118434"/>
+      <w:bookmarkStart w:id="152" w:name="_Toc207118434"/>
       <w:r>
         <w:t>Automation</w:t>
       </w:r>
-      <w:bookmarkEnd w:id="150"/>
+      <w:bookmarkEnd w:id="152"/>
     </w:p>
     <w:p>
       <w:pPr>
@@ -9654,12 +10453,42 @@
         <w:ind w:firstLine="720"/>
       </w:pPr>
       <w:r>
-        <w:t xml:space="preserve">Throughout the development process of the Project, there is much automation taking place behind the scenes. For example, when the user wants to generate a new model for the application, there are _rake tasks_ that can be run in order to create new database objects. Below is an example of creating a model called </w:t>
+        <w:t>Throughout the development p</w:t>
+      </w:r>
+      <w:r>
+        <w:t xml:space="preserve">rocess of the Project, </w:t>
+      </w:r>
+      <w:r>
+        <w:t>much automation</w:t>
+      </w:r>
+      <w:r>
+        <w:t xml:space="preserve"> took</w:t>
+      </w:r>
+      <w:r>
+        <w:t xml:space="preserve"> place behind th</w:t>
+      </w:r>
+      <w:r>
+        <w:t xml:space="preserve">e scenes. For example, when a developer </w:t>
+      </w:r>
+      <w:r>
+        <w:t xml:space="preserve">wants to generate a new model </w:t>
+      </w:r>
+      <w:r>
+        <w:t xml:space="preserve">for the application, there are </w:t>
       </w:r>
       <w:r>
         <w:rPr>
           <w:i/>
         </w:rPr>
+        <w:t>rake tasks</w:t>
+      </w:r>
+      <w:r>
+        <w:t xml:space="preserve"> that can be run in order to create new database objects. Below is an example of creating a model called </w:t>
+      </w:r>
+      <w:r>
+        <w:rPr>
+          <w:i/>
+        </w:rPr>
         <w:t>TaskOrder</w:t>
       </w:r>
       <w:r>
@@ -9677,25 +10506,32 @@
         <w:fldChar w:fldCharType="begin"/>
       </w:r>
       <w:r>
-        <w:instrText xml:space="preserve"> REF _Ref207108933 \h </w:instrText>
+        <w:instrText xml:space="preserve"> REF _Ref207132649 \h </w:instrText>
       </w:r>
       <w:r>
         <w:fldChar w:fldCharType="separate"/>
       </w:r>
       <w:r>
+        <w:rPr>
+          <w:u w:val="single"/>
+        </w:rPr>
         <w:t xml:space="preserve">Figure </w:t>
       </w:r>
       <w:r>
         <w:rPr>
           <w:noProof/>
-        </w:rPr>
-        <w:t>15</w:t>
+          <w:u w:val="single"/>
+        </w:rPr>
+        <w:t>23</w:t>
       </w:r>
       <w:r>
         <w:fldChar w:fldCharType="end"/>
       </w:r>
       <w:r>
-        <w:t xml:space="preserve"> will create a </w:t>
+        <w:t xml:space="preserve"> </w:t>
+      </w:r>
+      <w:r>
+        <w:t xml:space="preserve">will create a </w:t>
       </w:r>
       <w:r>
         <w:rPr>
@@ -9707,24 +10543,56 @@
         <w:t xml:space="preserve"> file, which will communicate with the database in order to create the necessary fields. An example of a migration file </w:t>
       </w:r>
       <w:r>
-        <w:t xml:space="preserve">in </w:t>
+        <w:t xml:space="preserve">is shown </w:t>
+      </w:r>
+      <w:r>
+        <w:t>in</w:t>
+      </w:r>
+      <w:r>
+        <w:t xml:space="preserve"> </w:t>
+      </w:r>
+      <w:r>
+        <w:fldChar w:fldCharType="begin"/>
+      </w:r>
+      <w:r>
+        <w:instrText xml:space="preserve"> REF _Ref207132739 \h </w:instrText>
+      </w:r>
+      <w:r>
+        <w:fldChar w:fldCharType="separate"/>
+      </w:r>
+      <w:r>
+        <w:rPr>
+          <w:u w:val="single"/>
+        </w:rPr>
+        <w:t xml:space="preserve">Figure </w:t>
+      </w:r>
+      <w:r>
+        <w:rPr>
+          <w:noProof/>
+          <w:u w:val="single"/>
+        </w:rPr>
+        <w:t>24</w:t>
+      </w:r>
+      <w:r>
+        <w:fldChar w:fldCharType="end"/>
       </w:r>
       <w:r>
         <w:t>.</w:t>
       </w:r>
     </w:p>
-    <w:bookmarkStart w:id="151" w:name="_MON_1280850709"/>
-    <w:bookmarkEnd w:id="151"/>
+    <w:bookmarkStart w:id="153" w:name="_MON_1280875397"/>
+    <w:bookmarkEnd w:id="153"/>
     <w:p>
       <w:pPr>
         <w:keepNext/>
-      </w:pPr>
-      <w:r>
-        <w:object w:dxaOrig="8640" w:dyaOrig="520" w14:anchorId="63512039">
-          <v:shape id="_x0000_i1038" type="#_x0000_t75" style="width:6in;height:26pt" o:ole="">
+        <w:jc w:val="center"/>
+      </w:pPr>
+      <w:r>
+        <w:object w:dxaOrig="7920" w:dyaOrig="200" w14:anchorId="664B957A">
+          <v:shape id="_x0000_i1628" type="#_x0000_t75" style="width:396pt;height:10pt" o:ole="">
             <v:imagedata r:id="rId48" o:title=""/>
           </v:shape>
-          <o:OLEObject Type="Embed" ProgID="Word.Document.12" ShapeID="_x0000_i1038" DrawAspect="Content" ObjectID="_1280873757" r:id="rId49">
+          <o:OLEObject Type="Embed" ProgID="Word.Document.12" ShapeID="_x0000_i1628" DrawAspect="Content" ObjectID="_1280876504" r:id="rId49">
             <o:FieldCodes>\s</o:FieldCodes>
           </o:OLEObject>
         </w:object>
@@ -9733,36 +10601,76 @@
     <w:p>
       <w:pPr>
         <w:pStyle w:val="Caption"/>
+      </w:pPr>
+      <w:bookmarkStart w:id="154" w:name="_Ref207132649"/>
+      <w:proofErr w:type="gramStart"/>
+      <w:r>
+        <w:rPr>
+          <w:u w:val="single"/>
+        </w:rPr>
+        <w:t xml:space="preserve">Figure </w:t>
+      </w:r>
+      <w:proofErr w:type="gramEnd"/>
+      <w:r>
+        <w:rPr>
+          <w:u w:val="single"/>
+        </w:rPr>
+        <w:fldChar w:fldCharType="begin"/>
+      </w:r>
+      <w:r>
+        <w:rPr>
+          <w:u w:val="single"/>
+        </w:rPr>
+        <w:instrText xml:space="preserve"> SEQ Figure \* ARABIC </w:instrText>
+      </w:r>
+      <w:r>
+        <w:rPr>
+          <w:u w:val="single"/>
+        </w:rPr>
+        <w:fldChar w:fldCharType="separate"/>
+      </w:r>
+      <w:r>
+        <w:rPr>
+          <w:noProof/>
+          <w:u w:val="single"/>
+        </w:rPr>
+        <w:t>23</w:t>
+      </w:r>
+      <w:r>
+        <w:rPr>
+          <w:u w:val="single"/>
+        </w:rPr>
+        <w:fldChar w:fldCharType="end"/>
+      </w:r>
+      <w:bookmarkEnd w:id="154"/>
+      <w:proofErr w:type="gramStart"/>
+      <w:r>
+        <w:rPr>
+          <w:u w:val="single"/>
+        </w:rPr>
+        <w:t>.</w:t>
+      </w:r>
+      <w:proofErr w:type="gramEnd"/>
+      <w:r>
+        <w:t xml:space="preserve"> </w:t>
+      </w:r>
+      <w:r>
+        <w:t>Rails generate model command</w:t>
+      </w:r>
+    </w:p>
+    <w:bookmarkStart w:id="155" w:name="_MON_1280875485"/>
+    <w:bookmarkEnd w:id="155"/>
+    <w:p>
+      <w:pPr>
         <w:keepNext/>
-      </w:pPr>
-      <w:bookmarkStart w:id="152" w:name="_Toc207115278"/>
-      <w:bookmarkStart w:id="153" w:name="_Ref207108933"/>
-      <w:r>
-        <w:t xml:space="preserve">Figure </w:t>
-      </w:r>
-      <w:fldSimple w:instr=" SEQ Figure \* ARABIC ">
-        <w:r>
-          <w:rPr>
-            <w:noProof/>
-          </w:rPr>
-          <w:t>23</w:t>
-        </w:r>
-        <w:bookmarkEnd w:id="152"/>
-      </w:fldSimple>
-      <w:bookmarkEnd w:id="153"/>
-    </w:p>
-    <w:bookmarkStart w:id="154" w:name="_MON_1280850908"/>
-    <w:bookmarkEnd w:id="154"/>
-    <w:p>
-      <w:pPr>
-        <w:keepNext/>
-      </w:pPr>
-      <w:r>
-        <w:object w:dxaOrig="8640" w:dyaOrig="4320" w14:anchorId="049B7896">
-          <v:shape id="_x0000_i1039" type="#_x0000_t75" style="width:6in;height:3in" o:ole="">
+        <w:jc w:val="center"/>
+      </w:pPr>
+      <w:r>
+        <w:object w:dxaOrig="7020" w:dyaOrig="4040" w14:anchorId="1AE85010">
+          <v:shape id="_x0000_i1629" type="#_x0000_t75" style="width:351pt;height:202pt" o:ole="">
             <v:imagedata r:id="rId50" o:title=""/>
           </v:shape>
-          <o:OLEObject Type="Embed" ProgID="Word.Document.12" ShapeID="_x0000_i1039" DrawAspect="Content" ObjectID="_1280873758" r:id="rId51">
+          <o:OLEObject Type="Embed" ProgID="Word.Document.12" ShapeID="_x0000_i1629" DrawAspect="Content" ObjectID="_1280876505" r:id="rId51">
             <o:FieldCodes>\s</o:FieldCodes>
           </o:OLEObject>
         </w:object>
@@ -9772,19 +10680,56 @@
       <w:pPr>
         <w:pStyle w:val="Caption"/>
       </w:pPr>
-      <w:bookmarkStart w:id="155" w:name="_Toc207115279"/>
-      <w:r>
+      <w:bookmarkStart w:id="156" w:name="_Ref207132739"/>
+      <w:proofErr w:type="gramStart"/>
+      <w:r>
+        <w:rPr>
+          <w:u w:val="single"/>
+        </w:rPr>
         <w:t xml:space="preserve">Figure </w:t>
       </w:r>
-      <w:fldSimple w:instr=" SEQ Figure \* ARABIC ">
-        <w:r>
-          <w:rPr>
-            <w:noProof/>
-          </w:rPr>
-          <w:t>24</w:t>
-        </w:r>
-        <w:bookmarkEnd w:id="155"/>
-      </w:fldSimple>
+      <w:r>
+        <w:rPr>
+          <w:u w:val="single"/>
+        </w:rPr>
+        <w:fldChar w:fldCharType="begin"/>
+      </w:r>
+      <w:r>
+        <w:rPr>
+          <w:u w:val="single"/>
+        </w:rPr>
+        <w:instrText xml:space="preserve"> SEQ Figure \* ARABIC </w:instrText>
+      </w:r>
+      <w:r>
+        <w:rPr>
+          <w:u w:val="single"/>
+        </w:rPr>
+        <w:fldChar w:fldCharType="separate"/>
+      </w:r>
+      <w:r>
+        <w:rPr>
+          <w:noProof/>
+          <w:u w:val="single"/>
+        </w:rPr>
+        <w:t>24</w:t>
+      </w:r>
+      <w:r>
+        <w:rPr>
+          <w:u w:val="single"/>
+        </w:rPr>
+        <w:fldChar w:fldCharType="end"/>
+      </w:r>
+      <w:bookmarkEnd w:id="156"/>
+      <w:r>
+        <w:rPr>
+          <w:u w:val="single"/>
+        </w:rPr>
+        <w:t>.</w:t>
+      </w:r>
+      <w:proofErr w:type="gramEnd"/>
+      <w:r>
+        <w:t xml:space="preserve"> Create Task Order migration</w:t>
+      </w:r>
     </w:p>
     <w:p>
       <w:pPr>
@@ -9812,7 +10757,7 @@
         <w:rPr>
           <w:noProof/>
         </w:rPr>
-        <w:t>17</w:t>
+        <w:t>25</w:t>
       </w:r>
       <w:r>
         <w:fldChar w:fldCharType="end"/>
@@ -9821,18 +10766,21 @@
         <w:t>.</w:t>
       </w:r>
     </w:p>
-    <w:bookmarkStart w:id="156" w:name="_MON_1280854408"/>
-    <w:bookmarkEnd w:id="156"/>
+    <w:bookmarkStart w:id="157" w:name="_MON_1280854408"/>
+    <w:bookmarkStart w:id="158" w:name="_MON_1280875304"/>
+    <w:bookmarkEnd w:id="157"/>
+    <w:bookmarkEnd w:id="158"/>
     <w:p>
       <w:pPr>
         <w:keepNext/>
-      </w:pPr>
-      <w:r>
-        <w:object w:dxaOrig="8640" w:dyaOrig="260" w14:anchorId="33D2B941">
-          <v:shape id="_x0000_i1040" type="#_x0000_t75" style="width:6in;height:13pt" o:ole="">
+        <w:jc w:val="center"/>
+      </w:pPr>
+      <w:r>
+        <w:object w:dxaOrig="2260" w:dyaOrig="260" w14:anchorId="33D2B941">
+          <v:shape id="_x0000_i1627" type="#_x0000_t75" style="width:113pt;height:13pt" o:ole="">
             <v:imagedata r:id="rId52" o:title=""/>
           </v:shape>
-          <o:OLEObject Type="Embed" ProgID="Word.Document.12" ShapeID="_x0000_i1040" DrawAspect="Content" ObjectID="_1280873759" r:id="rId53">
+          <o:OLEObject Type="Embed" ProgID="Word.Document.12" ShapeID="_x0000_i1627" DrawAspect="Content" ObjectID="_1280876506" r:id="rId53">
             <o:FieldCodes>\s</o:FieldCodes>
           </o:OLEObject>
         </w:object>
@@ -9842,8 +10790,8 @@
       <w:pPr>
         <w:pStyle w:val="Caption"/>
       </w:pPr>
-      <w:bookmarkStart w:id="157" w:name="_Toc207115280"/>
-      <w:bookmarkStart w:id="158" w:name="_Ref207112550"/>
+      <w:bookmarkStart w:id="159" w:name="_Toc207115280"/>
+      <w:bookmarkStart w:id="160" w:name="_Ref207112550"/>
       <w:r>
         <w:t xml:space="preserve">Figure </w:t>
       </w:r>
@@ -9854,9 +10802,9 @@
           </w:rPr>
           <w:t>25</w:t>
         </w:r>
-        <w:bookmarkEnd w:id="157"/>
+        <w:bookmarkEnd w:id="159"/>
       </w:fldSimple>
-      <w:bookmarkEnd w:id="158"/>
+      <w:bookmarkEnd w:id="160"/>
     </w:p>
     <w:p>
       <w:pPr>
@@ -9970,7 +10918,19 @@
         <w:ind w:firstLine="720"/>
       </w:pPr>
       <w:r>
-        <w:t xml:space="preserve">One of the points the Author needed to understand was a _Capistrano Recipe_. A recipe in Capistrano is a set of tasks that can potentially be executed when the deployment command is issued. If the desired effect is to have some files copied over to a certain directory on every release, it can be done using a recipe, such as code </w:t>
+        <w:t>One of the points the Aut</w:t>
+      </w:r>
+      <w:r>
+        <w:t xml:space="preserve">hor needed to understand was a </w:t>
+      </w:r>
+      <w:r>
+        <w:rPr>
+          <w:i/>
+        </w:rPr>
+        <w:t>Capistrano Recipe</w:t>
+      </w:r>
+      <w:r>
+        <w:t xml:space="preserve">. A recipe in Capistrano is a set of tasks that can potentially be executed when the deployment command is issued. If the desired effect is to have some files copied over to a certain directory on every release, it can be done using a recipe, such as code </w:t>
       </w:r>
       <w:r>
         <w:t xml:space="preserve">in </w:t>
@@ -9991,7 +10951,7 @@
         <w:rPr>
           <w:noProof/>
         </w:rPr>
-        <w:t>18</w:t>
+        <w:t>26</w:t>
       </w:r>
       <w:r>
         <w:fldChar w:fldCharType="end"/>
@@ -10000,19 +10960,21 @@
         <w:t>.</w:t>
       </w:r>
     </w:p>
-    <w:bookmarkStart w:id="159" w:name="_MON_1280854673"/>
-    <w:bookmarkEnd w:id="159"/>
+    <w:bookmarkStart w:id="161" w:name="_MON_1280854673"/>
+    <w:bookmarkStart w:id="162" w:name="_MON_1280875648"/>
+    <w:bookmarkEnd w:id="161"/>
+    <w:bookmarkEnd w:id="162"/>
     <w:p>
       <w:pPr>
         <w:keepNext/>
-        <w:ind w:firstLine="720"/>
-      </w:pPr>
-      <w:r>
-        <w:object w:dxaOrig="8640" w:dyaOrig="2360" w14:anchorId="4F61392C">
-          <v:shape id="_x0000_i1041" type="#_x0000_t75" style="width:6in;height:118pt" o:ole="">
+        <w:jc w:val="center"/>
+      </w:pPr>
+      <w:r>
+        <w:object w:dxaOrig="8280" w:dyaOrig="2360" w14:anchorId="4F61392C">
+          <v:shape id="_x0000_i1630" type="#_x0000_t75" style="width:414pt;height:118pt" o:ole="">
             <v:imagedata r:id="rId54" o:title=""/>
           </v:shape>
-          <o:OLEObject Type="Embed" ProgID="Word.Document.12" ShapeID="_x0000_i1041" DrawAspect="Content" ObjectID="_1280873760" r:id="rId55">
+          <o:OLEObject Type="Embed" ProgID="Word.Document.12" ShapeID="_x0000_i1630" DrawAspect="Content" ObjectID="_1280876507" r:id="rId55">
             <o:FieldCodes>\s</o:FieldCodes>
           </o:OLEObject>
         </w:object>
@@ -10022,21 +10984,63 @@
       <w:pPr>
         <w:pStyle w:val="Caption"/>
       </w:pPr>
-      <w:bookmarkStart w:id="160" w:name="_Toc207115281"/>
-      <w:bookmarkStart w:id="161" w:name="_Ref207113037"/>
-      <w:r>
+      <w:bookmarkStart w:id="163" w:name="_Toc207115281"/>
+      <w:bookmarkStart w:id="164" w:name="_Ref207113037"/>
+      <w:proofErr w:type="gramStart"/>
+      <w:r>
+        <w:rPr>
+          <w:u w:val="single"/>
+        </w:rPr>
         <w:t xml:space="preserve">Figure </w:t>
       </w:r>
-      <w:fldSimple w:instr=" SEQ Figure \* ARABIC ">
-        <w:r>
-          <w:rPr>
-            <w:noProof/>
-          </w:rPr>
-          <w:t>26</w:t>
-        </w:r>
-        <w:bookmarkEnd w:id="160"/>
-      </w:fldSimple>
-      <w:bookmarkEnd w:id="161"/>
+      <w:r>
+        <w:rPr>
+          <w:u w:val="single"/>
+        </w:rPr>
+        <w:fldChar w:fldCharType="begin"/>
+      </w:r>
+      <w:r>
+        <w:rPr>
+          <w:u w:val="single"/>
+        </w:rPr>
+        <w:instrText xml:space="preserve"> SEQ Figure \* ARABIC </w:instrText>
+      </w:r>
+      <w:r>
+        <w:rPr>
+          <w:u w:val="single"/>
+        </w:rPr>
+        <w:fldChar w:fldCharType="separate"/>
+      </w:r>
+      <w:r>
+        <w:rPr>
+          <w:noProof/>
+          <w:u w:val="single"/>
+        </w:rPr>
+        <w:t>26</w:t>
+      </w:r>
+      <w:bookmarkEnd w:id="163"/>
+      <w:r>
+        <w:rPr>
+          <w:noProof/>
+          <w:u w:val="single"/>
+        </w:rPr>
+        <w:fldChar w:fldCharType="end"/>
+      </w:r>
+      <w:bookmarkEnd w:id="164"/>
+      <w:r>
+        <w:rPr>
+          <w:noProof/>
+          <w:u w:val="single"/>
+        </w:rPr>
+        <w:t>.</w:t>
+      </w:r>
+      <w:proofErr w:type="gramEnd"/>
+      <w:r>
+        <w:rPr>
+          <w:noProof/>
+        </w:rPr>
+        <w:t xml:space="preserve"> Capistrano task</w:t>
+      </w:r>
     </w:p>
     <w:p>
       <w:pPr>
@@ -10050,15 +11054,15 @@
       <w:pPr>
         <w:pStyle w:val="Heading2"/>
       </w:pPr>
-      <w:bookmarkStart w:id="162" w:name="_Toc207021637"/>
-      <w:bookmarkStart w:id="163" w:name="_Toc207118435"/>
-      <w:bookmarkStart w:id="164" w:name="_Toc207124153"/>
+      <w:bookmarkStart w:id="165" w:name="_Toc207021637"/>
+      <w:bookmarkStart w:id="166" w:name="_Toc207118435"/>
+      <w:bookmarkStart w:id="167" w:name="_Toc207124153"/>
       <w:r>
         <w:t>Source Control</w:t>
       </w:r>
-      <w:bookmarkEnd w:id="162"/>
-      <w:bookmarkEnd w:id="163"/>
-      <w:bookmarkEnd w:id="164"/>
+      <w:bookmarkEnd w:id="165"/>
+      <w:bookmarkEnd w:id="166"/>
+      <w:bookmarkEnd w:id="167"/>
     </w:p>
     <w:p>
       <w:pPr>
@@ -10072,18 +11076,24 @@
       <w:pPr>
         <w:pStyle w:val="Heading3"/>
       </w:pPr>
-      <w:bookmarkStart w:id="165" w:name="_Toc207118436"/>
+      <w:bookmarkStart w:id="168" w:name="_Toc207118436"/>
       <w:r>
         <w:t>Git</w:t>
       </w:r>
-      <w:bookmarkEnd w:id="165"/>
+      <w:bookmarkEnd w:id="168"/>
     </w:p>
     <w:p>
       <w:pPr>
         <w:ind w:firstLine="720"/>
       </w:pPr>
       <w:r>
-        <w:t>Git is the Author's preferred SCC. Git provides a simple command line interface for the user to manage the files of the Thesis Project, including this paper. Some sample git commands that the Author has learned and uses frequently are</w:t>
+        <w:t>Git is the Author's preferred SCC. Git provides a simple command line interface for the user to manage the files of the Thesis Project, inc</w:t>
+      </w:r>
+      <w:r>
+        <w:t>luding this paper. Some sample G</w:t>
+      </w:r>
+      <w:r>
+        <w:t>it commands that the Author has learned and uses frequently are</w:t>
       </w:r>
       <w:r>
         <w:t xml:space="preserve"> in </w:t>
@@ -10104,7 +11114,7 @@
         <w:rPr>
           <w:noProof/>
         </w:rPr>
-        <w:t>19</w:t>
+        <w:t>27</w:t>
       </w:r>
       <w:r>
         <w:fldChar w:fldCharType="end"/>
@@ -10113,19 +11123,21 @@
         <w:t>.</w:t>
       </w:r>
     </w:p>
-    <w:bookmarkStart w:id="166" w:name="_MON_1280855074"/>
-    <w:bookmarkEnd w:id="166"/>
+    <w:bookmarkStart w:id="169" w:name="_MON_1280855074"/>
+    <w:bookmarkStart w:id="170" w:name="_MON_1280875716"/>
+    <w:bookmarkEnd w:id="169"/>
+    <w:bookmarkEnd w:id="170"/>
     <w:p>
       <w:pPr>
         <w:keepNext/>
-        <w:ind w:firstLine="720"/>
-      </w:pPr>
-      <w:r>
-        <w:object w:dxaOrig="8640" w:dyaOrig="2360" w14:anchorId="4C346027">
-          <v:shape id="_x0000_i1042" type="#_x0000_t75" style="width:6in;height:118pt" o:ole="">
+        <w:jc w:val="center"/>
+      </w:pPr>
+      <w:r>
+        <w:object w:dxaOrig="5860" w:dyaOrig="2360" w14:anchorId="4C346027">
+          <v:shape id="_x0000_i1631" type="#_x0000_t75" style="width:293pt;height:118pt" o:ole="">
             <v:imagedata r:id="rId56" o:title=""/>
           </v:shape>
-          <o:OLEObject Type="Embed" ProgID="Word.Document.12" ShapeID="_x0000_i1042" DrawAspect="Content" ObjectID="_1280873761" r:id="rId57">
+          <o:OLEObject Type="Embed" ProgID="Word.Document.12" ShapeID="_x0000_i1631" DrawAspect="Content" ObjectID="_1280876508" r:id="rId57">
             <o:FieldCodes>\s</o:FieldCodes>
           </o:OLEObject>
         </w:object>
@@ -10135,21 +11147,63 @@
       <w:pPr>
         <w:pStyle w:val="Caption"/>
       </w:pPr>
-      <w:bookmarkStart w:id="167" w:name="_Toc207115282"/>
-      <w:bookmarkStart w:id="168" w:name="_Ref207113087"/>
-      <w:r>
+      <w:bookmarkStart w:id="171" w:name="_Toc207115282"/>
+      <w:bookmarkStart w:id="172" w:name="_Ref207113087"/>
+      <w:proofErr w:type="gramStart"/>
+      <w:r>
+        <w:rPr>
+          <w:u w:val="single"/>
+        </w:rPr>
         <w:t xml:space="preserve">Figure </w:t>
       </w:r>
-      <w:fldSimple w:instr=" SEQ Figure \* ARABIC ">
-        <w:r>
-          <w:rPr>
-            <w:noProof/>
-          </w:rPr>
-          <w:t>27</w:t>
-        </w:r>
-        <w:bookmarkEnd w:id="167"/>
-      </w:fldSimple>
-      <w:bookmarkEnd w:id="168"/>
+      <w:r>
+        <w:rPr>
+          <w:u w:val="single"/>
+        </w:rPr>
+        <w:fldChar w:fldCharType="begin"/>
+      </w:r>
+      <w:r>
+        <w:rPr>
+          <w:u w:val="single"/>
+        </w:rPr>
+        <w:instrText xml:space="preserve"> SEQ Figure \* ARABIC </w:instrText>
+      </w:r>
+      <w:r>
+        <w:rPr>
+          <w:u w:val="single"/>
+        </w:rPr>
+        <w:fldChar w:fldCharType="separate"/>
+      </w:r>
+      <w:r>
+        <w:rPr>
+          <w:noProof/>
+          <w:u w:val="single"/>
+        </w:rPr>
+        <w:t>27</w:t>
+      </w:r>
+      <w:bookmarkEnd w:id="171"/>
+      <w:r>
+        <w:rPr>
+          <w:noProof/>
+          <w:u w:val="single"/>
+        </w:rPr>
+        <w:fldChar w:fldCharType="end"/>
+      </w:r>
+      <w:bookmarkEnd w:id="172"/>
+      <w:r>
+        <w:rPr>
+          <w:noProof/>
+          <w:u w:val="single"/>
+        </w:rPr>
+        <w:t>.</w:t>
+      </w:r>
+      <w:proofErr w:type="gramEnd"/>
+      <w:r>
+        <w:rPr>
+          <w:noProof/>
+        </w:rPr>
+        <w:t xml:space="preserve"> Git command samples</w:t>
+      </w:r>
     </w:p>
     <w:p>
       <w:pPr>
@@ -10166,48 +11220,48 @@
       <w:pPr>
         <w:pStyle w:val="Heading1"/>
       </w:pPr>
-      <w:bookmarkStart w:id="169" w:name="_Toc207021638"/>
-      <w:bookmarkStart w:id="170" w:name="_Toc207118437"/>
-      <w:bookmarkStart w:id="171" w:name="_Toc207124154"/>
+      <w:bookmarkStart w:id="173" w:name="_Toc207021638"/>
+      <w:bookmarkStart w:id="174" w:name="_Toc207118437"/>
+      <w:bookmarkStart w:id="175" w:name="_Toc207124154"/>
       <w:r>
         <w:t>IV. Community</w:t>
       </w:r>
-      <w:bookmarkEnd w:id="169"/>
-      <w:bookmarkEnd w:id="170"/>
-      <w:bookmarkEnd w:id="171"/>
-    </w:p>
-    <w:p/>
-    <w:p>
-      <w:pPr>
-        <w:ind w:firstLine="720"/>
-      </w:pPr>
-      <w:r>
-        <w:t>This Thesis Project would not have been possible if it were not for the Ruby on Rails community. This section is dedicated to discussing all of those individuals and organizations that played a major role in increasing the Author's knowledge on the subject, and overcoming issues. The Ruby on Rails community is increasing every day with people willing to freely support others with their expert advice, tutorials, and experiences.</w:t>
-      </w:r>
-    </w:p>
-    <w:p>
-      <w:pPr>
-        <w:pStyle w:val="Heading2"/>
-      </w:pPr>
-      <w:bookmarkStart w:id="172" w:name="_Toc207021639"/>
-      <w:bookmarkStart w:id="173" w:name="_Toc207118438"/>
-      <w:bookmarkStart w:id="174" w:name="_Toc207124155"/>
-      <w:r>
-        <w:t>Individuals</w:t>
-      </w:r>
-      <w:bookmarkEnd w:id="172"/>
       <w:bookmarkEnd w:id="173"/>
       <w:bookmarkEnd w:id="174"/>
+      <w:bookmarkEnd w:id="175"/>
+    </w:p>
+    <w:p/>
+    <w:p>
+      <w:pPr>
+        <w:ind w:firstLine="720"/>
+      </w:pPr>
+      <w:r>
+        <w:t>This Thesis Project would not have been possible if it were not for the Ruby on Rails community. This section is dedicated to discussing all of those individuals and organizations that played a major role in increasing the Author's knowledge on the subject, and overcoming issues. The Ruby on Rails community is increasing every day with people willing to freely support others with their expert advice, tutorials, and experiences.</w:t>
+      </w:r>
+    </w:p>
+    <w:p>
+      <w:pPr>
+        <w:pStyle w:val="Heading2"/>
+      </w:pPr>
+      <w:bookmarkStart w:id="176" w:name="_Toc207021639"/>
+      <w:bookmarkStart w:id="177" w:name="_Toc207118438"/>
+      <w:bookmarkStart w:id="178" w:name="_Toc207124155"/>
+      <w:r>
+        <w:t>Individuals</w:t>
+      </w:r>
+      <w:bookmarkEnd w:id="176"/>
+      <w:bookmarkEnd w:id="177"/>
+      <w:bookmarkEnd w:id="178"/>
     </w:p>
     <w:p>
       <w:pPr>
         <w:pStyle w:val="Heading3"/>
       </w:pPr>
-      <w:bookmarkStart w:id="175" w:name="_Toc207118439"/>
+      <w:bookmarkStart w:id="179" w:name="_Toc207118439"/>
       <w:r>
         <w:t>Adam Dalton</w:t>
       </w:r>
-      <w:bookmarkEnd w:id="175"/>
+      <w:bookmarkEnd w:id="179"/>
     </w:p>
     <w:p>
       <w:pPr>
@@ -10222,7 +11276,13 @@
         <w:ind w:firstLine="720"/>
       </w:pPr>
       <w:r>
-        <w:t>Adam took on the role of a teacher during the development of the prototype application, guiding me and showing me some of the best practices when developing. When it came time to redesign the application, Adam took on the role of a friend and colleague as we sat down together and developed the application from start to finish. Together we were able to overcome issues rather quickly and kept our ideas moving and the Project continuing forward.</w:t>
+        <w:t>Adam took on the role of a teacher during the developme</w:t>
+      </w:r>
+      <w:r>
+        <w:t>nt of the prototype application. He guided me and showed</w:t>
+      </w:r>
+      <w:r>
+        <w:t xml:space="preserve"> me some of the best practices when developing. When it came time to redesign the application, Adam took on the role of a friend and colleague as we sat down together and developed the application from start to finish. Together we were able to overcome issues rather quickly and kept our ideas moving and the Project continuing forward.</w:t>
       </w:r>
     </w:p>
     <w:p>
@@ -10234,11 +11294,11 @@
       <w:pPr>
         <w:pStyle w:val="Heading3"/>
       </w:pPr>
-      <w:bookmarkStart w:id="176" w:name="_Toc207118440"/>
+      <w:bookmarkStart w:id="180" w:name="_Toc207118440"/>
       <w:r>
         <w:t>Corey Haines</w:t>
       </w:r>
-      <w:bookmarkEnd w:id="176"/>
+      <w:bookmarkEnd w:id="180"/>
     </w:p>
     <w:p>
       <w:pPr>
@@ -10260,11 +11320,11 @@
       <w:pPr>
         <w:pStyle w:val="Heading3"/>
       </w:pPr>
-      <w:bookmarkStart w:id="177" w:name="_Toc207118441"/>
+      <w:bookmarkStart w:id="181" w:name="_Toc207118441"/>
       <w:r>
         <w:t>Ryan Bates</w:t>
       </w:r>
-      <w:bookmarkEnd w:id="177"/>
+      <w:bookmarkEnd w:id="181"/>
     </w:p>
     <w:p>
       <w:pPr>
@@ -10278,11 +11338,11 @@
       <w:pPr>
         <w:pStyle w:val="Heading3"/>
       </w:pPr>
-      <w:bookmarkStart w:id="178" w:name="_Toc207118442"/>
+      <w:bookmarkStart w:id="182" w:name="_Toc207118442"/>
       <w:r>
         <w:t>David Heinemeier Hansson</w:t>
       </w:r>
-      <w:bookmarkEnd w:id="178"/>
+      <w:bookmarkEnd w:id="182"/>
     </w:p>
     <w:p>
       <w:pPr>
@@ -10303,208 +11363,301 @@
         <w:ind w:firstLine="720"/>
       </w:pPr>
       <w:r>
-        <w:t>The Author had an opportunity during the Thesis Project to interview DHH through an online instant messenger and gain some insight into why he created Ruby on Rails. In short, it was to increase "programmer happiness." Programmer happiness is not a phrase commonly heard, often programmers have to just deal with the stress of their work. But when using Ruby on Rails, it is open source. If there is a problem, fix it.</w:t>
+        <w:t xml:space="preserve">The Author had an opportunity during the Thesis Project to interview DHH through an online instant messenger and gain some insight into why he created Ruby on Rails. In short, it was to increase "programmer happiness." Programmer happiness is not a phrase commonly </w:t>
+      </w:r>
+      <w:r>
+        <w:t>heard;</w:t>
+      </w:r>
+      <w:r>
+        <w:t xml:space="preserve"> often programmers have to just deal </w:t>
+      </w:r>
+      <w:r>
+        <w:t xml:space="preserve">with the stress of their work, but Ruby on Rails </w:t>
+      </w:r>
+      <w:r>
+        <w:t>is open source. If there is a problem, fix it.</w:t>
       </w:r>
     </w:p>
     <w:p>
       <w:pPr>
         <w:pStyle w:val="Heading2"/>
       </w:pPr>
-      <w:bookmarkStart w:id="179" w:name="_Toc207021640"/>
-      <w:bookmarkStart w:id="180" w:name="_Toc207118443"/>
-      <w:bookmarkStart w:id="181" w:name="_Toc207124156"/>
+      <w:bookmarkStart w:id="183" w:name="_Toc207021640"/>
+      <w:bookmarkStart w:id="184" w:name="_Toc207118443"/>
+      <w:bookmarkStart w:id="185" w:name="_Toc207124156"/>
       <w:r>
         <w:t>Rails Tutorial</w:t>
       </w:r>
-      <w:bookmarkEnd w:id="179"/>
-      <w:bookmarkEnd w:id="180"/>
-      <w:bookmarkEnd w:id="181"/>
-    </w:p>
-    <w:p>
-      <w:pPr>
-        <w:ind w:firstLine="720"/>
-      </w:pPr>
-      <w:r>
-        <w:t>Rails Tutorial provides a free extensive Ruby on Rails tutorial. The tutorial is laid out like a book, with many chapters representing resting points. The tutorial leads the users in developing an application which behaves almost exactly like a previous version of Twitter. The book has multiple versions so it is possible to get an understanding of the content regardless of the version of Ruby on Rails the users are developing in.</w:t>
-      </w:r>
-    </w:p>
-    <w:p>
-      <w:pPr>
-        <w:pStyle w:val="Heading2"/>
-      </w:pPr>
-      <w:bookmarkStart w:id="182" w:name="_Toc207021641"/>
-      <w:bookmarkStart w:id="183" w:name="_Toc207118444"/>
-      <w:bookmarkStart w:id="184" w:name="_Toc207124157"/>
-      <w:r>
-        <w:t>Code School</w:t>
-      </w:r>
-      <w:bookmarkEnd w:id="182"/>
       <w:bookmarkEnd w:id="183"/>
       <w:bookmarkEnd w:id="184"/>
+      <w:bookmarkEnd w:id="185"/>
     </w:p>
     <w:p>
       <w:pPr>
         <w:ind w:firstLine="720"/>
       </w:pPr>
       <w:r>
-        <w:t>CodeSchool is a web application developed by EnvyLabs. This application encourages "learning by doing." Users watch a few short videos, which teach different beginner aspects about programming. In between each video, the users are challenged as they answer questions by writing code to solve simple problems. The code the user entered is then tested and appropriate feedback is returned to provide helpful hints and positive encouragement.</w:t>
-      </w:r>
-    </w:p>
-    <w:p>
-      <w:pPr>
-        <w:ind w:firstLine="720"/>
-      </w:pPr>
-      <w:r>
-        <w:t>One of the first courses the Author took through CodeSchool is "Rails for Zombies." Rails for Zombies is a fun and interactive way of learning Ruby on Rails. It teaches you the basics and some advanced techniques to become comfortable with Ruby on Rails.</w:t>
+        <w:t xml:space="preserve">Rails Tutorial provides a free extensive Ruby on Rails tutorial. The tutorial is laid out like a book, with many chapters representing resting points. The tutorial leads the users in developing an </w:t>
+      </w:r>
+      <w:proofErr w:type="gramStart"/>
+      <w:r>
+        <w:t>application which</w:t>
+      </w:r>
+      <w:proofErr w:type="gramEnd"/>
+      <w:r>
+        <w:t xml:space="preserve"> behaves almost exactly like a previous version of Twitter. The book has multiple versions so it is possible to get an understanding of the content regardless of the version of Ruby on Rails the users are developing in.</w:t>
       </w:r>
     </w:p>
     <w:p>
       <w:pPr>
         <w:pStyle w:val="Heading2"/>
       </w:pPr>
-      <w:bookmarkStart w:id="185" w:name="_Toc207021642"/>
-      <w:bookmarkStart w:id="186" w:name="_Toc207118445"/>
-      <w:bookmarkStart w:id="187" w:name="_Toc207124158"/>
-      <w:r>
-        <w:t>Rails Installer</w:t>
-      </w:r>
-      <w:bookmarkEnd w:id="185"/>
+      <w:bookmarkStart w:id="186" w:name="_Toc207021641"/>
+      <w:bookmarkStart w:id="187" w:name="_Toc207118444"/>
+      <w:bookmarkStart w:id="188" w:name="_Toc207124157"/>
+      <w:r>
+        <w:t>Code School</w:t>
+      </w:r>
       <w:bookmarkEnd w:id="186"/>
       <w:bookmarkEnd w:id="187"/>
+      <w:bookmarkEnd w:id="188"/>
     </w:p>
     <w:p>
       <w:pPr>
         <w:ind w:firstLine="720"/>
       </w:pPr>
       <w:r>
-        <w:t>When the prototype was being developed, the Author was using a Windows development machine. Often when developing on Windows, many problems arise when attempting to get the right software installed. Thankfully, RubyInstaller.org has developed a Windows executable to make the installation process simple and quick. The installer comes pre-packaged with the latest version of Ruby, Rails, SQLite3, DevKit, and many other necessary software required to get started developing with Ruby on Rails. The Author attempted to install each of theses pieces separately at the start of the Project before being informed about Rails Installer, which made the process much more simple to get going.</w:t>
+        <w:t>CodeSchool is a web application developed by EnvyLabs. This application encourages "learning by doing." Users watch a few short videos, which teach different beginner aspects about programming. In between each video, the users are challenged as they answer questions by writing code to solve simple problems. The code the user entered is then tested and appropriate feedback is returned to provide helpful hints and positive encouragement.</w:t>
+      </w:r>
+    </w:p>
+    <w:p>
+      <w:pPr>
+        <w:ind w:firstLine="720"/>
+      </w:pPr>
+      <w:r>
+        <w:t>One of the first courses the Author took through CodeSchool is "Rails for Zombies." Rails for Zombies is a fun and interactive way of learning Ruby on Rails. It teaches you the basics and some advanced techniques to become comfortable with Ruby on Rails.</w:t>
       </w:r>
     </w:p>
     <w:p>
       <w:pPr>
         <w:pStyle w:val="Heading2"/>
       </w:pPr>
-      <w:bookmarkStart w:id="188" w:name="_Toc207021643"/>
-      <w:bookmarkStart w:id="189" w:name="_Toc207118446"/>
-      <w:bookmarkStart w:id="190" w:name="_Toc207124159"/>
-      <w:r>
-        <w:t>GitHub</w:t>
-      </w:r>
-      <w:bookmarkEnd w:id="188"/>
+      <w:bookmarkStart w:id="189" w:name="_Toc207021642"/>
+      <w:bookmarkStart w:id="190" w:name="_Toc207118445"/>
+      <w:bookmarkStart w:id="191" w:name="_Toc207124158"/>
+      <w:r>
+        <w:t>Rails Installer</w:t>
+      </w:r>
       <w:bookmarkEnd w:id="189"/>
       <w:bookmarkEnd w:id="190"/>
+      <w:bookmarkEnd w:id="191"/>
     </w:p>
     <w:p>
       <w:pPr>
         <w:ind w:firstLine="720"/>
       </w:pPr>
       <w:r>
-        <w:t>GitHub is a web application, created utilizing Ruby on Rails, that allows users to host their open source and private Git repositories. Although the Author did not utilize the hosting aspects of GitHub (since NASA projects are not allowed to be hosted on a public server), there are many Ruby gems that are hosted there. Documentation for many gems are on GitHub, which provides a great interface to look up usage instructions, inform the gem creators of errors, etc.</w:t>
-      </w:r>
-    </w:p>
-    <w:p>
-      <w:r>
-        <w:br w:type="page"/>
-      </w:r>
-    </w:p>
-    <w:p>
-      <w:pPr>
-        <w:pStyle w:val="Heading1"/>
-      </w:pPr>
-      <w:bookmarkStart w:id="191" w:name="_Toc207021644"/>
-      <w:bookmarkStart w:id="192" w:name="_Toc207118447"/>
-      <w:bookmarkStart w:id="193" w:name="_Toc207124160"/>
-      <w:r>
-        <w:t>V. NASA on Rails</w:t>
-      </w:r>
-      <w:bookmarkEnd w:id="191"/>
+        <w:t xml:space="preserve">When the prototype was being developed, the Author was using a Windows development machine. Often when developing on Windows, many problems arise when attempting to get the right software installed. Thankfully, RubyInstaller.org has developed a Windows executable to make the installation process simple and quick. The installer comes pre-packaged with the latest version of Ruby, Rails, SQLite3, </w:t>
+      </w:r>
+      <w:proofErr w:type="spellStart"/>
+      <w:r>
+        <w:t>DevKit</w:t>
+      </w:r>
+      <w:proofErr w:type="spellEnd"/>
+      <w:r>
+        <w:t>, and many other necessary software required to get started developing with Ruby on Rails. The Author attempted to install each of theses pieces separately at the start of the Project before being informed about Rails Installer, which made the process much more simple to get going.</w:t>
+      </w:r>
+    </w:p>
+    <w:p>
+      <w:pPr>
+        <w:pStyle w:val="Heading2"/>
+      </w:pPr>
+      <w:r>
+        <w:t>Railscasts</w:t>
+      </w:r>
+    </w:p>
+    <w:p>
+      <w:pPr>
+        <w:ind w:firstLine="720"/>
+      </w:pPr>
+      <w:r>
+        <w:t>Railscasts is a web application that is written in Ruby on Rails that has many free screencasts for viewing to learn more about using Rails.  Ryan Bates devotes much of his time in recording and publishing free informational videos that teach the users how to use Rails in ways many wouldn’t expect. The video is of his computer, with his voice in the background, and the users can watch and learn how a professional gets the job done.</w:t>
+      </w:r>
+    </w:p>
+    <w:p>
+      <w:pPr>
+        <w:ind w:firstLine="720"/>
+      </w:pPr>
+      <w:r>
+        <w:t>The Author has learned many essential topics from Railscasts, especially one about upgrading an application from an older version of Ruby on Rails to a newer version without as many issues if attempting to upgrade alone. Railscasts has been a very valuable tool for learning new best practices and standards that the Ruby on Rails community has been establishing.</w:t>
+      </w:r>
+    </w:p>
+    <w:p>
+      <w:pPr>
+        <w:pStyle w:val="Heading2"/>
+      </w:pPr>
+      <w:bookmarkStart w:id="192" w:name="_Toc207021643"/>
+      <w:bookmarkStart w:id="193" w:name="_Toc207118446"/>
+      <w:bookmarkStart w:id="194" w:name="_Toc207124159"/>
+      <w:r>
+        <w:t>GitHub</w:t>
+      </w:r>
       <w:bookmarkEnd w:id="192"/>
       <w:bookmarkEnd w:id="193"/>
-    </w:p>
-    <w:p/>
+      <w:bookmarkEnd w:id="194"/>
+    </w:p>
     <w:p>
       <w:pPr>
         <w:ind w:firstLine="720"/>
       </w:pPr>
       <w:r>
-        <w:t>This chapter is dedicated to displaying how NASA is being affected by the Ruby on Rails technology. The LCS project has been significantly improved due to the framework. The following sub-sections detail how IA has increased productivity, how this Thesis Project has benefited the agency, and how Rails can continue to benefit NASA in the future.</w:t>
-      </w:r>
-    </w:p>
-    <w:p>
-      <w:pPr>
-        <w:pStyle w:val="Heading2"/>
-      </w:pPr>
-      <w:bookmarkStart w:id="194" w:name="_Toc207021645"/>
-      <w:bookmarkStart w:id="195" w:name="_Toc207118448"/>
-      <w:bookmarkStart w:id="196" w:name="_Toc207124161"/>
-      <w:r>
-        <w:t>IA</w:t>
-      </w:r>
-      <w:bookmarkEnd w:id="194"/>
+        <w:t>GitHub is a web application, created utilizing Ruby on Rails, that allows users to host their open source and private Git repositories. Although the Author did not utilize the hosting aspects of GitHub (since NASA projects are not allowed to be hosted on a public server), there are many Ruby gems that are hosted there. Documentation for many ge</w:t>
+      </w:r>
+      <w:r>
+        <w:t>ms are on GitHub, which provide</w:t>
+      </w:r>
+      <w:r>
+        <w:t xml:space="preserve"> a great interface to loo</w:t>
+      </w:r>
+      <w:r>
+        <w:t xml:space="preserve">k up usage instructions, </w:t>
+      </w:r>
+      <w:r>
+        <w:t xml:space="preserve">allow users to </w:t>
+      </w:r>
+      <w:r>
+        <w:t xml:space="preserve">inform </w:t>
+      </w:r>
+      <w:r>
+        <w:t>the gem creators of errors, etc.</w:t>
+      </w:r>
+    </w:p>
+    <w:p>
+      <w:r>
+        <w:br w:type="page"/>
+      </w:r>
+    </w:p>
+    <w:p>
+      <w:pPr>
+        <w:pStyle w:val="Heading1"/>
+      </w:pPr>
+      <w:bookmarkStart w:id="195" w:name="_Toc207021644"/>
+      <w:bookmarkStart w:id="196" w:name="_Toc207118447"/>
+      <w:bookmarkStart w:id="197" w:name="_Toc207124160"/>
+      <w:r>
+        <w:t>V. NASA on Rails</w:t>
+      </w:r>
       <w:bookmarkEnd w:id="195"/>
       <w:bookmarkEnd w:id="196"/>
-    </w:p>
+      <w:bookmarkEnd w:id="197"/>
+    </w:p>
+    <w:p/>
     <w:p>
       <w:pPr>
         <w:ind w:firstLine="720"/>
       </w:pPr>
       <w:r>
-        <w:t>In October of 2010, a trade study was performed to determine if Ruby on Rails would benefit the IA Computer Software Configuration Item (CSCI). The trade study displays that IA was significantly behind the Build 10-1 development plan, stating that only 87 of the 402 requirements were verified. Many of the problems that have arisen from the IA development stems from the need to develop functionality in-house that was assumed to already exist or be a trivial implementation. The trade study also mentions that the program has assigned LCS IA the responsibility of a greater amount of data and the creation of more custom code to accommodate that responsibility.</w:t>
-      </w:r>
-    </w:p>
-    <w:p>
-      <w:pPr>
-        <w:ind w:firstLine="720"/>
-      </w:pPr>
-      <w:r>
-        <w:t>The trade study reevaluated the use of the IA Semantic Web technology and associated tool sets, and the decision to be made is to continue with the current technologies or to select an alternate technology to continue with. This Thesis played a role in the decision process as it displayed that a relational database web application could be quickly developed utilizing the Ruby on Rails web framework.</w:t>
+        <w:t xml:space="preserve">This chapter is dedicated to displaying how </w:t>
+      </w:r>
+      <w:r>
+        <w:t>the Ruby on Rails technology is affecting NASA</w:t>
+      </w:r>
+      <w:r>
+        <w:t>. The LCS project has been significantly improved due to the framework. The following sub-sections detail how IA has increased productivity, how this Thesis Project has benefited the agency, and how Rails can continue to benefit NASA in the future.</w:t>
       </w:r>
     </w:p>
     <w:p>
       <w:pPr>
         <w:pStyle w:val="Heading2"/>
       </w:pPr>
-      <w:bookmarkStart w:id="197" w:name="_Toc207021646"/>
-      <w:bookmarkStart w:id="198" w:name="_Toc207118449"/>
-      <w:bookmarkStart w:id="199" w:name="_Toc207124162"/>
-      <w:r>
-        <w:t>Contractor Survey</w:t>
-      </w:r>
-      <w:bookmarkEnd w:id="197"/>
+      <w:bookmarkStart w:id="198" w:name="_Toc207021645"/>
+      <w:bookmarkStart w:id="199" w:name="_Toc207118448"/>
+      <w:bookmarkStart w:id="200" w:name="_Toc207124161"/>
+      <w:r>
+        <w:t>IA</w:t>
+      </w:r>
       <w:bookmarkEnd w:id="198"/>
       <w:bookmarkEnd w:id="199"/>
+      <w:bookmarkEnd w:id="200"/>
     </w:p>
     <w:p>
       <w:pPr>
         <w:ind w:firstLine="720"/>
       </w:pPr>
       <w:r>
-        <w:t>Now that the Contractor Survey has been developed in Ruby on Rails, the evaluation process has significantly improved. NASA personnel spend less time dealing with frustrating Microsoft Excel documents and more time doing the tasks assigned to them. The Kennedy Space Center is saving a substantial amount of dollars every quarter by utilizing this Project as opposed to the prior Excel system. Due to the employment of the Author as a co-op student to develop the application, the costs to produce the final product have been minimal. If this application were to be spread agency wide for similar purposes, the agency could potentially save thousands of dollars in time savings alone. However, some further maintenance would need to occur as well. The success of the Contractor Survey has served as a pilot to many other applications being developed by students at the Kennedy Space Center. They have also been designed using the Ruby on Rails framework which boosted the speed in which they were developed.</w:t>
+        <w:t>In October of 2010, a trade study was performed to determine if Ruby on Rails would benefit the IA Computer Software Configuration Item (CSCI). The trade study displays that IA was significantly behind the Build 10-1 development plan, stating that only 87 of the 402 requirements were verified. Many of the problems that have arisen from the IA development stems from the need to develop functionality in-house that was assumed to already exist or be a trivial implementation. The trade study also mentions that the program has assigned LCS IA the responsibility of a greater amount of data and the creation of more custom code to accommodate that responsibility.</w:t>
+      </w:r>
+    </w:p>
+    <w:p>
+      <w:pPr>
+        <w:ind w:firstLine="720"/>
+      </w:pPr>
+      <w:r>
+        <w:t>The trade study reevaluated the use of the IA Semantic Web technology and associated tool sets, and the decision to be made is to continue with the current technologies or to select an alternate technology to continue with. This Thesis played a role in the decision process as it displayed that a relational database web application could be quickly developed utilizing the Ruby on Rails web framework.</w:t>
       </w:r>
     </w:p>
     <w:p>
       <w:pPr>
         <w:pStyle w:val="Heading2"/>
       </w:pPr>
-      <w:bookmarkStart w:id="200" w:name="_Toc207021647"/>
-      <w:bookmarkStart w:id="201" w:name="_Toc207118450"/>
-      <w:bookmarkStart w:id="202" w:name="_Toc207124163"/>
-      <w:r>
-        <w:t>Future</w:t>
-      </w:r>
-      <w:bookmarkEnd w:id="200"/>
+      <w:bookmarkStart w:id="201" w:name="_Toc207021646"/>
+      <w:bookmarkStart w:id="202" w:name="_Toc207118449"/>
+      <w:bookmarkStart w:id="203" w:name="_Toc207124162"/>
+      <w:r>
+        <w:t>Contractor Survey</w:t>
+      </w:r>
       <w:bookmarkEnd w:id="201"/>
       <w:bookmarkEnd w:id="202"/>
+      <w:bookmarkEnd w:id="203"/>
     </w:p>
     <w:p>
       <w:pPr>
         <w:ind w:firstLine="720"/>
       </w:pPr>
       <w:r>
+        <w:t xml:space="preserve">Now that the Contractor Survey has been developed in Ruby on Rails, the evaluation process has significantly improved. NASA personnel spend less time dealing with frustrating Microsoft Excel documents and more time doing the tasks assigned to them. The Kennedy Space Center is saving a substantial amount of dollars every quarter by utilizing this Project as opposed to the prior Excel system. Due to the employment of the Author as a co-op student to develop the application, the costs to produce the final product have been minimal. If this application were to be spread agency wide for similar purposes, the agency could potentially save thousands of dollars in </w:t>
+      </w:r>
+      <w:proofErr w:type="gramStart"/>
+      <w:r>
+        <w:t>time savings</w:t>
+      </w:r>
+      <w:proofErr w:type="gramEnd"/>
+      <w:r>
+        <w:t xml:space="preserve"> alone. However, some further maintenance would need to occur as well. The success of the Contractor Survey has served as a pilot to many other applications being developed by students at the Kennedy Space Center. They have also been using the Ruby on Rails </w:t>
+      </w:r>
+      <w:bookmarkStart w:id="204" w:name="_GoBack"/>
+      <w:bookmarkEnd w:id="204"/>
+      <w:r>
+        <w:t>framework that</w:t>
+      </w:r>
+      <w:r>
+        <w:t xml:space="preserve"> boosted the speed in which they were developed.</w:t>
+      </w:r>
+    </w:p>
+    <w:p>
+      <w:pPr>
+        <w:pStyle w:val="Heading2"/>
+      </w:pPr>
+      <w:bookmarkStart w:id="205" w:name="_Toc207021647"/>
+      <w:bookmarkStart w:id="206" w:name="_Toc207118450"/>
+      <w:bookmarkStart w:id="207" w:name="_Toc207124163"/>
+      <w:r>
+        <w:t>Future</w:t>
+      </w:r>
+      <w:bookmarkEnd w:id="205"/>
+      <w:bookmarkEnd w:id="206"/>
+      <w:bookmarkEnd w:id="207"/>
+    </w:p>
+    <w:p>
+      <w:pPr>
+        <w:ind w:firstLine="720"/>
+      </w:pPr>
+      <w:r>
         <w:t>NASA has a great future with Ruby on Rails. The web framework has already proved time and time again that it can assist developers with convention over configuration. It leads to programmer happiness, allowing developers to work on the meat of the applications, as opposed to spending a great deal of time configuring systems to run other technologies. Many NASA applications that are currently using Excel or physical paper are great candidates for utilizing the Ruby on</w:t>
       </w:r>
-    </w:p>
-    <w:p>
+      <w:r>
+        <w:t xml:space="preserve"> </w:t>
+      </w:r>
       <w:r>
         <w:t>Rails technology.</w:t>
       </w:r>
@@ -10512,8 +11665,8 @@
         <w:br w:type="page"/>
       </w:r>
     </w:p>
-    <w:bookmarkStart w:id="203" w:name="_Toc207118451" w:displacedByCustomXml="next"/>
-    <w:bookmarkStart w:id="204" w:name="_Toc207124164" w:displacedByCustomXml="next"/>
+    <w:bookmarkStart w:id="208" w:name="_Toc207118451" w:displacedByCustomXml="next"/>
+    <w:bookmarkStart w:id="209" w:name="_Toc207124164" w:displacedByCustomXml="next"/>
     <w:sdt>
       <w:sdtPr>
         <w:rPr>
@@ -10535,8 +11688,8 @@
           <w:r>
             <w:t>REFERENCES</w:t>
           </w:r>
-          <w:bookmarkEnd w:id="204"/>
-          <w:bookmarkEnd w:id="203"/>
+          <w:bookmarkEnd w:id="209"/>
+          <w:bookmarkEnd w:id="208"/>
         </w:p>
         <w:p>
           <w:pPr>
@@ -11263,11 +12416,11 @@
       <w:pPr>
         <w:pStyle w:val="Heading1"/>
       </w:pPr>
-      <w:bookmarkStart w:id="205" w:name="_Toc207124165"/>
+      <w:bookmarkStart w:id="210" w:name="_Toc207124165"/>
       <w:r>
         <w:t>GLOSSARY</w:t>
       </w:r>
-      <w:bookmarkEnd w:id="205"/>
+      <w:bookmarkEnd w:id="210"/>
     </w:p>
     <w:p/>
     <w:tbl>
@@ -11380,11 +12533,11 @@
       <w:pPr>
         <w:pStyle w:val="Heading1"/>
       </w:pPr>
-      <w:bookmarkStart w:id="206" w:name="_Toc207124166"/>
+      <w:bookmarkStart w:id="211" w:name="_Toc207124166"/>
       <w:r>
         <w:t>Appendices</w:t>
       </w:r>
-      <w:bookmarkEnd w:id="206"/>
+      <w:bookmarkEnd w:id="211"/>
     </w:p>
     <w:p>
       <w:r>
@@ -11395,11 +12548,11 @@
       <w:pPr>
         <w:pStyle w:val="Appendix"/>
       </w:pPr>
-      <w:bookmarkStart w:id="207" w:name="_Toc207124167"/>
+      <w:bookmarkStart w:id="212" w:name="_Toc207124167"/>
       <w:r>
         <w:t>Appendix A</w:t>
       </w:r>
-      <w:bookmarkEnd w:id="207"/>
+      <w:bookmarkEnd w:id="212"/>
     </w:p>
     <w:p/>
     <w:p/>
@@ -11723,8 +12876,13 @@
             <w:pPr>
               <w:pStyle w:val="Style1"/>
             </w:pPr>
+            <w:proofErr w:type="spellStart"/>
             <w:r>
-              <w:t>HyperText Markup Language</w:t>
+              <w:t>HyperText</w:t>
+            </w:r>
+            <w:proofErr w:type="spellEnd"/>
+            <w:r>
+              <w:t xml:space="preserve"> Markup Language</w:t>
             </w:r>
           </w:p>
         </w:tc>
@@ -12347,8 +13505,13 @@
         <w:t>.</w:t>
       </w:r>
       <w:r>
-        <w:t xml:space="preserve"> Task Order List.</w:t>
-      </w:r>
+        <w:t xml:space="preserve"> </w:t>
+      </w:r>
+      <w:proofErr w:type="gramStart"/>
+      <w:r>
+        <w:t>Task Order List.</w:t>
+      </w:r>
+      <w:proofErr w:type="gramEnd"/>
     </w:p>
     <w:p>
       <w:pPr>
@@ -12563,8 +13726,13 @@
         <w:t>.</w:t>
       </w:r>
       <w:r>
-        <w:t xml:space="preserve"> New Group Evaluation.</w:t>
-      </w:r>
+        <w:t xml:space="preserve"> </w:t>
+      </w:r>
+      <w:proofErr w:type="gramStart"/>
+      <w:r>
+        <w:t>New Group Evaluation.</w:t>
+      </w:r>
+      <w:proofErr w:type="gramEnd"/>
     </w:p>
     <w:p>
       <w:pPr>
@@ -12714,11 +13882,19 @@
       <w:pPr>
         <w:ind w:firstLine="720"/>
       </w:pPr>
+      <w:proofErr w:type="gramStart"/>
       <w:r>
         <w:rPr>
           <w:i/>
         </w:rPr>
-        <w:t>Program Outcome 1.  Assembly language.</w:t>
+        <w:t>Program Outcome 1.</w:t>
+      </w:r>
+      <w:proofErr w:type="gramEnd"/>
+      <w:r>
+        <w:rPr>
+          <w:i/>
+        </w:rPr>
+        <w:t xml:space="preserve">  Assembly language.</w:t>
       </w:r>
       <w:r>
         <w:t xml:space="preserve">  Analyze, design, develop, debug, and document structured assembly language programs for at least two different embedded-computer platforms, including at least one with a 32- or 64-bit architecture.  Use appropriate techniques and modern embedded-computer development tools.</w:t>
@@ -12733,11 +13909,19 @@
       </w:r>
     </w:p>
     <w:p>
+      <w:proofErr w:type="gramStart"/>
       <w:r>
         <w:rPr>
           <w:i/>
         </w:rPr>
-        <w:t>Program Outcome 2.  High-level language.</w:t>
+        <w:t>Program Outcome 2.</w:t>
+      </w:r>
+      <w:proofErr w:type="gramEnd"/>
+      <w:r>
+        <w:rPr>
+          <w:i/>
+        </w:rPr>
+        <w:t xml:space="preserve">  High-level language.</w:t>
       </w:r>
       <w:r>
         <w:t xml:space="preserve">  Analyze, design, develop, debug, and document programs in at least one structured high-level programming language.  Use appropriate techniques and modern software development tools.</w:t>
@@ -12752,12 +13936,28 @@
       </w:r>
     </w:p>
     <w:p>
+      <w:proofErr w:type="gramStart"/>
       <w:r>
         <w:rPr>
           <w:i/>
         </w:rPr>
-        <w:t>Program Outcome 3.  Real-time operating systems.</w:t>
-      </w:r>
+        <w:t>Program Outcome 3.</w:t>
+      </w:r>
+      <w:proofErr w:type="gramEnd"/>
+      <w:r>
+        <w:rPr>
+          <w:i/>
+        </w:rPr>
+        <w:t xml:space="preserve">  </w:t>
+      </w:r>
+      <w:proofErr w:type="gramStart"/>
+      <w:r>
+        <w:rPr>
+          <w:i/>
+        </w:rPr>
+        <w:t>Real-time operating systems.</w:t>
+      </w:r>
+      <w:proofErr w:type="gramEnd"/>
       <w:r>
         <w:t xml:space="preserve">  Develop, debug, and document a simple real-time operating system and design, develop, debug, and document application programs for it to implement a complete real-time system that meets specifications.  Use appropriate techniques and modern embedded-computer development tools.</w:t>
       </w:r>
@@ -12771,12 +13971,14 @@
       </w:r>
     </w:p>
     <w:p>
+      <w:proofErr w:type="gramStart"/>
       <w:r>
         <w:rPr>
           <w:i/>
         </w:rPr>
         <w:t>Program Outcome 4.</w:t>
       </w:r>
+      <w:proofErr w:type="gramEnd"/>
       <w:r>
         <w:t xml:space="preserve">  Analyze, design, prototype, debug, and document combinational and sequential digital circuits. Use appropriate techniques and modern digital-systems development tools and implementation technologies.</w:t>
       </w:r>
@@ -12790,11 +13992,19 @@
       </w:r>
     </w:p>
     <w:p>
+      <w:proofErr w:type="gramStart"/>
       <w:r>
         <w:rPr>
           <w:i/>
         </w:rPr>
-        <w:t>Program Outcome 5.  Computer architecture.</w:t>
+        <w:t>Program Outcome 5.</w:t>
+      </w:r>
+      <w:proofErr w:type="gramEnd"/>
+      <w:r>
+        <w:rPr>
+          <w:i/>
+        </w:rPr>
+        <w:t xml:space="preserve">  Computer architecture.</w:t>
       </w:r>
       <w:r>
         <w:t xml:space="preserve"> Design and verify the operation of a basic central processing unit for a general-purpose computer.  Use appropriate techniques and modern digital-systems simulation tools.</w:t>
@@ -12809,12 +14019,28 @@
       </w:r>
     </w:p>
     <w:p>
+      <w:proofErr w:type="gramStart"/>
       <w:r>
         <w:rPr>
           <w:i/>
         </w:rPr>
-        <w:t>Program Outcome 6.  Circuits, electronics, and systems.</w:t>
-      </w:r>
+        <w:t>Program Outcome 6.</w:t>
+      </w:r>
+      <w:proofErr w:type="gramEnd"/>
+      <w:r>
+        <w:rPr>
+          <w:i/>
+        </w:rPr>
+        <w:t xml:space="preserve">  </w:t>
+      </w:r>
+      <w:proofErr w:type="gramStart"/>
+      <w:r>
+        <w:rPr>
+          <w:i/>
+        </w:rPr>
+        <w:t>Circuits, electronics, and systems.</w:t>
+      </w:r>
+      <w:proofErr w:type="gramEnd"/>
       <w:r>
         <w:t xml:space="preserve">  Model, analyze (at DC and AC steady state), and design electrical and electronic circuits and systems.  Use modern electronic design and test equipment.</w:t>
       </w:r>
@@ -12828,11 +14054,19 @@
       </w:r>
     </w:p>
     <w:p>
+      <w:proofErr w:type="gramStart"/>
       <w:r>
         <w:rPr>
           <w:i/>
         </w:rPr>
-        <w:t>Program Outcome 7.  Elective areas.</w:t>
+        <w:t>Program Outcome 7.</w:t>
+      </w:r>
+      <w:proofErr w:type="gramEnd"/>
+      <w:r>
+        <w:rPr>
+          <w:i/>
+        </w:rPr>
+        <w:t xml:space="preserve">  Elective areas.</w:t>
       </w:r>
       <w:r>
         <w:t xml:space="preserve">  Use understanding of basic principles and appropriate tools to analyze, design, develop, debug, and document simple systems in at least two of the following areas of computer engineering:  computer networks, programmable logic controllers, expert systems, database systems, VLSI systems.</w:t>
@@ -12847,11 +14081,19 @@
       </w:r>
     </w:p>
     <w:p>
+      <w:proofErr w:type="gramStart"/>
       <w:r>
         <w:rPr>
           <w:i/>
         </w:rPr>
-        <w:t>Program Outcome 8.  Teamwork.</w:t>
+        <w:t>Program Outcome 8.</w:t>
+      </w:r>
+      <w:proofErr w:type="gramEnd"/>
+      <w:r>
+        <w:rPr>
+          <w:i/>
+        </w:rPr>
+        <w:t xml:space="preserve">  Teamwork.</w:t>
       </w:r>
       <w:r>
         <w:t xml:space="preserve"> Work productively in a multidisciplinary team, in particular to carry out projects involving computer engineering.</w:t>
@@ -12862,16 +14104,40 @@
         <w:ind w:left="720"/>
       </w:pPr>
       <w:r>
-        <w:t>This Thesis Project was mostly designed and worked on in an individual setting, but there were times when the Author worked closely with his mentor as a small team. When working as a team, many design decisions needed to be made in order to develop a successful web application.</w:t>
-      </w:r>
-    </w:p>
-    <w:p>
+        <w:t xml:space="preserve">This Thesis Project was mostly designed and worked on in an individual setting, but there were times when the Author worked closely with his mentor as a small team. When working as a team, many design decisions </w:t>
+      </w:r>
+      <w:proofErr w:type="gramStart"/>
+      <w:r>
+        <w:t>needed to be made</w:t>
+      </w:r>
+      <w:proofErr w:type="gramEnd"/>
+      <w:r>
+        <w:t xml:space="preserve"> in order to develop a successful web application.</w:t>
+      </w:r>
+    </w:p>
+    <w:p>
+      <w:proofErr w:type="gramStart"/>
       <w:r>
         <w:rPr>
           <w:i/>
         </w:rPr>
-        <w:t>Program Outcome 9.  Ethics and professionalism.</w:t>
-      </w:r>
+        <w:t>Program Outcome 9.</w:t>
+      </w:r>
+      <w:proofErr w:type="gramEnd"/>
+      <w:r>
+        <w:rPr>
+          <w:i/>
+        </w:rPr>
+        <w:t xml:space="preserve">  </w:t>
+      </w:r>
+      <w:proofErr w:type="gramStart"/>
+      <w:r>
+        <w:rPr>
+          <w:i/>
+        </w:rPr>
+        <w:t>Ethics and professionalism.</w:t>
+      </w:r>
+      <w:proofErr w:type="gramEnd"/>
       <w:r>
         <w:t xml:space="preserve">  Act in a professional and ethical manner in the workplace.</w:t>
       </w:r>
@@ -12885,12 +14151,28 @@
       </w:r>
     </w:p>
     <w:p>
+      <w:proofErr w:type="gramStart"/>
       <w:r>
         <w:rPr>
           <w:i/>
         </w:rPr>
-        <w:t>Program Outcome 10.  Written and oral communication.</w:t>
-      </w:r>
+        <w:t>Program Outcome 10.</w:t>
+      </w:r>
+      <w:proofErr w:type="gramEnd"/>
+      <w:r>
+        <w:rPr>
+          <w:i/>
+        </w:rPr>
+        <w:t xml:space="preserve">  </w:t>
+      </w:r>
+      <w:proofErr w:type="gramStart"/>
+      <w:r>
+        <w:rPr>
+          <w:i/>
+        </w:rPr>
+        <w:t>Written and oral communication.</w:t>
+      </w:r>
+      <w:proofErr w:type="gramEnd"/>
       <w:r>
         <w:t xml:space="preserve">  Communicate effectively through written reports and oral presentations appropriate for other computer engineers or for non-technical audiences, as required.</w:t>
       </w:r>
@@ -12900,16 +14182,40 @@
         <w:ind w:left="720"/>
       </w:pPr>
       <w:r>
-        <w:t>This Thesis Project required a vast amount of oral communications. The Author met reguarly with one of the NASA Engineering Division Chiefs to make changes to the requirements and get requests for new features. In addition to the scheduled meetings, there were multiple demonstrations of the finished web application to upper management as well as a separate team in the KSC Headquarters Building interested in utilizing this product.</w:t>
-      </w:r>
-    </w:p>
-    <w:p>
+        <w:t xml:space="preserve">This Thesis Project required a vast amount of oral communications. The Author met </w:t>
+      </w:r>
+      <w:proofErr w:type="spellStart"/>
+      <w:r>
+        <w:t>reguarly</w:t>
+      </w:r>
+      <w:proofErr w:type="spellEnd"/>
+      <w:r>
+        <w:t xml:space="preserve"> with one of the NASA Engineering Division Chiefs to make changes to the requirements and get requests for new features. In addition to the scheduled meetings, there were multiple demonstrations of the finished web application to upper management as well as a separate team in the KSC Headquarters Building interested in utilizing this product.</w:t>
+      </w:r>
+    </w:p>
+    <w:p>
+      <w:proofErr w:type="gramStart"/>
       <w:r>
         <w:rPr>
           <w:i/>
         </w:rPr>
-        <w:t>Program Outcome 11.  Global and societal context.</w:t>
-      </w:r>
+        <w:t>Program Outcome 11.</w:t>
+      </w:r>
+      <w:proofErr w:type="gramEnd"/>
+      <w:r>
+        <w:rPr>
+          <w:i/>
+        </w:rPr>
+        <w:t xml:space="preserve">  </w:t>
+      </w:r>
+      <w:proofErr w:type="gramStart"/>
+      <w:r>
+        <w:rPr>
+          <w:i/>
+        </w:rPr>
+        <w:t>Global and societal context.</w:t>
+      </w:r>
+      <w:proofErr w:type="gramEnd"/>
       <w:r>
         <w:t xml:space="preserve">  Understand the impact of engineering solutions in a global and societal context.</w:t>
       </w:r>
@@ -12923,11 +14229,19 @@
       </w:r>
     </w:p>
     <w:p>
+      <w:proofErr w:type="gramStart"/>
       <w:r>
         <w:rPr>
           <w:i/>
         </w:rPr>
-        <w:t>Program Outcome 12.  Lifelong learning.</w:t>
+        <w:t>Program Outcome 12.</w:t>
+      </w:r>
+      <w:proofErr w:type="gramEnd"/>
+      <w:r>
+        <w:rPr>
+          <w:i/>
+        </w:rPr>
+        <w:t xml:space="preserve">  Lifelong learning.</w:t>
       </w:r>
       <w:r>
         <w:t xml:space="preserve">  Independently acquire the information and understanding necessary to complete projects or undertake other responsibilities in unfamiliar areas from appropriate sources such as books, training courses, technical documentation, and application notes.</w:t>
@@ -12942,11 +14256,19 @@
       </w:r>
     </w:p>
     <w:p>
+      <w:proofErr w:type="gramStart"/>
       <w:r>
         <w:rPr>
           <w:i/>
         </w:rPr>
-        <w:t>Program Outcome 13.  Contemporary issues.</w:t>
+        <w:t>Program Outcome 13.</w:t>
+      </w:r>
+      <w:proofErr w:type="gramEnd"/>
+      <w:r>
+        <w:rPr>
+          <w:i/>
+        </w:rPr>
+        <w:t xml:space="preserve">  Contemporary issues.</w:t>
       </w:r>
       <w:r>
         <w:t xml:space="preserve">  Understand contemporary issues, especially as they relate to employment as a computer engineer.</w:t>
@@ -13067,7 +14389,7 @@
         <w:rStyle w:val="PageNumber"/>
         <w:noProof/>
       </w:rPr>
-      <w:t>37</w:t>
+      <w:t>54</w:t>
     </w:r>
     <w:r>
       <w:rPr>
@@ -13853,7 +15175,6 @@
   <w:style w:type="character" w:default="1" w:styleId="DefaultParagraphFont">
     <w:name w:val="Default Paragraph Font"/>
     <w:uiPriority w:val="1"/>
-    <w:semiHidden/>
     <w:unhideWhenUsed/>
   </w:style>
   <w:style w:type="table" w:default="1" w:styleId="TableNormal">
@@ -14578,7 +15899,6 @@
   <w:style w:type="character" w:default="1" w:styleId="DefaultParagraphFont">
     <w:name w:val="Default Paragraph Font"/>
     <w:uiPriority w:val="1"/>
-    <w:semiHidden/>
     <w:unhideWhenUsed/>
   </w:style>
   <w:style w:type="table" w:default="1" w:styleId="TableNormal">
@@ -15828,7 +17148,7 @@
 </file>
 
 <file path=customXml/itemProps1.xml><?xml version="1.0" encoding="utf-8"?>
-<ds:datastoreItem xmlns:ds="http://schemas.openxmlformats.org/officeDocument/2006/customXml" ds:itemID="{5ABA7A88-6215-B648-BCF9-1A97D3958D59}">
+<ds:datastoreItem xmlns:ds="http://schemas.openxmlformats.org/officeDocument/2006/customXml" ds:itemID="{CE9A12B2-3F13-7A42-816C-F08CA434F843}">
   <ds:schemaRefs>
     <ds:schemaRef ds:uri="http://schemas.openxmlformats.org/officeDocument/2006/bibliography"/>
   </ds:schemaRefs>

</xml_diff>

<commit_message>
Fixed most issues, need to add List of Illustrations still
</commit_message>
<xml_diff>
--- a/Preliminary Thesis.docx
+++ b/Preliminary Thesis.docx
@@ -5834,7 +5834,7 @@
           <v:shape id="_x0000_i1613" type="#_x0000_t75" style="width:6in;height:13pt" o:ole="">
             <v:imagedata r:id="rId14" o:title=""/>
           </v:shape>
-          <o:OLEObject Type="Embed" ProgID="Word.Document.12" ShapeID="_x0000_i1613" DrawAspect="Content" ObjectID="_1280876490" r:id="rId15">
+          <o:OLEObject Type="Embed" ProgID="Word.Document.12" ShapeID="_x0000_i1613" DrawAspect="Content" ObjectID="_1280876869" r:id="rId15">
             <o:FieldCodes>\s</o:FieldCodes>
           </o:OLEObject>
         </w:object>
@@ -6551,7 +6551,7 @@
           <v:shape id="_x0000_i1614" type="#_x0000_t75" style="width:5in;height:151pt" o:ole="">
             <v:imagedata r:id="rId19" o:title=""/>
           </v:shape>
-          <o:OLEObject Type="Embed" ProgID="Word.Document.12" ShapeID="_x0000_i1614" DrawAspect="Content" ObjectID="_1280876491" r:id="rId20">
+          <o:OLEObject Type="Embed" ProgID="Word.Document.12" ShapeID="_x0000_i1614" DrawAspect="Content" ObjectID="_1280876870" r:id="rId20">
             <o:FieldCodes>\s</o:FieldCodes>
           </o:OLEObject>
         </w:object>
@@ -6731,7 +6731,7 @@
           <v:shape id="_x0000_i1615" type="#_x0000_t75" style="width:279pt;height:50pt" o:ole="">
             <v:imagedata r:id="rId21" o:title=""/>
           </v:shape>
-          <o:OLEObject Type="Embed" ProgID="Word.Document.12" ShapeID="_x0000_i1615" DrawAspect="Content" ObjectID="_1280876492" r:id="rId22">
+          <o:OLEObject Type="Embed" ProgID="Word.Document.12" ShapeID="_x0000_i1615" DrawAspect="Content" ObjectID="_1280876871" r:id="rId22">
             <o:FieldCodes>\s</o:FieldCodes>
           </o:OLEObject>
         </w:object>
@@ -7046,7 +7046,7 @@
           <v:shape id="_x0000_i1616" type="#_x0000_t75" style="width:270pt;height:84pt" o:ole="">
             <v:imagedata r:id="rId23" o:title=""/>
           </v:shape>
-          <o:OLEObject Type="Embed" ProgID="Word.Document.12" ShapeID="_x0000_i1616" DrawAspect="Content" ObjectID="_1280876493" r:id="rId24">
+          <o:OLEObject Type="Embed" ProgID="Word.Document.12" ShapeID="_x0000_i1616" DrawAspect="Content" ObjectID="_1280876872" r:id="rId24">
             <o:FieldCodes>\s</o:FieldCodes>
           </o:OLEObject>
         </w:object>
@@ -7137,7 +7137,7 @@
           <v:shape id="_x0000_i1617" type="#_x0000_t75" style="width:275pt;height:118pt" o:ole="">
             <v:imagedata r:id="rId25" o:title=""/>
           </v:shape>
-          <o:OLEObject Type="Embed" ProgID="Word.Document.12" ShapeID="_x0000_i1617" DrawAspect="Content" ObjectID="_1280876494" r:id="rId26">
+          <o:OLEObject Type="Embed" ProgID="Word.Document.12" ShapeID="_x0000_i1617" DrawAspect="Content" ObjectID="_1280876873" r:id="rId26">
             <o:FieldCodes>\s</o:FieldCodes>
           </o:OLEObject>
         </w:object>
@@ -7719,7 +7719,7 @@
           <v:shape id="_x0000_i1618" type="#_x0000_t75" style="width:338pt;height:101pt" o:ole="">
             <v:imagedata r:id="rId28" o:title=""/>
           </v:shape>
-          <o:OLEObject Type="Embed" ProgID="Word.Document.12" ShapeID="_x0000_i1618" DrawAspect="Content" ObjectID="_1280876495" r:id="rId29">
+          <o:OLEObject Type="Embed" ProgID="Word.Document.12" ShapeID="_x0000_i1618" DrawAspect="Content" ObjectID="_1280876874" r:id="rId29">
             <o:FieldCodes>\s</o:FieldCodes>
           </o:OLEObject>
         </w:object>
@@ -8629,7 +8629,7 @@
           <v:shape id="_x0000_i1619" type="#_x0000_t75" style="width:396pt;height:27pt" o:ole="">
             <v:imagedata r:id="rId31" o:title=""/>
           </v:shape>
-          <o:OLEObject Type="Embed" ProgID="Word.Document.12" ShapeID="_x0000_i1619" DrawAspect="Content" ObjectID="_1280876496" r:id="rId32">
+          <o:OLEObject Type="Embed" ProgID="Word.Document.12" ShapeID="_x0000_i1619" DrawAspect="Content" ObjectID="_1280876875" r:id="rId32">
             <o:FieldCodes>\s</o:FieldCodes>
           </o:OLEObject>
         </w:object>
@@ -8842,7 +8842,7 @@
           <v:shape id="_x0000_i1620" type="#_x0000_t75" style="width:243pt;height:151pt" o:ole="">
             <v:imagedata r:id="rId33" o:title=""/>
           </v:shape>
-          <o:OLEObject Type="Embed" ProgID="Word.Document.12" ShapeID="_x0000_i1620" DrawAspect="Content" ObjectID="_1280876497" r:id="rId34">
+          <o:OLEObject Type="Embed" ProgID="Word.Document.12" ShapeID="_x0000_i1620" DrawAspect="Content" ObjectID="_1280876876" r:id="rId34">
             <o:FieldCodes>\s</o:FieldCodes>
           </o:OLEObject>
         </w:object>
@@ -9112,7 +9112,7 @@
           <v:shape id="_x0000_i1621" type="#_x0000_t75" style="width:234pt;height:370pt" o:ole="">
             <v:imagedata r:id="rId35" o:title=""/>
           </v:shape>
-          <o:OLEObject Type="Embed" ProgID="Word.Document.12" ShapeID="_x0000_i1621" DrawAspect="Content" ObjectID="_1280876498" r:id="rId36">
+          <o:OLEObject Type="Embed" ProgID="Word.Document.12" ShapeID="_x0000_i1621" DrawAspect="Content" ObjectID="_1280876877" r:id="rId36">
             <o:FieldCodes>\s</o:FieldCodes>
           </o:OLEObject>
         </w:object>
@@ -9308,7 +9308,7 @@
           <v:shape id="_x0000_i1622" type="#_x0000_t75" style="width:369pt;height:218pt" o:ole="">
             <v:imagedata r:id="rId37" o:title=""/>
           </v:shape>
-          <o:OLEObject Type="Embed" ProgID="Word.Document.12" ShapeID="_x0000_i1622" DrawAspect="Content" ObjectID="_1280876499" r:id="rId38">
+          <o:OLEObject Type="Embed" ProgID="Word.Document.12" ShapeID="_x0000_i1622" DrawAspect="Content" ObjectID="_1280876878" r:id="rId38">
             <o:FieldCodes>\s</o:FieldCodes>
           </o:OLEObject>
         </w:object>
@@ -9479,7 +9479,7 @@
           <v:shape id="_x0000_i1623" type="#_x0000_t75" style="width:383pt;height:134pt" o:ole="">
             <v:imagedata r:id="rId39" o:title=""/>
           </v:shape>
-          <o:OLEObject Type="Embed" ProgID="Word.Document.12" ShapeID="_x0000_i1623" DrawAspect="Content" ObjectID="_1280876500" r:id="rId40">
+          <o:OLEObject Type="Embed" ProgID="Word.Document.12" ShapeID="_x0000_i1623" DrawAspect="Content" ObjectID="_1280876879" r:id="rId40">
             <o:FieldCodes>\s</o:FieldCodes>
           </o:OLEObject>
         </w:object>
@@ -9950,7 +9950,7 @@
           <v:shape id="_x0000_i1624" type="#_x0000_t75" style="width:369pt;height:300pt" o:ole="">
             <v:imagedata r:id="rId42" o:title=""/>
           </v:shape>
-          <o:OLEObject Type="Embed" ProgID="Word.Document.12" ShapeID="_x0000_i1624" DrawAspect="Content" ObjectID="_1280876501" r:id="rId43">
+          <o:OLEObject Type="Embed" ProgID="Word.Document.12" ShapeID="_x0000_i1624" DrawAspect="Content" ObjectID="_1280876880" r:id="rId43">
             <o:FieldCodes>\s</o:FieldCodes>
           </o:OLEObject>
         </w:object>
@@ -10117,7 +10117,7 @@
           <v:shape id="_x0000_i1625" type="#_x0000_t75" style="width:378pt;height:84pt" o:ole="">
             <v:imagedata r:id="rId44" o:title=""/>
           </v:shape>
-          <o:OLEObject Type="Embed" ProgID="Word.Document.12" ShapeID="_x0000_i1625" DrawAspect="Content" ObjectID="_1280876502" r:id="rId45">
+          <o:OLEObject Type="Embed" ProgID="Word.Document.12" ShapeID="_x0000_i1625" DrawAspect="Content" ObjectID="_1280876881" r:id="rId45">
             <o:FieldCodes>\s</o:FieldCodes>
           </o:OLEObject>
         </w:object>
@@ -10330,7 +10330,7 @@
           <v:shape id="_x0000_i1626" type="#_x0000_t75" style="width:410pt;height:386pt" o:ole="">
             <v:imagedata r:id="rId46" o:title=""/>
           </v:shape>
-          <o:OLEObject Type="Embed" ProgID="Word.Document.12" ShapeID="_x0000_i1626" DrawAspect="Content" ObjectID="_1280876503" r:id="rId47">
+          <o:OLEObject Type="Embed" ProgID="Word.Document.12" ShapeID="_x0000_i1626" DrawAspect="Content" ObjectID="_1280876882" r:id="rId47">
             <o:FieldCodes>\s</o:FieldCodes>
           </o:OLEObject>
         </w:object>
@@ -10592,7 +10592,7 @@
           <v:shape id="_x0000_i1628" type="#_x0000_t75" style="width:396pt;height:10pt" o:ole="">
             <v:imagedata r:id="rId48" o:title=""/>
           </v:shape>
-          <o:OLEObject Type="Embed" ProgID="Word.Document.12" ShapeID="_x0000_i1628" DrawAspect="Content" ObjectID="_1280876504" r:id="rId49">
+          <o:OLEObject Type="Embed" ProgID="Word.Document.12" ShapeID="_x0000_i1628" DrawAspect="Content" ObjectID="_1280876883" r:id="rId49">
             <o:FieldCodes>\s</o:FieldCodes>
           </o:OLEObject>
         </w:object>
@@ -10670,7 +10670,7 @@
           <v:shape id="_x0000_i1629" type="#_x0000_t75" style="width:351pt;height:202pt" o:ole="">
             <v:imagedata r:id="rId50" o:title=""/>
           </v:shape>
-          <o:OLEObject Type="Embed" ProgID="Word.Document.12" ShapeID="_x0000_i1629" DrawAspect="Content" ObjectID="_1280876505" r:id="rId51">
+          <o:OLEObject Type="Embed" ProgID="Word.Document.12" ShapeID="_x0000_i1629" DrawAspect="Content" ObjectID="_1280876884" r:id="rId51">
             <o:FieldCodes>\s</o:FieldCodes>
           </o:OLEObject>
         </w:object>
@@ -10780,7 +10780,7 @@
           <v:shape id="_x0000_i1627" type="#_x0000_t75" style="width:113pt;height:13pt" o:ole="">
             <v:imagedata r:id="rId52" o:title=""/>
           </v:shape>
-          <o:OLEObject Type="Embed" ProgID="Word.Document.12" ShapeID="_x0000_i1627" DrawAspect="Content" ObjectID="_1280876506" r:id="rId53">
+          <o:OLEObject Type="Embed" ProgID="Word.Document.12" ShapeID="_x0000_i1627" DrawAspect="Content" ObjectID="_1280876885" r:id="rId53">
             <o:FieldCodes>\s</o:FieldCodes>
           </o:OLEObject>
         </w:object>
@@ -10974,7 +10974,7 @@
           <v:shape id="_x0000_i1630" type="#_x0000_t75" style="width:414pt;height:118pt" o:ole="">
             <v:imagedata r:id="rId54" o:title=""/>
           </v:shape>
-          <o:OLEObject Type="Embed" ProgID="Word.Document.12" ShapeID="_x0000_i1630" DrawAspect="Content" ObjectID="_1280876507" r:id="rId55">
+          <o:OLEObject Type="Embed" ProgID="Word.Document.12" ShapeID="_x0000_i1630" DrawAspect="Content" ObjectID="_1280876886" r:id="rId55">
             <o:FieldCodes>\s</o:FieldCodes>
           </o:OLEObject>
         </w:object>
@@ -11137,7 +11137,7 @@
           <v:shape id="_x0000_i1631" type="#_x0000_t75" style="width:293pt;height:118pt" o:ole="">
             <v:imagedata r:id="rId56" o:title=""/>
           </v:shape>
-          <o:OLEObject Type="Embed" ProgID="Word.Document.12" ShapeID="_x0000_i1631" DrawAspect="Content" ObjectID="_1280876508" r:id="rId57">
+          <o:OLEObject Type="Embed" ProgID="Word.Document.12" ShapeID="_x0000_i1631" DrawAspect="Content" ObjectID="_1280876887" r:id="rId57">
             <o:FieldCodes>\s</o:FieldCodes>
           </o:OLEObject>
         </w:object>
@@ -11625,28 +11625,26 @@
       <w:r>
         <w:t xml:space="preserve"> alone. However, some further maintenance would need to occur as well. The success of the Contractor Survey has served as a pilot to many other applications being developed by students at the Kennedy Space Center. They have also been using the Ruby on Rails </w:t>
       </w:r>
-      <w:bookmarkStart w:id="204" w:name="_GoBack"/>
+      <w:r>
+        <w:t>framework that</w:t>
+      </w:r>
+      <w:r>
+        <w:t xml:space="preserve"> boosted the speed in which they were developed.</w:t>
+      </w:r>
+    </w:p>
+    <w:p>
+      <w:pPr>
+        <w:pStyle w:val="Heading2"/>
+      </w:pPr>
+      <w:bookmarkStart w:id="204" w:name="_Toc207021647"/>
+      <w:bookmarkStart w:id="205" w:name="_Toc207118450"/>
+      <w:bookmarkStart w:id="206" w:name="_Toc207124163"/>
+      <w:r>
+        <w:t>Future</w:t>
+      </w:r>
       <w:bookmarkEnd w:id="204"/>
-      <w:r>
-        <w:t>framework that</w:t>
-      </w:r>
-      <w:r>
-        <w:t xml:space="preserve"> boosted the speed in which they were developed.</w:t>
-      </w:r>
-    </w:p>
-    <w:p>
-      <w:pPr>
-        <w:pStyle w:val="Heading2"/>
-      </w:pPr>
-      <w:bookmarkStart w:id="205" w:name="_Toc207021647"/>
-      <w:bookmarkStart w:id="206" w:name="_Toc207118450"/>
-      <w:bookmarkStart w:id="207" w:name="_Toc207124163"/>
-      <w:r>
-        <w:t>Future</w:t>
-      </w:r>
       <w:bookmarkEnd w:id="205"/>
       <w:bookmarkEnd w:id="206"/>
-      <w:bookmarkEnd w:id="207"/>
     </w:p>
     <w:p>
       <w:pPr>
@@ -11665,8 +11663,8 @@
         <w:br w:type="page"/>
       </w:r>
     </w:p>
-    <w:bookmarkStart w:id="208" w:name="_Toc207118451" w:displacedByCustomXml="next"/>
-    <w:bookmarkStart w:id="209" w:name="_Toc207124164" w:displacedByCustomXml="next"/>
+    <w:bookmarkStart w:id="207" w:name="_Toc207118451" w:displacedByCustomXml="next"/>
+    <w:bookmarkStart w:id="208" w:name="_Toc207124164" w:displacedByCustomXml="next"/>
     <w:sdt>
       <w:sdtPr>
         <w:rPr>
@@ -11688,8 +11686,8 @@
           <w:r>
             <w:t>REFERENCES</w:t>
           </w:r>
-          <w:bookmarkEnd w:id="209"/>
           <w:bookmarkEnd w:id="208"/>
+          <w:bookmarkEnd w:id="207"/>
         </w:p>
         <w:p>
           <w:pPr>
@@ -12416,35 +12414,46 @@
       <w:pPr>
         <w:pStyle w:val="Heading1"/>
       </w:pPr>
-      <w:bookmarkStart w:id="210" w:name="_Toc207124165"/>
+      <w:bookmarkStart w:id="209" w:name="_Toc207124165"/>
       <w:r>
         <w:t>GLOSSARY</w:t>
       </w:r>
-      <w:bookmarkEnd w:id="210"/>
+      <w:bookmarkEnd w:id="209"/>
     </w:p>
     <w:p/>
     <w:tbl>
       <w:tblPr>
         <w:tblStyle w:val="TableGrid"/>
-        <w:tblW w:w="0" w:type="auto"/>
+        <w:tblW w:w="9216" w:type="dxa"/>
+        <w:tblBorders>
+          <w:top w:val="none" w:sz="0" w:space="0" w:color="auto"/>
+          <w:left w:val="none" w:sz="0" w:space="0" w:color="auto"/>
+          <w:bottom w:val="none" w:sz="0" w:space="0" w:color="auto"/>
+          <w:right w:val="none" w:sz="0" w:space="0" w:color="auto"/>
+          <w:insideH w:val="none" w:sz="0" w:space="0" w:color="auto"/>
+          <w:insideV w:val="none" w:sz="0" w:space="0" w:color="auto"/>
+        </w:tblBorders>
         <w:tblLook w:val="04A0" w:firstRow="1" w:lastRow="0" w:firstColumn="1" w:lastColumn="0" w:noHBand="0" w:noVBand="1"/>
       </w:tblPr>
       <w:tblGrid>
-        <w:gridCol w:w="1728"/>
+        <w:gridCol w:w="2088"/>
         <w:gridCol w:w="7128"/>
       </w:tblGrid>
       <w:tr>
         <w:tc>
           <w:tcPr>
-            <w:tcW w:w="1728" w:type="dxa"/>
-            <w:vAlign w:val="center"/>
+            <w:tcW w:w="2088" w:type="dxa"/>
           </w:tcPr>
           <w:p>
             <w:pPr>
               <w:pStyle w:val="Style1"/>
+              <w:jc w:val="left"/>
             </w:pPr>
             <w:r>
               <w:t>Gem</w:t>
+            </w:r>
+            <w:r>
+              <w:t>:</w:t>
             </w:r>
           </w:p>
         </w:tc>
@@ -12456,6 +12465,7 @@
           <w:p>
             <w:pPr>
               <w:pStyle w:val="Style1"/>
+              <w:jc w:val="left"/>
             </w:pPr>
             <w:r>
               <w:t>A Gem is a package of ruby code that is isolated from the rest of the application. This allows for open source code to be implemented with a simple process.</w:t>
@@ -12466,15 +12476,18 @@
       <w:tr>
         <w:tc>
           <w:tcPr>
-            <w:tcW w:w="1728" w:type="dxa"/>
-            <w:vAlign w:val="center"/>
+            <w:tcW w:w="2088" w:type="dxa"/>
           </w:tcPr>
           <w:p>
             <w:pPr>
               <w:pStyle w:val="Style1"/>
+              <w:jc w:val="left"/>
             </w:pPr>
             <w:r>
               <w:t>Ruby</w:t>
+            </w:r>
+            <w:r>
+              <w:t>:</w:t>
             </w:r>
           </w:p>
         </w:tc>
@@ -12486,6 +12499,7 @@
           <w:p>
             <w:pPr>
               <w:pStyle w:val="Style1"/>
+              <w:jc w:val="left"/>
             </w:pPr>
             <w:r>
               <w:t>Ruby is a scripting language, and the programming language of choice for this Project.</w:t>
@@ -12496,15 +12510,18 @@
       <w:tr>
         <w:tc>
           <w:tcPr>
-            <w:tcW w:w="1728" w:type="dxa"/>
-            <w:vAlign w:val="center"/>
+            <w:tcW w:w="2088" w:type="dxa"/>
           </w:tcPr>
           <w:p>
             <w:pPr>
               <w:pStyle w:val="Style1"/>
+              <w:jc w:val="left"/>
             </w:pPr>
             <w:r>
               <w:t>Ruby on Rails</w:t>
+            </w:r>
+            <w:r>
+              <w:t>:</w:t>
             </w:r>
           </w:p>
         </w:tc>
@@ -12516,6 +12533,7 @@
           <w:p>
             <w:pPr>
               <w:pStyle w:val="Style1"/>
+              <w:jc w:val="left"/>
             </w:pPr>
             <w:r>
               <w:t>Ruby on Rails is a Ruby gem that gives developers a vast API that can be used to develop web applications.</w:t>
@@ -12533,26 +12551,26 @@
       <w:pPr>
         <w:pStyle w:val="Heading1"/>
       </w:pPr>
-      <w:bookmarkStart w:id="211" w:name="_Toc207124166"/>
+      <w:bookmarkStart w:id="210" w:name="_Toc207124166"/>
       <w:r>
         <w:t>Appendices</w:t>
       </w:r>
+      <w:bookmarkEnd w:id="210"/>
+    </w:p>
+    <w:p>
+      <w:r>
+        <w:br w:type="page"/>
+      </w:r>
+    </w:p>
+    <w:p>
+      <w:pPr>
+        <w:pStyle w:val="Appendix"/>
+      </w:pPr>
+      <w:bookmarkStart w:id="211" w:name="_Toc207124167"/>
+      <w:r>
+        <w:t>Appendix A</w:t>
+      </w:r>
       <w:bookmarkEnd w:id="211"/>
-    </w:p>
-    <w:p>
-      <w:r>
-        <w:br w:type="page"/>
-      </w:r>
-    </w:p>
-    <w:p>
-      <w:pPr>
-        <w:pStyle w:val="Appendix"/>
-      </w:pPr>
-      <w:bookmarkStart w:id="212" w:name="_Toc207124167"/>
-      <w:r>
-        <w:t>Appendix A</w:t>
-      </w:r>
-      <w:bookmarkEnd w:id="212"/>
     </w:p>
     <w:p/>
     <w:p/>
@@ -13864,24 +13882,25 @@
         <w:pStyle w:val="Title"/>
       </w:pPr>
       <w:r>
+        <w:t>ABET Program Outcomes</w:t>
+      </w:r>
+      <w:r>
+        <w:br w:type="page"/>
+      </w:r>
+    </w:p>
+    <w:p>
+      <w:pPr>
+        <w:pStyle w:val="Heading1"/>
+      </w:pPr>
+      <w:r>
         <w:t>Relationship to Computer Engineering Program Outcomes</w:t>
       </w:r>
-      <w:r>
-        <w:br w:type="page"/>
-      </w:r>
-    </w:p>
+    </w:p>
+    <w:p/>
     <w:p>
       <w:pPr>
         <w:ind w:firstLine="720"/>
       </w:pPr>
-      <w:r>
-        <w:t>This appendix is designed to display that this Thesis Project meets the required program outcomes for Kettering University's Electrical and Computer Engineering Department and the Accrediting Board for Engineering and Technology (ABET). Each of the program outcomes is listed with a brief explanation of their relevance to this project.</w:t>
-      </w:r>
-    </w:p>
-    <w:p>
-      <w:pPr>
-        <w:ind w:firstLine="720"/>
-      </w:pPr>
       <w:proofErr w:type="gramStart"/>
       <w:r>
         <w:rPr>
@@ -13969,6 +13988,18 @@
       <w:r>
         <w:t>The requirements for this Thesis did not require the Author to work with a Real-time operating system.     </w:t>
       </w:r>
+    </w:p>
+    <w:p>
+      <w:pPr>
+        <w:ind w:left="720"/>
+      </w:pPr>
+    </w:p>
+    <w:p>
+      <w:pPr>
+        <w:ind w:left="720"/>
+      </w:pPr>
+      <w:bookmarkStart w:id="212" w:name="_GoBack"/>
+      <w:bookmarkEnd w:id="212"/>
     </w:p>
     <w:p>
       <w:proofErr w:type="gramStart"/>
@@ -14389,7 +14420,7 @@
         <w:rStyle w:val="PageNumber"/>
         <w:noProof/>
       </w:rPr>
-      <w:t>54</w:t>
+      <w:t>70</w:t>
     </w:r>
     <w:r>
       <w:rPr>
@@ -17148,7 +17179,7 @@
 </file>
 
 <file path=customXml/itemProps1.xml><?xml version="1.0" encoding="utf-8"?>
-<ds:datastoreItem xmlns:ds="http://schemas.openxmlformats.org/officeDocument/2006/customXml" ds:itemID="{CE9A12B2-3F13-7A42-816C-F08CA434F843}">
+<ds:datastoreItem xmlns:ds="http://schemas.openxmlformats.org/officeDocument/2006/customXml" ds:itemID="{5B318180-09E5-1048-B62D-265D9CE7C3F6}">
   <ds:schemaRefs>
     <ds:schemaRef ds:uri="http://schemas.openxmlformats.org/officeDocument/2006/bibliography"/>
   </ds:schemaRefs>

</xml_diff>